<commit_message>
added queries for leaderboard
</commit_message>
<xml_diff>
--- a/TemplateFinalReport/TemplateFinalReport.docx
+++ b/TemplateFinalReport/TemplateFinalReport.docx
@@ -1,6 +1,6 @@
 
 <file path=word/document.xml><?xml version="1.0" encoding="utf-8"?>
-<w:document xmlns:wpc="http://schemas.microsoft.com/office/word/2010/wordprocessingCanvas" xmlns:cx="http://schemas.microsoft.com/office/drawing/2014/chartex" xmlns:cx1="http://schemas.microsoft.com/office/drawing/2015/9/8/chartex" xmlns:cx2="http://schemas.microsoft.com/office/drawing/2015/10/21/chartex" xmlns:cx3="http://schemas.microsoft.com/office/drawing/2016/5/9/chartex" xmlns:cx4="http://schemas.microsoft.com/office/drawing/2016/5/10/chartex" xmlns:cx5="http://schemas.microsoft.com/office/drawing/2016/5/11/chartex" xmlns:cx6="http://schemas.microsoft.com/office/drawing/2016/5/12/chartex" xmlns:cx7="http://schemas.microsoft.com/office/drawing/2016/5/13/chartex" xmlns:cx8="http://schemas.microsoft.com/office/drawing/2016/5/14/chartex" xmlns:mc="http://schemas.openxmlformats.org/markup-compatibility/2006" xmlns:aink="http://schemas.microsoft.com/office/drawing/2016/ink" xmlns:am3d="http://schemas.microsoft.com/office/drawing/2017/model3d" xmlns:o="urn:schemas-microsoft-com:office:office" xmlns:r="http://schemas.openxmlformats.org/officeDocument/2006/relationships" xmlns:m="http://schemas.openxmlformats.org/officeDocument/2006/math" xmlns:v="urn:schemas-microsoft-com:vml" xmlns:wp14="http://schemas.microsoft.com/office/word/2010/wordprocessingDrawing" xmlns:wp="http://schemas.openxmlformats.org/drawingml/2006/wordprocessingDrawing" xmlns:w10="urn:schemas-microsoft-com:office:word" xmlns:w="http://schemas.openxmlformats.org/wordprocessingml/2006/main" xmlns:w14="http://schemas.microsoft.com/office/word/2010/wordml" xmlns:w15="http://schemas.microsoft.com/office/word/2012/wordml" xmlns:w16cex="http://schemas.microsoft.com/office/word/2018/wordml/cex" xmlns:w16cid="http://schemas.microsoft.com/office/word/2016/wordml/cid" xmlns:w16="http://schemas.microsoft.com/office/word/2018/wordml" xmlns:w16sdtdh="http://schemas.microsoft.com/office/word/2020/wordml/sdtdatahash" xmlns:w16se="http://schemas.microsoft.com/office/word/2015/wordml/symex" xmlns:wpg="http://schemas.microsoft.com/office/word/2010/wordprocessingGroup" xmlns:wpi="http://schemas.microsoft.com/office/word/2010/wordprocessingInk" xmlns:wne="http://schemas.microsoft.com/office/word/2006/wordml" xmlns:wps="http://schemas.microsoft.com/office/word/2010/wordprocessingShape" mc:Ignorable="w14 w15 w16se w16cid w16 w16cex w16sdtdh wp14">
+<w:document xmlns:wpc="http://schemas.microsoft.com/office/word/2010/wordprocessingCanvas" xmlns:cx="http://schemas.microsoft.com/office/drawing/2014/chartex" xmlns:cx1="http://schemas.microsoft.com/office/drawing/2015/9/8/chartex" xmlns:cx2="http://schemas.microsoft.com/office/drawing/2015/10/21/chartex" xmlns:cx3="http://schemas.microsoft.com/office/drawing/2016/5/9/chartex" xmlns:cx4="http://schemas.microsoft.com/office/drawing/2016/5/10/chartex" xmlns:cx5="http://schemas.microsoft.com/office/drawing/2016/5/11/chartex" xmlns:cx6="http://schemas.microsoft.com/office/drawing/2016/5/12/chartex" xmlns:cx7="http://schemas.microsoft.com/office/drawing/2016/5/13/chartex" xmlns:cx8="http://schemas.microsoft.com/office/drawing/2016/5/14/chartex" xmlns:mc="http://schemas.openxmlformats.org/markup-compatibility/2006" xmlns:aink="http://schemas.microsoft.com/office/drawing/2016/ink" xmlns:am3d="http://schemas.microsoft.com/office/drawing/2017/model3d" xmlns:o="urn:schemas-microsoft-com:office:office" xmlns:oel="http://schemas.microsoft.com/office/2019/extlst" xmlns:r="http://schemas.openxmlformats.org/officeDocument/2006/relationships" xmlns:m="http://schemas.openxmlformats.org/officeDocument/2006/math" xmlns:v="urn:schemas-microsoft-com:vml" xmlns:wp14="http://schemas.microsoft.com/office/word/2010/wordprocessingDrawing" xmlns:wp="http://schemas.openxmlformats.org/drawingml/2006/wordprocessingDrawing" xmlns:w10="urn:schemas-microsoft-com:office:word" xmlns:w="http://schemas.openxmlformats.org/wordprocessingml/2006/main" xmlns:w14="http://schemas.microsoft.com/office/word/2010/wordml" xmlns:w15="http://schemas.microsoft.com/office/word/2012/wordml" xmlns:w16cex="http://schemas.microsoft.com/office/word/2018/wordml/cex" xmlns:w16cid="http://schemas.microsoft.com/office/word/2016/wordml/cid" xmlns:w16="http://schemas.microsoft.com/office/word/2018/wordml" xmlns:w16du="http://schemas.microsoft.com/office/word/2023/wordml/word16du" xmlns:w16sdtdh="http://schemas.microsoft.com/office/word/2020/wordml/sdtdatahash" xmlns:w16sdtfl="http://schemas.microsoft.com/office/word/2024/wordml/sdtformatlock" xmlns:w16se="http://schemas.microsoft.com/office/word/2015/wordml/symex" xmlns:wpg="http://schemas.microsoft.com/office/word/2010/wordprocessingGroup" xmlns:wpi="http://schemas.microsoft.com/office/word/2010/wordprocessingInk" xmlns:wne="http://schemas.microsoft.com/office/word/2006/wordml" xmlns:wps="http://schemas.microsoft.com/office/word/2010/wordprocessingShape" mc:Ignorable="w14 w15 w16se w16cid w16 w16cex w16sdtdh w16sdtfl w16du wp14">
   <w:body>
     <w:p>
       <w:pPr>
@@ -123,28 +123,88 @@
           <w:color w:val="FF0000"/>
           <w:lang w:val="el-GR"/>
         </w:rPr>
-        <w:t>201</w:t>
+        <w:t>2024</w:t>
       </w:r>
       <w:r>
         <w:rPr>
           <w:color w:val="FF0000"/>
           <w:lang w:val="el-GR"/>
         </w:rPr>
-        <w:t>5</w:t>
+        <w:t>-20</w:t>
       </w:r>
       <w:r>
         <w:rPr>
           <w:color w:val="FF0000"/>
           <w:lang w:val="el-GR"/>
         </w:rPr>
-        <w:t>-201</w:t>
+        <w:t>25</w:t>
+      </w:r>
+    </w:p>
+    <w:p>
+      <w:pPr>
+        <w:jc w:val="right"/>
+        <w:rPr>
+          <w:lang w:val="el-GR"/>
+        </w:rPr>
+      </w:pPr>
+    </w:p>
+    <w:p>
+      <w:pPr>
+        <w:jc w:val="right"/>
+        <w:rPr>
+          <w:lang w:val="el-GR"/>
+        </w:rPr>
+      </w:pPr>
+    </w:p>
+    <w:p>
+      <w:pPr>
+        <w:pStyle w:val="Title"/>
+        <w:rPr>
+          <w:lang w:val="el-GR"/>
+        </w:rPr>
+      </w:pPr>
+      <w:r>
+        <w:rPr>
+          <w:lang w:val="el-GR"/>
+        </w:rPr>
+        <w:t xml:space="preserve">ΟΜΑΔΑ </w:t>
       </w:r>
       <w:r>
         <w:rPr>
           <w:color w:val="FF0000"/>
           <w:lang w:val="el-GR"/>
         </w:rPr>
-        <w:t>6</w:t>
+        <w:t>ΧΧΧ</w:t>
+      </w:r>
+    </w:p>
+    <w:p>
+      <w:pPr>
+        <w:pStyle w:val="Title"/>
+        <w:rPr>
+          <w:color w:val="FF0000"/>
+          <w:lang w:val="el-GR"/>
+        </w:rPr>
+      </w:pPr>
+      <w:r>
+        <w:rPr>
+          <w:color w:val="FF0000"/>
+          <w:lang w:val="el-GR"/>
+        </w:rPr>
+        <w:t>αθανασοπουλοσ φιλιπποσ</w:t>
+      </w:r>
+      <w:r>
+        <w:rPr>
+          <w:color w:val="FF0000"/>
+          <w:lang w:val="el-GR"/>
+        </w:rPr>
+        <w:t xml:space="preserve">, </w:t>
+      </w:r>
+      <w:r>
+        <w:rPr>
+          <w:color w:val="FF0000"/>
+          <w:lang w:val="el-GR"/>
+        </w:rPr>
+        <w:t>5113</w:t>
       </w:r>
     </w:p>
     <w:p>
@@ -165,127 +225,51 @@
     </w:p>
     <w:p>
       <w:pPr>
-        <w:pStyle w:val="Title"/>
-        <w:rPr>
-          <w:lang w:val="el-GR"/>
-        </w:rPr>
-      </w:pPr>
-      <w:r>
-        <w:rPr>
-          <w:lang w:val="el-GR"/>
-        </w:rPr>
-        <w:t xml:space="preserve">ΟΜΑΔΑ </w:t>
+        <w:pStyle w:val="Subtitle"/>
+        <w:rPr>
+          <w:lang w:val="el-GR"/>
+        </w:rPr>
+      </w:pPr>
+      <w:r>
+        <w:rPr>
+          <w:lang w:val="el-GR"/>
+        </w:rPr>
+        <w:t xml:space="preserve">ΤΕΛΙΚΗ ΑΝΑΦΟΡΑ </w:t>
+      </w:r>
+    </w:p>
+    <w:p>
+      <w:pPr>
+        <w:rPr>
+          <w:lang w:val="el-GR"/>
+        </w:rPr>
+      </w:pPr>
+    </w:p>
+    <w:p>
+      <w:pPr>
+        <w:rPr>
+          <w:lang w:val="el-GR"/>
+        </w:rPr>
+      </w:pPr>
+    </w:p>
+    <w:p>
+      <w:pPr>
+        <w:jc w:val="center"/>
+        <w:rPr>
+          <w:lang w:val="el-GR"/>
+        </w:rPr>
+      </w:pPr>
+      <w:r>
+        <w:rPr>
+          <w:lang w:val="el-GR"/>
+        </w:rPr>
+        <w:t xml:space="preserve">ΜΑΪΟΣ </w:t>
       </w:r>
       <w:r>
         <w:rPr>
           <w:color w:val="FF0000"/>
           <w:lang w:val="el-GR"/>
         </w:rPr>
-        <w:t>ΧΧΧ</w:t>
-      </w:r>
-    </w:p>
-    <w:p>
-      <w:pPr>
-        <w:pStyle w:val="Title"/>
-        <w:rPr>
-          <w:color w:val="FF0000"/>
-          <w:lang w:val="el-GR"/>
-        </w:rPr>
-      </w:pPr>
-      <w:r>
-        <w:rPr>
-          <w:color w:val="FF0000"/>
-          <w:lang w:val="el-GR"/>
-        </w:rPr>
-        <w:t>Φοιτητής 1, ΑΜ</w:t>
-      </w:r>
-    </w:p>
-    <w:p>
-      <w:pPr>
-        <w:pStyle w:val="Title"/>
-        <w:rPr>
-          <w:color w:val="FF0000"/>
-          <w:lang w:val="el-GR"/>
-        </w:rPr>
-      </w:pPr>
-      <w:r>
-        <w:rPr>
-          <w:color w:val="FF0000"/>
-          <w:lang w:val="el-GR"/>
-        </w:rPr>
-        <w:t>Φοιτητής 2, ΑΜ</w:t>
-      </w:r>
-    </w:p>
-    <w:p>
-      <w:pPr>
-        <w:jc w:val="right"/>
-        <w:rPr>
-          <w:lang w:val="el-GR"/>
-        </w:rPr>
-      </w:pPr>
-    </w:p>
-    <w:p>
-      <w:pPr>
-        <w:jc w:val="right"/>
-        <w:rPr>
-          <w:lang w:val="el-GR"/>
-        </w:rPr>
-      </w:pPr>
-    </w:p>
-    <w:p>
-      <w:pPr>
-        <w:pStyle w:val="Subtitle"/>
-        <w:rPr>
-          <w:lang w:val="el-GR"/>
-        </w:rPr>
-      </w:pPr>
-      <w:r>
-        <w:rPr>
-          <w:lang w:val="el-GR"/>
-        </w:rPr>
-        <w:t xml:space="preserve">ΤΕΛΙΚΗ ΑΝΑΦΟΡΑ </w:t>
-      </w:r>
-    </w:p>
-    <w:p>
-      <w:pPr>
-        <w:rPr>
-          <w:lang w:val="el-GR"/>
-        </w:rPr>
-      </w:pPr>
-    </w:p>
-    <w:p>
-      <w:pPr>
-        <w:rPr>
-          <w:lang w:val="el-GR"/>
-        </w:rPr>
-      </w:pPr>
-    </w:p>
-    <w:p>
-      <w:pPr>
-        <w:jc w:val="center"/>
-        <w:rPr>
-          <w:lang w:val="el-GR"/>
-        </w:rPr>
-      </w:pPr>
-      <w:r>
-        <w:rPr>
-          <w:lang w:val="el-GR"/>
-        </w:rPr>
-        <w:t xml:space="preserve">ΜΑΪΟΣ </w:t>
-      </w:r>
-      <w:r>
-        <w:rPr>
-          <w:color w:val="FF0000"/>
-          <w:lang w:val="el-GR"/>
-        </w:rPr>
-        <w:t>201</w:t>
-      </w:r>
-      <w:r>
-        <w:rPr>
-          <w:color w:val="FF0000"/>
-          <w:lang w:val="el-GR"/>
-        </w:rPr>
-        <w:t>6</w:t>
+        <w:t>2025</w:t>
       </w:r>
     </w:p>
     <w:p>
@@ -439,7 +423,6 @@
                 <w:lang w:val="el-GR"/>
               </w:rPr>
             </w:pPr>
-            <w:proofErr w:type="spellStart"/>
             <w:r>
               <w:rPr>
                 <w:rFonts w:ascii="Cambria" w:eastAsia="Times New Roman" w:hAnsi="Cambria" w:cs="Times New Roman"/>
@@ -447,49 +430,8 @@
                 <w:szCs w:val="18"/>
                 <w:lang w:val="el-GR"/>
               </w:rPr>
-              <w:t>yyyy</w:t>
+              <w:t>yyyy/mm/dd</w:t>
             </w:r>
-            <w:proofErr w:type="spellEnd"/>
-            <w:r>
-              <w:rPr>
-                <w:rFonts w:ascii="Cambria" w:eastAsia="Times New Roman" w:hAnsi="Cambria" w:cs="Times New Roman"/>
-                <w:sz w:val="18"/>
-                <w:szCs w:val="18"/>
-                <w:lang w:val="el-GR"/>
-              </w:rPr>
-              <w:t>/</w:t>
-            </w:r>
-            <w:proofErr w:type="spellStart"/>
-            <w:r>
-              <w:rPr>
-                <w:rFonts w:ascii="Cambria" w:eastAsia="Times New Roman" w:hAnsi="Cambria" w:cs="Times New Roman"/>
-                <w:sz w:val="18"/>
-                <w:szCs w:val="18"/>
-                <w:lang w:val="el-GR"/>
-              </w:rPr>
-              <w:t>mm</w:t>
-            </w:r>
-            <w:proofErr w:type="spellEnd"/>
-            <w:r>
-              <w:rPr>
-                <w:rFonts w:ascii="Cambria" w:eastAsia="Times New Roman" w:hAnsi="Cambria" w:cs="Times New Roman"/>
-                <w:sz w:val="18"/>
-                <w:szCs w:val="18"/>
-                <w:lang w:val="el-GR"/>
-              </w:rPr>
-              <w:t>/</w:t>
-            </w:r>
-            <w:proofErr w:type="spellStart"/>
-            <w:r>
-              <w:rPr>
-                <w:rFonts w:ascii="Cambria" w:eastAsia="Times New Roman" w:hAnsi="Cambria" w:cs="Times New Roman"/>
-                <w:sz w:val="18"/>
-                <w:szCs w:val="18"/>
-                <w:lang w:val="el-GR"/>
-              </w:rPr>
-              <w:t>dd</w:t>
-            </w:r>
-            <w:proofErr w:type="spellEnd"/>
           </w:p>
         </w:tc>
         <w:tc>
@@ -505,7 +447,6 @@
                 <w:lang w:val="el-GR"/>
               </w:rPr>
             </w:pPr>
-            <w:proofErr w:type="spellStart"/>
             <w:r>
               <w:rPr>
                 <w:sz w:val="18"/>
@@ -514,7 +455,6 @@
               </w:rPr>
               <w:t>x.x</w:t>
             </w:r>
-            <w:proofErr w:type="spellEnd"/>
           </w:p>
         </w:tc>
         <w:tc>
@@ -800,21 +740,7 @@
         <w:rPr>
           <w:lang w:val="el-GR"/>
         </w:rPr>
-        <w:t xml:space="preserve">άφονται τα σχήματα της βάσης (ή βάσεων, αν είναι παραπάνω από μία) δεδομένων που χρησιμοποιούνται στο </w:t>
-      </w:r>
-      <w:proofErr w:type="spellStart"/>
-      <w:r>
-        <w:rPr>
-          <w:lang w:val="el-GR"/>
-        </w:rPr>
-        <w:t>project</w:t>
-      </w:r>
-      <w:proofErr w:type="spellEnd"/>
-      <w:r>
-        <w:rPr>
-          <w:lang w:val="el-GR"/>
-        </w:rPr>
-        <w:t>.</w:t>
+        <w:t>άφονται τα σχήματα της βάσης (ή βάσεων, αν είναι παραπάνω από μία) δεδομένων που χρησιμοποιούνται στο project.</w:t>
       </w:r>
     </w:p>
     <w:p>
@@ -1043,8 +969,12 @@
           <w:lang w:val="el-GR"/>
         </w:rPr>
         <w:sectPr>
-          <w:headerReference w:type="default" r:id="rId9"/>
-          <w:footerReference w:type="default" r:id="rId10"/>
+          <w:headerReference w:type="even" r:id="rId9"/>
+          <w:headerReference w:type="default" r:id="rId10"/>
+          <w:footerReference w:type="even" r:id="rId11"/>
+          <w:footerReference w:type="default" r:id="rId12"/>
+          <w:headerReference w:type="first" r:id="rId13"/>
+          <w:footerReference w:type="first" r:id="rId14"/>
           <w:pgSz w:w="11906" w:h="16838"/>
           <w:pgMar w:top="1440" w:right="1800" w:bottom="1440" w:left="1800" w:header="708" w:footer="708" w:gutter="0"/>
           <w:cols w:space="708"/>
@@ -1243,25 +1173,7 @@
           <w:sz w:val="16"/>
           <w:szCs w:val="16"/>
         </w:rPr>
-        <w:t>SET @OLD_SQL_MODE=@@SQL_MODE, SQL_MODE='</w:t>
-      </w:r>
-      <w:proofErr w:type="gramStart"/>
-      <w:r>
-        <w:rPr>
-          <w:rFonts w:ascii="Consolas" w:hAnsi="Consolas"/>
-          <w:sz w:val="16"/>
-          <w:szCs w:val="16"/>
-        </w:rPr>
-        <w:t>TRADITIONAL,ALLOW</w:t>
-      </w:r>
-      <w:proofErr w:type="gramEnd"/>
-      <w:r>
-        <w:rPr>
-          <w:rFonts w:ascii="Consolas" w:hAnsi="Consolas"/>
-          <w:sz w:val="16"/>
-          <w:szCs w:val="16"/>
-        </w:rPr>
-        <w:t>_INVALID_DATES';</w:t>
+        <w:t>SET @OLD_SQL_MODE=@@SQL_MODE, SQL_MODE='TRADITIONAL,ALLOW_INVALID_DATES';</w:t>
       </w:r>
     </w:p>
     <w:p>
@@ -1315,18 +1227,8 @@
           <w:sz w:val="16"/>
           <w:szCs w:val="16"/>
         </w:rPr>
-        <w:t xml:space="preserve">-- Schema </w:t>
-      </w:r>
-      <w:proofErr w:type="spellStart"/>
-      <w:r>
-        <w:rPr>
-          <w:rFonts w:ascii="Consolas" w:hAnsi="Consolas"/>
-          <w:sz w:val="16"/>
-          <w:szCs w:val="16"/>
-        </w:rPr>
-        <w:t>mydb</w:t>
-      </w:r>
-      <w:proofErr w:type="spellEnd"/>
+        <w:t>-- Schema mydb</w:t>
+      </w:r>
     </w:p>
     <w:p>
       <w:pPr>
@@ -1439,18 +1341,8 @@
           <w:sz w:val="16"/>
           <w:szCs w:val="16"/>
         </w:rPr>
-        <w:t>DROP SCHEMA IF EXISTS `pkdd99_star</w:t>
-      </w:r>
-      <w:proofErr w:type="gramStart"/>
-      <w:r>
-        <w:rPr>
-          <w:rFonts w:ascii="Consolas" w:hAnsi="Consolas"/>
-          <w:sz w:val="16"/>
-          <w:szCs w:val="16"/>
-        </w:rPr>
-        <w:t>` ;</w:t>
-      </w:r>
-      <w:proofErr w:type="gramEnd"/>
+        <w:t>DROP SCHEMA IF EXISTS `pkdd99_star` ;</w:t>
+      </w:r>
     </w:p>
     <w:p>
       <w:pPr>
@@ -1537,46 +1429,26 @@
           <w:sz w:val="16"/>
           <w:szCs w:val="16"/>
         </w:rPr>
-        <w:t>CREATE SCHEMA IF NOT EXISTS `pkdd99_star` DEFAULT CHARACTER SET utf</w:t>
-      </w:r>
-      <w:proofErr w:type="gramStart"/>
-      <w:r>
-        <w:rPr>
-          <w:rFonts w:ascii="Consolas" w:hAnsi="Consolas"/>
-          <w:sz w:val="16"/>
-          <w:szCs w:val="16"/>
-        </w:rPr>
-        <w:t>8 ;</w:t>
-      </w:r>
-      <w:proofErr w:type="gramEnd"/>
-    </w:p>
-    <w:p>
-      <w:pPr>
-        <w:spacing w:after="0" w:line="240" w:lineRule="auto"/>
-        <w:rPr>
-          <w:rFonts w:ascii="Consolas" w:hAnsi="Consolas"/>
-          <w:sz w:val="16"/>
-          <w:szCs w:val="16"/>
-        </w:rPr>
-      </w:pPr>
-      <w:r>
-        <w:rPr>
-          <w:rFonts w:ascii="Consolas" w:hAnsi="Consolas"/>
-          <w:sz w:val="16"/>
-          <w:szCs w:val="16"/>
-        </w:rPr>
-        <w:t>USE `pkdd99_star</w:t>
-      </w:r>
-      <w:proofErr w:type="gramStart"/>
-      <w:r>
-        <w:rPr>
-          <w:rFonts w:ascii="Consolas" w:hAnsi="Consolas"/>
-          <w:sz w:val="16"/>
-          <w:szCs w:val="16"/>
-        </w:rPr>
-        <w:t>` ;</w:t>
-      </w:r>
-      <w:proofErr w:type="gramEnd"/>
+        <w:t>CREATE SCHEMA IF NOT EXISTS `pkdd99_star` DEFAULT CHARACTER SET utf8 ;</w:t>
+      </w:r>
+    </w:p>
+    <w:p>
+      <w:pPr>
+        <w:spacing w:after="0" w:line="240" w:lineRule="auto"/>
+        <w:rPr>
+          <w:rFonts w:ascii="Consolas" w:hAnsi="Consolas"/>
+          <w:sz w:val="16"/>
+          <w:szCs w:val="16"/>
+        </w:rPr>
+      </w:pPr>
+      <w:r>
+        <w:rPr>
+          <w:rFonts w:ascii="Consolas" w:hAnsi="Consolas"/>
+          <w:sz w:val="16"/>
+          <w:szCs w:val="16"/>
+        </w:rPr>
+        <w:t>USE `pkdd99_star` ;</w:t>
+      </w:r>
     </w:p>
     <w:p>
       <w:pPr>
@@ -1629,25 +1501,7 @@
           <w:sz w:val="16"/>
           <w:szCs w:val="16"/>
         </w:rPr>
-        <w:t>-- Table `pkdd99_star</w:t>
-      </w:r>
-      <w:proofErr w:type="gramStart"/>
-      <w:r>
-        <w:rPr>
-          <w:rFonts w:ascii="Consolas" w:hAnsi="Consolas"/>
-          <w:sz w:val="16"/>
-          <w:szCs w:val="16"/>
-        </w:rPr>
-        <w:t>`.`</w:t>
-      </w:r>
-      <w:proofErr w:type="gramEnd"/>
-      <w:r>
-        <w:rPr>
-          <w:rFonts w:ascii="Consolas" w:hAnsi="Consolas"/>
-          <w:sz w:val="16"/>
-          <w:szCs w:val="16"/>
-        </w:rPr>
-        <w:t>account`</w:t>
+        <w:t>-- Table `pkdd99_star`.`account`</w:t>
       </w:r>
     </w:p>
     <w:p>
@@ -1691,179 +1545,89 @@
           <w:sz w:val="16"/>
           <w:szCs w:val="16"/>
         </w:rPr>
-        <w:t>DROP TABLE IF EXISTS `pkdd99_star</w:t>
-      </w:r>
-      <w:proofErr w:type="gramStart"/>
-      <w:r>
-        <w:rPr>
-          <w:rFonts w:ascii="Consolas" w:hAnsi="Consolas"/>
-          <w:sz w:val="16"/>
-          <w:szCs w:val="16"/>
-        </w:rPr>
-        <w:t>`.`</w:t>
-      </w:r>
-      <w:proofErr w:type="gramEnd"/>
-      <w:r>
-        <w:rPr>
-          <w:rFonts w:ascii="Consolas" w:hAnsi="Consolas"/>
-          <w:sz w:val="16"/>
-          <w:szCs w:val="16"/>
-        </w:rPr>
-        <w:t>account` ;</w:t>
-      </w:r>
-    </w:p>
-    <w:p>
-      <w:pPr>
-        <w:spacing w:after="0" w:line="240" w:lineRule="auto"/>
-        <w:rPr>
-          <w:rFonts w:ascii="Consolas" w:hAnsi="Consolas"/>
-          <w:sz w:val="16"/>
-          <w:szCs w:val="16"/>
-        </w:rPr>
-      </w:pPr>
-    </w:p>
-    <w:p>
-      <w:pPr>
-        <w:spacing w:after="0" w:line="240" w:lineRule="auto"/>
-        <w:rPr>
-          <w:rFonts w:ascii="Consolas" w:hAnsi="Consolas"/>
-          <w:sz w:val="16"/>
-          <w:szCs w:val="16"/>
-        </w:rPr>
-      </w:pPr>
-      <w:r>
-        <w:rPr>
-          <w:rFonts w:ascii="Consolas" w:hAnsi="Consolas"/>
-          <w:sz w:val="16"/>
-          <w:szCs w:val="16"/>
-        </w:rPr>
-        <w:t>CREATE TABLE IF NOT EXISTS `pkdd99_star</w:t>
-      </w:r>
-      <w:proofErr w:type="gramStart"/>
-      <w:r>
-        <w:rPr>
-          <w:rFonts w:ascii="Consolas" w:hAnsi="Consolas"/>
-          <w:sz w:val="16"/>
-          <w:szCs w:val="16"/>
-        </w:rPr>
-        <w:t>`.`</w:t>
-      </w:r>
-      <w:proofErr w:type="gramEnd"/>
-      <w:r>
-        <w:rPr>
-          <w:rFonts w:ascii="Consolas" w:hAnsi="Consolas"/>
-          <w:sz w:val="16"/>
-          <w:szCs w:val="16"/>
-        </w:rPr>
-        <w:t>account` (</w:t>
-      </w:r>
-    </w:p>
-    <w:p>
-      <w:pPr>
-        <w:spacing w:after="0" w:line="240" w:lineRule="auto"/>
-        <w:rPr>
-          <w:rFonts w:ascii="Consolas" w:hAnsi="Consolas"/>
-          <w:sz w:val="16"/>
-          <w:szCs w:val="16"/>
-        </w:rPr>
-      </w:pPr>
-      <w:r>
-        <w:rPr>
-          <w:rFonts w:ascii="Consolas" w:hAnsi="Consolas"/>
-          <w:sz w:val="16"/>
-          <w:szCs w:val="16"/>
-        </w:rPr>
-        <w:t xml:space="preserve">  `</w:t>
-      </w:r>
-      <w:proofErr w:type="spellStart"/>
-      <w:r>
-        <w:rPr>
-          <w:rFonts w:ascii="Consolas" w:hAnsi="Consolas"/>
-          <w:sz w:val="16"/>
-          <w:szCs w:val="16"/>
-        </w:rPr>
-        <w:t>account_id</w:t>
-      </w:r>
-      <w:proofErr w:type="spellEnd"/>
-      <w:r>
-        <w:rPr>
-          <w:rFonts w:ascii="Consolas" w:hAnsi="Consolas"/>
-          <w:sz w:val="16"/>
-          <w:szCs w:val="16"/>
-        </w:rPr>
-        <w:t>` INT NOT NULL,</w:t>
-      </w:r>
-    </w:p>
-    <w:p>
-      <w:pPr>
-        <w:spacing w:after="0" w:line="240" w:lineRule="auto"/>
-        <w:rPr>
-          <w:rFonts w:ascii="Consolas" w:hAnsi="Consolas"/>
-          <w:sz w:val="16"/>
-          <w:szCs w:val="16"/>
-        </w:rPr>
-      </w:pPr>
-      <w:r>
-        <w:rPr>
-          <w:rFonts w:ascii="Consolas" w:hAnsi="Consolas"/>
-          <w:sz w:val="16"/>
-          <w:szCs w:val="16"/>
-        </w:rPr>
-        <w:t xml:space="preserve">  `</w:t>
-      </w:r>
-      <w:proofErr w:type="spellStart"/>
-      <w:r>
-        <w:rPr>
-          <w:rFonts w:ascii="Consolas" w:hAnsi="Consolas"/>
-          <w:sz w:val="16"/>
-          <w:szCs w:val="16"/>
-        </w:rPr>
-        <w:t>district_id</w:t>
-      </w:r>
-      <w:proofErr w:type="spellEnd"/>
-      <w:r>
-        <w:rPr>
-          <w:rFonts w:ascii="Consolas" w:hAnsi="Consolas"/>
-          <w:sz w:val="16"/>
-          <w:szCs w:val="16"/>
-        </w:rPr>
-        <w:t>` INT NOT NULL,</w:t>
-      </w:r>
-    </w:p>
-    <w:p>
-      <w:pPr>
-        <w:spacing w:after="0" w:line="240" w:lineRule="auto"/>
-        <w:rPr>
-          <w:rFonts w:ascii="Consolas" w:hAnsi="Consolas"/>
-          <w:sz w:val="16"/>
-          <w:szCs w:val="16"/>
-        </w:rPr>
-      </w:pPr>
-      <w:r>
-        <w:rPr>
-          <w:rFonts w:ascii="Consolas" w:hAnsi="Consolas"/>
-          <w:sz w:val="16"/>
-          <w:szCs w:val="16"/>
-        </w:rPr>
-        <w:t xml:space="preserve">  `frequency` </w:t>
-      </w:r>
-      <w:proofErr w:type="gramStart"/>
-      <w:r>
-        <w:rPr>
-          <w:rFonts w:ascii="Consolas" w:hAnsi="Consolas"/>
-          <w:sz w:val="16"/>
-          <w:szCs w:val="16"/>
-        </w:rPr>
-        <w:t>VARCHAR(</w:t>
-      </w:r>
-      <w:proofErr w:type="gramEnd"/>
-      <w:r>
-        <w:rPr>
-          <w:rFonts w:ascii="Consolas" w:hAnsi="Consolas"/>
-          <w:sz w:val="16"/>
-          <w:szCs w:val="16"/>
-        </w:rPr>
-        <w:t>100) NOT NULL,</w:t>
+        <w:t>DROP TABLE IF EXISTS `pkdd99_star`.`account` ;</w:t>
+      </w:r>
+    </w:p>
+    <w:p>
+      <w:pPr>
+        <w:spacing w:after="0" w:line="240" w:lineRule="auto"/>
+        <w:rPr>
+          <w:rFonts w:ascii="Consolas" w:hAnsi="Consolas"/>
+          <w:sz w:val="16"/>
+          <w:szCs w:val="16"/>
+        </w:rPr>
+      </w:pPr>
+    </w:p>
+    <w:p>
+      <w:pPr>
+        <w:spacing w:after="0" w:line="240" w:lineRule="auto"/>
+        <w:rPr>
+          <w:rFonts w:ascii="Consolas" w:hAnsi="Consolas"/>
+          <w:sz w:val="16"/>
+          <w:szCs w:val="16"/>
+        </w:rPr>
+      </w:pPr>
+      <w:r>
+        <w:rPr>
+          <w:rFonts w:ascii="Consolas" w:hAnsi="Consolas"/>
+          <w:sz w:val="16"/>
+          <w:szCs w:val="16"/>
+        </w:rPr>
+        <w:t>CREATE TABLE IF NOT EXISTS `pkdd99_star`.`account` (</w:t>
+      </w:r>
+    </w:p>
+    <w:p>
+      <w:pPr>
+        <w:spacing w:after="0" w:line="240" w:lineRule="auto"/>
+        <w:rPr>
+          <w:rFonts w:ascii="Consolas" w:hAnsi="Consolas"/>
+          <w:sz w:val="16"/>
+          <w:szCs w:val="16"/>
+        </w:rPr>
+      </w:pPr>
+      <w:r>
+        <w:rPr>
+          <w:rFonts w:ascii="Consolas" w:hAnsi="Consolas"/>
+          <w:sz w:val="16"/>
+          <w:szCs w:val="16"/>
+        </w:rPr>
+        <w:t xml:space="preserve">  `account_id` INT NOT NULL,</w:t>
+      </w:r>
+    </w:p>
+    <w:p>
+      <w:pPr>
+        <w:spacing w:after="0" w:line="240" w:lineRule="auto"/>
+        <w:rPr>
+          <w:rFonts w:ascii="Consolas" w:hAnsi="Consolas"/>
+          <w:sz w:val="16"/>
+          <w:szCs w:val="16"/>
+        </w:rPr>
+      </w:pPr>
+      <w:r>
+        <w:rPr>
+          <w:rFonts w:ascii="Consolas" w:hAnsi="Consolas"/>
+          <w:sz w:val="16"/>
+          <w:szCs w:val="16"/>
+        </w:rPr>
+        <w:t xml:space="preserve">  `district_id` INT NOT NULL,</w:t>
+      </w:r>
+    </w:p>
+    <w:p>
+      <w:pPr>
+        <w:spacing w:after="0" w:line="240" w:lineRule="auto"/>
+        <w:rPr>
+          <w:rFonts w:ascii="Consolas" w:hAnsi="Consolas"/>
+          <w:sz w:val="16"/>
+          <w:szCs w:val="16"/>
+        </w:rPr>
+      </w:pPr>
+      <w:r>
+        <w:rPr>
+          <w:rFonts w:ascii="Consolas" w:hAnsi="Consolas"/>
+          <w:sz w:val="16"/>
+          <w:szCs w:val="16"/>
+        </w:rPr>
+        <w:t xml:space="preserve">  `frequency` VARCHAR(100) NOT NULL,</w:t>
       </w:r>
     </w:p>
     <w:p>
@@ -1899,79 +1663,25 @@
           <w:sz w:val="16"/>
           <w:szCs w:val="16"/>
         </w:rPr>
-        <w:t xml:space="preserve">  `</w:t>
-      </w:r>
-      <w:proofErr w:type="spellStart"/>
-      <w:r>
-        <w:rPr>
-          <w:rFonts w:ascii="Consolas" w:hAnsi="Consolas"/>
-          <w:sz w:val="16"/>
-          <w:szCs w:val="16"/>
-        </w:rPr>
-        <w:t>district_name</w:t>
-      </w:r>
-      <w:proofErr w:type="spellEnd"/>
-      <w:r>
-        <w:rPr>
-          <w:rFonts w:ascii="Consolas" w:hAnsi="Consolas"/>
-          <w:sz w:val="16"/>
-          <w:szCs w:val="16"/>
-        </w:rPr>
-        <w:t xml:space="preserve">` </w:t>
-      </w:r>
-      <w:proofErr w:type="gramStart"/>
-      <w:r>
-        <w:rPr>
-          <w:rFonts w:ascii="Consolas" w:hAnsi="Consolas"/>
-          <w:sz w:val="16"/>
-          <w:szCs w:val="16"/>
-        </w:rPr>
-        <w:t>VARCHAR(</w:t>
-      </w:r>
-      <w:proofErr w:type="gramEnd"/>
-      <w:r>
-        <w:rPr>
-          <w:rFonts w:ascii="Consolas" w:hAnsi="Consolas"/>
-          <w:sz w:val="16"/>
-          <w:szCs w:val="16"/>
-        </w:rPr>
-        <w:t>100) NOT NULL,</w:t>
-      </w:r>
-    </w:p>
-    <w:p>
-      <w:pPr>
-        <w:spacing w:after="0" w:line="240" w:lineRule="auto"/>
-        <w:rPr>
-          <w:rFonts w:ascii="Consolas" w:hAnsi="Consolas"/>
-          <w:sz w:val="16"/>
-          <w:szCs w:val="16"/>
-        </w:rPr>
-      </w:pPr>
-      <w:r>
-        <w:rPr>
-          <w:rFonts w:ascii="Consolas" w:hAnsi="Consolas"/>
-          <w:sz w:val="16"/>
-          <w:szCs w:val="16"/>
-        </w:rPr>
-        <w:t xml:space="preserve">  `region` </w:t>
-      </w:r>
-      <w:proofErr w:type="gramStart"/>
-      <w:r>
-        <w:rPr>
-          <w:rFonts w:ascii="Consolas" w:hAnsi="Consolas"/>
-          <w:sz w:val="16"/>
-          <w:szCs w:val="16"/>
-        </w:rPr>
-        <w:t>VARCHAR(</w:t>
-      </w:r>
-      <w:proofErr w:type="gramEnd"/>
-      <w:r>
-        <w:rPr>
-          <w:rFonts w:ascii="Consolas" w:hAnsi="Consolas"/>
-          <w:sz w:val="16"/>
-          <w:szCs w:val="16"/>
-        </w:rPr>
-        <w:t>100) NOT NULL,</w:t>
+        <w:t xml:space="preserve">  `district_name` VARCHAR(100) NOT NULL,</w:t>
+      </w:r>
+    </w:p>
+    <w:p>
+      <w:pPr>
+        <w:spacing w:after="0" w:line="240" w:lineRule="auto"/>
+        <w:rPr>
+          <w:rFonts w:ascii="Consolas" w:hAnsi="Consolas"/>
+          <w:sz w:val="16"/>
+          <w:szCs w:val="16"/>
+        </w:rPr>
+      </w:pPr>
+      <w:r>
+        <w:rPr>
+          <w:rFonts w:ascii="Consolas" w:hAnsi="Consolas"/>
+          <w:sz w:val="16"/>
+          <w:szCs w:val="16"/>
+        </w:rPr>
+        <w:t xml:space="preserve">  `region` VARCHAR(100) NOT NULL,</w:t>
       </w:r>
     </w:p>
     <w:p>
@@ -2097,79 +1807,25 @@
           <w:sz w:val="16"/>
           <w:szCs w:val="16"/>
         </w:rPr>
-        <w:t xml:space="preserve">  `</w:t>
-      </w:r>
-      <w:proofErr w:type="spellStart"/>
-      <w:r>
-        <w:rPr>
-          <w:rFonts w:ascii="Consolas" w:hAnsi="Consolas"/>
-          <w:sz w:val="16"/>
-          <w:szCs w:val="16"/>
-        </w:rPr>
-        <w:t>Ratio_of_urban</w:t>
-      </w:r>
-      <w:proofErr w:type="spellEnd"/>
-      <w:r>
-        <w:rPr>
-          <w:rFonts w:ascii="Consolas" w:hAnsi="Consolas"/>
-          <w:sz w:val="16"/>
-          <w:szCs w:val="16"/>
-        </w:rPr>
-        <w:t xml:space="preserve"> _</w:t>
-      </w:r>
-      <w:proofErr w:type="spellStart"/>
-      <w:r>
-        <w:rPr>
-          <w:rFonts w:ascii="Consolas" w:hAnsi="Consolas"/>
-          <w:sz w:val="16"/>
-          <w:szCs w:val="16"/>
-        </w:rPr>
-        <w:t>Inh</w:t>
-      </w:r>
-      <w:proofErr w:type="spellEnd"/>
-      <w:r>
-        <w:rPr>
-          <w:rFonts w:ascii="Consolas" w:hAnsi="Consolas"/>
-          <w:sz w:val="16"/>
-          <w:szCs w:val="16"/>
-        </w:rPr>
-        <w:t>` DOUBLE NOT NULL,</w:t>
-      </w:r>
-    </w:p>
-    <w:p>
-      <w:pPr>
-        <w:spacing w:after="0" w:line="240" w:lineRule="auto"/>
-        <w:rPr>
-          <w:rFonts w:ascii="Consolas" w:hAnsi="Consolas"/>
-          <w:sz w:val="16"/>
-          <w:szCs w:val="16"/>
-        </w:rPr>
-      </w:pPr>
-      <w:r>
-        <w:rPr>
-          <w:rFonts w:ascii="Consolas" w:hAnsi="Consolas"/>
-          <w:sz w:val="16"/>
-          <w:szCs w:val="16"/>
-        </w:rPr>
-        <w:t xml:space="preserve">  `</w:t>
-      </w:r>
-      <w:proofErr w:type="spellStart"/>
-      <w:r>
-        <w:rPr>
-          <w:rFonts w:ascii="Consolas" w:hAnsi="Consolas"/>
-          <w:sz w:val="16"/>
-          <w:szCs w:val="16"/>
-        </w:rPr>
-        <w:t>Avg_Salary</w:t>
-      </w:r>
-      <w:proofErr w:type="spellEnd"/>
-      <w:r>
-        <w:rPr>
-          <w:rFonts w:ascii="Consolas" w:hAnsi="Consolas"/>
-          <w:sz w:val="16"/>
-          <w:szCs w:val="16"/>
-        </w:rPr>
-        <w:t>` INT NOT NULL,</w:t>
+        <w:t xml:space="preserve">  `Ratio_of_urban _Inh` DOUBLE NOT NULL,</w:t>
+      </w:r>
+    </w:p>
+    <w:p>
+      <w:pPr>
+        <w:spacing w:after="0" w:line="240" w:lineRule="auto"/>
+        <w:rPr>
+          <w:rFonts w:ascii="Consolas" w:hAnsi="Consolas"/>
+          <w:sz w:val="16"/>
+          <w:szCs w:val="16"/>
+        </w:rPr>
+      </w:pPr>
+      <w:r>
+        <w:rPr>
+          <w:rFonts w:ascii="Consolas" w:hAnsi="Consolas"/>
+          <w:sz w:val="16"/>
+          <w:szCs w:val="16"/>
+        </w:rPr>
+        <w:t xml:space="preserve">  `Avg_Salary` INT NOT NULL,</w:t>
       </w:r>
     </w:p>
     <w:p>
@@ -2223,25 +1879,7 @@
           <w:sz w:val="16"/>
           <w:szCs w:val="16"/>
         </w:rPr>
-        <w:t xml:space="preserve">  `</w:t>
-      </w:r>
-      <w:proofErr w:type="spellStart"/>
-      <w:r>
-        <w:rPr>
-          <w:rFonts w:ascii="Consolas" w:hAnsi="Consolas"/>
-          <w:sz w:val="16"/>
-          <w:szCs w:val="16"/>
-        </w:rPr>
-        <w:t>Enterpreuners</w:t>
-      </w:r>
-      <w:proofErr w:type="spellEnd"/>
-      <w:r>
-        <w:rPr>
-          <w:rFonts w:ascii="Consolas" w:hAnsi="Consolas"/>
-          <w:sz w:val="16"/>
-          <w:szCs w:val="16"/>
-        </w:rPr>
-        <w:t>` INT NOT NULL,</w:t>
+        <w:t xml:space="preserve">  `Enterpreuners` INT NOT NULL,</w:t>
       </w:r>
     </w:p>
     <w:p>
@@ -2295,90 +1933,44 @@
           <w:sz w:val="16"/>
           <w:szCs w:val="16"/>
         </w:rPr>
-        <w:t xml:space="preserve">  `All` </w:t>
-      </w:r>
-      <w:proofErr w:type="gramStart"/>
-      <w:r>
-        <w:rPr>
-          <w:rFonts w:ascii="Consolas" w:hAnsi="Consolas"/>
-          <w:sz w:val="16"/>
-          <w:szCs w:val="16"/>
-        </w:rPr>
-        <w:t>VARCHAR(</w:t>
-      </w:r>
-      <w:proofErr w:type="gramEnd"/>
-      <w:r>
-        <w:rPr>
-          <w:rFonts w:ascii="Consolas" w:hAnsi="Consolas"/>
-          <w:sz w:val="16"/>
-          <w:szCs w:val="16"/>
-        </w:rPr>
-        <w:t>5) NOT NULL,</w:t>
-      </w:r>
-    </w:p>
-    <w:p>
-      <w:pPr>
-        <w:spacing w:after="0" w:line="240" w:lineRule="auto"/>
-        <w:rPr>
-          <w:rFonts w:ascii="Consolas" w:hAnsi="Consolas"/>
-          <w:sz w:val="16"/>
-          <w:szCs w:val="16"/>
-        </w:rPr>
-      </w:pPr>
-      <w:r>
-        <w:rPr>
-          <w:rFonts w:ascii="Consolas" w:hAnsi="Consolas"/>
-          <w:sz w:val="16"/>
-          <w:szCs w:val="16"/>
-        </w:rPr>
-        <w:t xml:space="preserve">  PRIMARY KEY (`</w:t>
-      </w:r>
-      <w:proofErr w:type="spellStart"/>
-      <w:r>
-        <w:rPr>
-          <w:rFonts w:ascii="Consolas" w:hAnsi="Consolas"/>
-          <w:sz w:val="16"/>
-          <w:szCs w:val="16"/>
-        </w:rPr>
-        <w:t>account_id</w:t>
-      </w:r>
-      <w:proofErr w:type="spellEnd"/>
-      <w:r>
-        <w:rPr>
-          <w:rFonts w:ascii="Consolas" w:hAnsi="Consolas"/>
-          <w:sz w:val="16"/>
-          <w:szCs w:val="16"/>
-        </w:rPr>
-        <w:t>`))</w:t>
-      </w:r>
-    </w:p>
-    <w:p>
-      <w:pPr>
-        <w:spacing w:after="0" w:line="240" w:lineRule="auto"/>
-        <w:rPr>
-          <w:rFonts w:ascii="Consolas" w:hAnsi="Consolas"/>
-          <w:sz w:val="16"/>
-          <w:szCs w:val="16"/>
-        </w:rPr>
-      </w:pPr>
-      <w:r>
-        <w:rPr>
-          <w:rFonts w:ascii="Consolas" w:hAnsi="Consolas"/>
-          <w:sz w:val="16"/>
-          <w:szCs w:val="16"/>
-        </w:rPr>
-        <w:t xml:space="preserve">ENGINE = </w:t>
-      </w:r>
-      <w:proofErr w:type="spellStart"/>
-      <w:r>
-        <w:rPr>
-          <w:rFonts w:ascii="Consolas" w:hAnsi="Consolas"/>
-          <w:sz w:val="16"/>
-          <w:szCs w:val="16"/>
-        </w:rPr>
-        <w:t>InnoDB</w:t>
-      </w:r>
-      <w:proofErr w:type="spellEnd"/>
+        <w:t xml:space="preserve">  `All` VARCHAR(5) NOT NULL,</w:t>
+      </w:r>
+    </w:p>
+    <w:p>
+      <w:pPr>
+        <w:spacing w:after="0" w:line="240" w:lineRule="auto"/>
+        <w:rPr>
+          <w:rFonts w:ascii="Consolas" w:hAnsi="Consolas"/>
+          <w:sz w:val="16"/>
+          <w:szCs w:val="16"/>
+        </w:rPr>
+      </w:pPr>
+      <w:r>
+        <w:rPr>
+          <w:rFonts w:ascii="Consolas" w:hAnsi="Consolas"/>
+          <w:sz w:val="16"/>
+          <w:szCs w:val="16"/>
+        </w:rPr>
+        <w:t xml:space="preserve">  PRIMARY KEY (`account_id`))</w:t>
+      </w:r>
+    </w:p>
+    <w:p>
+      <w:pPr>
+        <w:spacing w:after="0" w:line="240" w:lineRule="auto"/>
+        <w:rPr>
+          <w:rFonts w:ascii="Consolas" w:hAnsi="Consolas"/>
+          <w:sz w:val="16"/>
+          <w:szCs w:val="16"/>
+        </w:rPr>
+      </w:pPr>
+      <w:r>
+        <w:rPr>
+          <w:rFonts w:ascii="Consolas" w:hAnsi="Consolas"/>
+          <w:sz w:val="16"/>
+          <w:szCs w:val="16"/>
+        </w:rPr>
+        <w:t>ENGINE = InnoDB</w:t>
+      </w:r>
     </w:p>
     <w:p>
       <w:pPr>
@@ -2450,25 +2042,7 @@
           <w:sz w:val="16"/>
           <w:szCs w:val="16"/>
         </w:rPr>
-        <w:t>-- Table `pkdd99_star</w:t>
-      </w:r>
-      <w:proofErr w:type="gramStart"/>
-      <w:r>
-        <w:rPr>
-          <w:rFonts w:ascii="Consolas" w:hAnsi="Consolas"/>
-          <w:sz w:val="16"/>
-          <w:szCs w:val="16"/>
-        </w:rPr>
-        <w:t>`.`</w:t>
-      </w:r>
-      <w:proofErr w:type="gramEnd"/>
-      <w:r>
-        <w:rPr>
-          <w:rFonts w:ascii="Consolas" w:hAnsi="Consolas"/>
-          <w:sz w:val="16"/>
-          <w:szCs w:val="16"/>
-        </w:rPr>
-        <w:t>date`</w:t>
+        <w:t>-- Table `pkdd99_star`.`date`</w:t>
       </w:r>
     </w:p>
     <w:p>
@@ -2512,107 +2086,53 @@
           <w:sz w:val="16"/>
           <w:szCs w:val="16"/>
         </w:rPr>
-        <w:t>DROP TABLE IF EXISTS `pkdd99_star</w:t>
-      </w:r>
-      <w:proofErr w:type="gramStart"/>
-      <w:r>
-        <w:rPr>
-          <w:rFonts w:ascii="Consolas" w:hAnsi="Consolas"/>
-          <w:sz w:val="16"/>
-          <w:szCs w:val="16"/>
-        </w:rPr>
-        <w:t>`.`</w:t>
-      </w:r>
-      <w:proofErr w:type="gramEnd"/>
-      <w:r>
-        <w:rPr>
-          <w:rFonts w:ascii="Consolas" w:hAnsi="Consolas"/>
-          <w:sz w:val="16"/>
-          <w:szCs w:val="16"/>
-        </w:rPr>
-        <w:t>date` ;</w:t>
-      </w:r>
-    </w:p>
-    <w:p>
-      <w:pPr>
-        <w:spacing w:after="0" w:line="240" w:lineRule="auto"/>
-        <w:rPr>
-          <w:rFonts w:ascii="Consolas" w:hAnsi="Consolas"/>
-          <w:sz w:val="16"/>
-          <w:szCs w:val="16"/>
-        </w:rPr>
-      </w:pPr>
-    </w:p>
-    <w:p>
-      <w:pPr>
-        <w:spacing w:after="0" w:line="240" w:lineRule="auto"/>
-        <w:rPr>
-          <w:rFonts w:ascii="Consolas" w:hAnsi="Consolas"/>
-          <w:sz w:val="16"/>
-          <w:szCs w:val="16"/>
-        </w:rPr>
-      </w:pPr>
-      <w:r>
-        <w:rPr>
-          <w:rFonts w:ascii="Consolas" w:hAnsi="Consolas"/>
-          <w:sz w:val="16"/>
-          <w:szCs w:val="16"/>
-        </w:rPr>
-        <w:t>CREATE TABLE IF NOT EXISTS `pkdd99_star</w:t>
-      </w:r>
-      <w:proofErr w:type="gramStart"/>
-      <w:r>
-        <w:rPr>
-          <w:rFonts w:ascii="Consolas" w:hAnsi="Consolas"/>
-          <w:sz w:val="16"/>
-          <w:szCs w:val="16"/>
-        </w:rPr>
-        <w:t>`.`</w:t>
-      </w:r>
-      <w:proofErr w:type="gramEnd"/>
-      <w:r>
-        <w:rPr>
-          <w:rFonts w:ascii="Consolas" w:hAnsi="Consolas"/>
-          <w:sz w:val="16"/>
-          <w:szCs w:val="16"/>
-        </w:rPr>
-        <w:t>date` (</w:t>
-      </w:r>
-    </w:p>
-    <w:p>
-      <w:pPr>
-        <w:spacing w:after="0" w:line="240" w:lineRule="auto"/>
-        <w:rPr>
-          <w:rFonts w:ascii="Consolas" w:hAnsi="Consolas"/>
-          <w:sz w:val="16"/>
-          <w:szCs w:val="16"/>
-        </w:rPr>
-      </w:pPr>
-      <w:r>
-        <w:rPr>
-          <w:rFonts w:ascii="Consolas" w:hAnsi="Consolas"/>
-          <w:sz w:val="16"/>
-          <w:szCs w:val="16"/>
-        </w:rPr>
-        <w:t xml:space="preserve">  `</w:t>
-      </w:r>
-      <w:proofErr w:type="spellStart"/>
-      <w:r>
-        <w:rPr>
-          <w:rFonts w:ascii="Consolas" w:hAnsi="Consolas"/>
-          <w:sz w:val="16"/>
-          <w:szCs w:val="16"/>
-        </w:rPr>
-        <w:t>SK_Day</w:t>
-      </w:r>
-      <w:proofErr w:type="spellEnd"/>
-      <w:r>
-        <w:rPr>
-          <w:rFonts w:ascii="Consolas" w:hAnsi="Consolas"/>
-          <w:sz w:val="16"/>
-          <w:szCs w:val="16"/>
-        </w:rPr>
-        <w:t>` INT NOT NULL,</w:t>
+        <w:t>DROP TABLE IF EXISTS `pkdd99_star`.`date` ;</w:t>
+      </w:r>
+    </w:p>
+    <w:p>
+      <w:pPr>
+        <w:spacing w:after="0" w:line="240" w:lineRule="auto"/>
+        <w:rPr>
+          <w:rFonts w:ascii="Consolas" w:hAnsi="Consolas"/>
+          <w:sz w:val="16"/>
+          <w:szCs w:val="16"/>
+        </w:rPr>
+      </w:pPr>
+    </w:p>
+    <w:p>
+      <w:pPr>
+        <w:spacing w:after="0" w:line="240" w:lineRule="auto"/>
+        <w:rPr>
+          <w:rFonts w:ascii="Consolas" w:hAnsi="Consolas"/>
+          <w:sz w:val="16"/>
+          <w:szCs w:val="16"/>
+        </w:rPr>
+      </w:pPr>
+      <w:r>
+        <w:rPr>
+          <w:rFonts w:ascii="Consolas" w:hAnsi="Consolas"/>
+          <w:sz w:val="16"/>
+          <w:szCs w:val="16"/>
+        </w:rPr>
+        <w:t>CREATE TABLE IF NOT EXISTS `pkdd99_star`.`date` (</w:t>
+      </w:r>
+    </w:p>
+    <w:p>
+      <w:pPr>
+        <w:spacing w:after="0" w:line="240" w:lineRule="auto"/>
+        <w:rPr>
+          <w:rFonts w:ascii="Consolas" w:hAnsi="Consolas"/>
+          <w:sz w:val="16"/>
+          <w:szCs w:val="16"/>
+        </w:rPr>
+      </w:pPr>
+      <w:r>
+        <w:rPr>
+          <w:rFonts w:ascii="Consolas" w:hAnsi="Consolas"/>
+          <w:sz w:val="16"/>
+          <w:szCs w:val="16"/>
+        </w:rPr>
+        <w:t xml:space="preserve">  `SK_Day` INT NOT NULL,</w:t>
       </w:r>
     </w:p>
     <w:p>
@@ -2648,25 +2168,7 @@
           <w:sz w:val="16"/>
           <w:szCs w:val="16"/>
         </w:rPr>
-        <w:t xml:space="preserve">  `Month` </w:t>
-      </w:r>
-      <w:proofErr w:type="gramStart"/>
-      <w:r>
-        <w:rPr>
-          <w:rFonts w:ascii="Consolas" w:hAnsi="Consolas"/>
-          <w:sz w:val="16"/>
-          <w:szCs w:val="16"/>
-        </w:rPr>
-        <w:t>VARCHAR(</w:t>
-      </w:r>
-      <w:proofErr w:type="gramEnd"/>
-      <w:r>
-        <w:rPr>
-          <w:rFonts w:ascii="Consolas" w:hAnsi="Consolas"/>
-          <w:sz w:val="16"/>
-          <w:szCs w:val="16"/>
-        </w:rPr>
-        <w:t>45) NOT NULL,</w:t>
+        <w:t xml:space="preserve">  `Month` VARCHAR(45) NOT NULL,</w:t>
       </w:r>
     </w:p>
     <w:p>
@@ -2702,90 +2204,44 @@
           <w:sz w:val="16"/>
           <w:szCs w:val="16"/>
         </w:rPr>
-        <w:t xml:space="preserve">  `All` </w:t>
-      </w:r>
-      <w:proofErr w:type="gramStart"/>
-      <w:r>
-        <w:rPr>
-          <w:rFonts w:ascii="Consolas" w:hAnsi="Consolas"/>
-          <w:sz w:val="16"/>
-          <w:szCs w:val="16"/>
-        </w:rPr>
-        <w:t>VARCHAR(</w:t>
-      </w:r>
-      <w:proofErr w:type="gramEnd"/>
-      <w:r>
-        <w:rPr>
-          <w:rFonts w:ascii="Consolas" w:hAnsi="Consolas"/>
-          <w:sz w:val="16"/>
-          <w:szCs w:val="16"/>
-        </w:rPr>
-        <w:t>5) NOT NULL,</w:t>
-      </w:r>
-    </w:p>
-    <w:p>
-      <w:pPr>
-        <w:spacing w:after="0" w:line="240" w:lineRule="auto"/>
-        <w:rPr>
-          <w:rFonts w:ascii="Consolas" w:hAnsi="Consolas"/>
-          <w:sz w:val="16"/>
-          <w:szCs w:val="16"/>
-        </w:rPr>
-      </w:pPr>
-      <w:r>
-        <w:rPr>
-          <w:rFonts w:ascii="Consolas" w:hAnsi="Consolas"/>
-          <w:sz w:val="16"/>
-          <w:szCs w:val="16"/>
-        </w:rPr>
-        <w:t xml:space="preserve">  PRIMARY KEY (`</w:t>
-      </w:r>
-      <w:proofErr w:type="spellStart"/>
-      <w:r>
-        <w:rPr>
-          <w:rFonts w:ascii="Consolas" w:hAnsi="Consolas"/>
-          <w:sz w:val="16"/>
-          <w:szCs w:val="16"/>
-        </w:rPr>
-        <w:t>SK_Day</w:t>
-      </w:r>
-      <w:proofErr w:type="spellEnd"/>
-      <w:r>
-        <w:rPr>
-          <w:rFonts w:ascii="Consolas" w:hAnsi="Consolas"/>
-          <w:sz w:val="16"/>
-          <w:szCs w:val="16"/>
-        </w:rPr>
-        <w:t>`))</w:t>
-      </w:r>
-    </w:p>
-    <w:p>
-      <w:pPr>
-        <w:spacing w:after="0" w:line="240" w:lineRule="auto"/>
-        <w:rPr>
-          <w:rFonts w:ascii="Consolas" w:hAnsi="Consolas"/>
-          <w:sz w:val="16"/>
-          <w:szCs w:val="16"/>
-        </w:rPr>
-      </w:pPr>
-      <w:r>
-        <w:rPr>
-          <w:rFonts w:ascii="Consolas" w:hAnsi="Consolas"/>
-          <w:sz w:val="16"/>
-          <w:szCs w:val="16"/>
-        </w:rPr>
-        <w:t xml:space="preserve">ENGINE = </w:t>
-      </w:r>
-      <w:proofErr w:type="spellStart"/>
-      <w:r>
-        <w:rPr>
-          <w:rFonts w:ascii="Consolas" w:hAnsi="Consolas"/>
-          <w:sz w:val="16"/>
-          <w:szCs w:val="16"/>
-        </w:rPr>
-        <w:t>InnoDB</w:t>
-      </w:r>
-      <w:proofErr w:type="spellEnd"/>
+        <w:t xml:space="preserve">  `All` VARCHAR(5) NOT NULL,</w:t>
+      </w:r>
+    </w:p>
+    <w:p>
+      <w:pPr>
+        <w:spacing w:after="0" w:line="240" w:lineRule="auto"/>
+        <w:rPr>
+          <w:rFonts w:ascii="Consolas" w:hAnsi="Consolas"/>
+          <w:sz w:val="16"/>
+          <w:szCs w:val="16"/>
+        </w:rPr>
+      </w:pPr>
+      <w:r>
+        <w:rPr>
+          <w:rFonts w:ascii="Consolas" w:hAnsi="Consolas"/>
+          <w:sz w:val="16"/>
+          <w:szCs w:val="16"/>
+        </w:rPr>
+        <w:t xml:space="preserve">  PRIMARY KEY (`SK_Day`))</w:t>
+      </w:r>
+    </w:p>
+    <w:p>
+      <w:pPr>
+        <w:spacing w:after="0" w:line="240" w:lineRule="auto"/>
+        <w:rPr>
+          <w:rFonts w:ascii="Consolas" w:hAnsi="Consolas"/>
+          <w:sz w:val="16"/>
+          <w:szCs w:val="16"/>
+        </w:rPr>
+      </w:pPr>
+      <w:r>
+        <w:rPr>
+          <w:rFonts w:ascii="Consolas" w:hAnsi="Consolas"/>
+          <w:sz w:val="16"/>
+          <w:szCs w:val="16"/>
+        </w:rPr>
+        <w:t>ENGINE = InnoDB</w:t>
+      </w:r>
     </w:p>
     <w:p>
       <w:pPr>
@@ -2856,25 +2312,7 @@
           <w:sz w:val="16"/>
           <w:szCs w:val="16"/>
         </w:rPr>
-        <w:t>-- Table `pkdd99_star</w:t>
-      </w:r>
-      <w:proofErr w:type="gramStart"/>
-      <w:r>
-        <w:rPr>
-          <w:rFonts w:ascii="Consolas" w:hAnsi="Consolas"/>
-          <w:sz w:val="16"/>
-          <w:szCs w:val="16"/>
-        </w:rPr>
-        <w:t>`.`</w:t>
-      </w:r>
-      <w:proofErr w:type="gramEnd"/>
-      <w:r>
-        <w:rPr>
-          <w:rFonts w:ascii="Consolas" w:hAnsi="Consolas"/>
-          <w:sz w:val="16"/>
-          <w:szCs w:val="16"/>
-        </w:rPr>
-        <w:t>status`</w:t>
+        <w:t>-- Table `pkdd99_star`.`status`</w:t>
       </w:r>
     </w:p>
     <w:p>
@@ -2918,244 +2356,126 @@
           <w:sz w:val="16"/>
           <w:szCs w:val="16"/>
         </w:rPr>
-        <w:t>DROP TABLE IF EXISTS `pkdd99_star</w:t>
-      </w:r>
-      <w:proofErr w:type="gramStart"/>
-      <w:r>
-        <w:rPr>
-          <w:rFonts w:ascii="Consolas" w:hAnsi="Consolas"/>
-          <w:sz w:val="16"/>
-          <w:szCs w:val="16"/>
-        </w:rPr>
-        <w:t>`.`</w:t>
-      </w:r>
-      <w:proofErr w:type="gramEnd"/>
-      <w:r>
-        <w:rPr>
-          <w:rFonts w:ascii="Consolas" w:hAnsi="Consolas"/>
-          <w:sz w:val="16"/>
-          <w:szCs w:val="16"/>
-        </w:rPr>
-        <w:t>status` ;</w:t>
-      </w:r>
-    </w:p>
-    <w:p>
-      <w:pPr>
-        <w:spacing w:after="0" w:line="240" w:lineRule="auto"/>
-        <w:rPr>
-          <w:rFonts w:ascii="Consolas" w:hAnsi="Consolas"/>
-          <w:sz w:val="16"/>
-          <w:szCs w:val="16"/>
-        </w:rPr>
-      </w:pPr>
-    </w:p>
-    <w:p>
-      <w:pPr>
-        <w:spacing w:after="0" w:line="240" w:lineRule="auto"/>
-        <w:rPr>
-          <w:rFonts w:ascii="Consolas" w:hAnsi="Consolas"/>
-          <w:sz w:val="16"/>
-          <w:szCs w:val="16"/>
-        </w:rPr>
-      </w:pPr>
-      <w:r>
-        <w:rPr>
-          <w:rFonts w:ascii="Consolas" w:hAnsi="Consolas"/>
-          <w:sz w:val="16"/>
-          <w:szCs w:val="16"/>
-        </w:rPr>
-        <w:t>CREATE TABLE IF NOT EXISTS `pkdd99_star</w:t>
-      </w:r>
-      <w:proofErr w:type="gramStart"/>
-      <w:r>
-        <w:rPr>
-          <w:rFonts w:ascii="Consolas" w:hAnsi="Consolas"/>
-          <w:sz w:val="16"/>
-          <w:szCs w:val="16"/>
-        </w:rPr>
-        <w:t>`.`</w:t>
-      </w:r>
-      <w:proofErr w:type="gramEnd"/>
-      <w:r>
-        <w:rPr>
-          <w:rFonts w:ascii="Consolas" w:hAnsi="Consolas"/>
-          <w:sz w:val="16"/>
-          <w:szCs w:val="16"/>
-        </w:rPr>
-        <w:t>status` (</w:t>
-      </w:r>
-    </w:p>
-    <w:p>
-      <w:pPr>
-        <w:spacing w:after="0" w:line="240" w:lineRule="auto"/>
-        <w:rPr>
-          <w:rFonts w:ascii="Consolas" w:hAnsi="Consolas"/>
-          <w:sz w:val="16"/>
-          <w:szCs w:val="16"/>
-        </w:rPr>
-      </w:pPr>
-      <w:r>
-        <w:rPr>
-          <w:rFonts w:ascii="Consolas" w:hAnsi="Consolas"/>
-          <w:sz w:val="16"/>
-          <w:szCs w:val="16"/>
-        </w:rPr>
-        <w:t xml:space="preserve">  `</w:t>
-      </w:r>
-      <w:proofErr w:type="spellStart"/>
-      <w:r>
-        <w:rPr>
-          <w:rFonts w:ascii="Consolas" w:hAnsi="Consolas"/>
-          <w:sz w:val="16"/>
-          <w:szCs w:val="16"/>
-        </w:rPr>
-        <w:t>SK_status</w:t>
-      </w:r>
-      <w:proofErr w:type="spellEnd"/>
-      <w:r>
-        <w:rPr>
-          <w:rFonts w:ascii="Consolas" w:hAnsi="Consolas"/>
-          <w:sz w:val="16"/>
-          <w:szCs w:val="16"/>
-        </w:rPr>
-        <w:t>` INT NOT NULL,</w:t>
-      </w:r>
-    </w:p>
-    <w:p>
-      <w:pPr>
-        <w:spacing w:after="0" w:line="240" w:lineRule="auto"/>
-        <w:rPr>
-          <w:rFonts w:ascii="Consolas" w:hAnsi="Consolas"/>
-          <w:sz w:val="16"/>
-          <w:szCs w:val="16"/>
-        </w:rPr>
-      </w:pPr>
-      <w:r>
-        <w:rPr>
-          <w:rFonts w:ascii="Consolas" w:hAnsi="Consolas"/>
-          <w:sz w:val="16"/>
-          <w:szCs w:val="16"/>
-        </w:rPr>
-        <w:t xml:space="preserve">  `status` </w:t>
-      </w:r>
-      <w:proofErr w:type="gramStart"/>
-      <w:r>
-        <w:rPr>
-          <w:rFonts w:ascii="Consolas" w:hAnsi="Consolas"/>
-          <w:sz w:val="16"/>
-          <w:szCs w:val="16"/>
-        </w:rPr>
-        <w:t>VARCHAR(</w:t>
-      </w:r>
-      <w:proofErr w:type="gramEnd"/>
-      <w:r>
-        <w:rPr>
-          <w:rFonts w:ascii="Consolas" w:hAnsi="Consolas"/>
-          <w:sz w:val="16"/>
-          <w:szCs w:val="16"/>
-        </w:rPr>
-        <w:t>45) NOT NULL,</w:t>
-      </w:r>
-    </w:p>
-    <w:p>
-      <w:pPr>
-        <w:spacing w:after="0" w:line="240" w:lineRule="auto"/>
-        <w:rPr>
-          <w:rFonts w:ascii="Consolas" w:hAnsi="Consolas"/>
-          <w:sz w:val="16"/>
-          <w:szCs w:val="16"/>
-        </w:rPr>
-      </w:pPr>
-      <w:r>
-        <w:rPr>
-          <w:rFonts w:ascii="Consolas" w:hAnsi="Consolas"/>
-          <w:sz w:val="16"/>
-          <w:szCs w:val="16"/>
-        </w:rPr>
-        <w:t xml:space="preserve">  `All` </w:t>
-      </w:r>
-      <w:proofErr w:type="gramStart"/>
-      <w:r>
-        <w:rPr>
-          <w:rFonts w:ascii="Consolas" w:hAnsi="Consolas"/>
-          <w:sz w:val="16"/>
-          <w:szCs w:val="16"/>
-        </w:rPr>
-        <w:t>VARCHAR(</w:t>
-      </w:r>
-      <w:proofErr w:type="gramEnd"/>
-      <w:r>
-        <w:rPr>
-          <w:rFonts w:ascii="Consolas" w:hAnsi="Consolas"/>
-          <w:sz w:val="16"/>
-          <w:szCs w:val="16"/>
-        </w:rPr>
-        <w:t>5) NOT NULL,</w:t>
-      </w:r>
-    </w:p>
-    <w:p>
-      <w:pPr>
-        <w:spacing w:after="0" w:line="240" w:lineRule="auto"/>
-        <w:rPr>
-          <w:rFonts w:ascii="Consolas" w:hAnsi="Consolas"/>
-          <w:sz w:val="16"/>
-          <w:szCs w:val="16"/>
-        </w:rPr>
-      </w:pPr>
-      <w:r>
-        <w:rPr>
-          <w:rFonts w:ascii="Consolas" w:hAnsi="Consolas"/>
-          <w:sz w:val="16"/>
-          <w:szCs w:val="16"/>
-        </w:rPr>
-        <w:t xml:space="preserve">  PRIMARY KEY (`</w:t>
-      </w:r>
-      <w:proofErr w:type="spellStart"/>
-      <w:r>
-        <w:rPr>
-          <w:rFonts w:ascii="Consolas" w:hAnsi="Consolas"/>
-          <w:sz w:val="16"/>
-          <w:szCs w:val="16"/>
-        </w:rPr>
-        <w:t>SK_status</w:t>
-      </w:r>
-      <w:proofErr w:type="spellEnd"/>
-      <w:r>
-        <w:rPr>
-          <w:rFonts w:ascii="Consolas" w:hAnsi="Consolas"/>
-          <w:sz w:val="16"/>
-          <w:szCs w:val="16"/>
-        </w:rPr>
-        <w:t>`))</w:t>
-      </w:r>
-    </w:p>
-    <w:p>
-      <w:pPr>
-        <w:spacing w:after="0" w:line="240" w:lineRule="auto"/>
-        <w:rPr>
-          <w:rFonts w:ascii="Consolas" w:hAnsi="Consolas"/>
-          <w:sz w:val="16"/>
-          <w:szCs w:val="16"/>
-        </w:rPr>
-      </w:pPr>
-      <w:r>
-        <w:rPr>
-          <w:rFonts w:ascii="Consolas" w:hAnsi="Consolas"/>
-          <w:sz w:val="16"/>
-          <w:szCs w:val="16"/>
-        </w:rPr>
-        <w:t xml:space="preserve">ENGINE = </w:t>
-      </w:r>
-      <w:proofErr w:type="spellStart"/>
-      <w:r>
-        <w:rPr>
-          <w:rFonts w:ascii="Consolas" w:hAnsi="Consolas"/>
-          <w:sz w:val="16"/>
-          <w:szCs w:val="16"/>
-        </w:rPr>
-        <w:t>InnoDB</w:t>
-      </w:r>
-      <w:proofErr w:type="spellEnd"/>
+        <w:t>DROP TABLE IF EXISTS `pkdd99_star`.`status` ;</w:t>
+      </w:r>
+    </w:p>
+    <w:p>
+      <w:pPr>
+        <w:spacing w:after="0" w:line="240" w:lineRule="auto"/>
+        <w:rPr>
+          <w:rFonts w:ascii="Consolas" w:hAnsi="Consolas"/>
+          <w:sz w:val="16"/>
+          <w:szCs w:val="16"/>
+        </w:rPr>
+      </w:pPr>
+    </w:p>
+    <w:p>
+      <w:pPr>
+        <w:spacing w:after="0" w:line="240" w:lineRule="auto"/>
+        <w:rPr>
+          <w:rFonts w:ascii="Consolas" w:hAnsi="Consolas"/>
+          <w:sz w:val="16"/>
+          <w:szCs w:val="16"/>
+        </w:rPr>
+      </w:pPr>
+      <w:r>
+        <w:rPr>
+          <w:rFonts w:ascii="Consolas" w:hAnsi="Consolas"/>
+          <w:sz w:val="16"/>
+          <w:szCs w:val="16"/>
+        </w:rPr>
+        <w:t>CREATE TABLE IF NOT EXISTS `pkdd99_star`.`status` (</w:t>
+      </w:r>
+    </w:p>
+    <w:p>
+      <w:pPr>
+        <w:spacing w:after="0" w:line="240" w:lineRule="auto"/>
+        <w:rPr>
+          <w:rFonts w:ascii="Consolas" w:hAnsi="Consolas"/>
+          <w:sz w:val="16"/>
+          <w:szCs w:val="16"/>
+        </w:rPr>
+      </w:pPr>
+      <w:r>
+        <w:rPr>
+          <w:rFonts w:ascii="Consolas" w:hAnsi="Consolas"/>
+          <w:sz w:val="16"/>
+          <w:szCs w:val="16"/>
+        </w:rPr>
+        <w:t xml:space="preserve">  `SK_status` INT NOT NULL,</w:t>
+      </w:r>
+    </w:p>
+    <w:p>
+      <w:pPr>
+        <w:spacing w:after="0" w:line="240" w:lineRule="auto"/>
+        <w:rPr>
+          <w:rFonts w:ascii="Consolas" w:hAnsi="Consolas"/>
+          <w:sz w:val="16"/>
+          <w:szCs w:val="16"/>
+        </w:rPr>
+      </w:pPr>
+      <w:r>
+        <w:rPr>
+          <w:rFonts w:ascii="Consolas" w:hAnsi="Consolas"/>
+          <w:sz w:val="16"/>
+          <w:szCs w:val="16"/>
+        </w:rPr>
+        <w:t xml:space="preserve">  `status` VARCHAR(45) NOT NULL,</w:t>
+      </w:r>
+    </w:p>
+    <w:p>
+      <w:pPr>
+        <w:spacing w:after="0" w:line="240" w:lineRule="auto"/>
+        <w:rPr>
+          <w:rFonts w:ascii="Consolas" w:hAnsi="Consolas"/>
+          <w:sz w:val="16"/>
+          <w:szCs w:val="16"/>
+        </w:rPr>
+      </w:pPr>
+      <w:r>
+        <w:rPr>
+          <w:rFonts w:ascii="Consolas" w:hAnsi="Consolas"/>
+          <w:sz w:val="16"/>
+          <w:szCs w:val="16"/>
+        </w:rPr>
+        <w:t xml:space="preserve">  `All` VARCHAR(5) NOT NULL,</w:t>
+      </w:r>
+    </w:p>
+    <w:p>
+      <w:pPr>
+        <w:spacing w:after="0" w:line="240" w:lineRule="auto"/>
+        <w:rPr>
+          <w:rFonts w:ascii="Consolas" w:hAnsi="Consolas"/>
+          <w:sz w:val="16"/>
+          <w:szCs w:val="16"/>
+        </w:rPr>
+      </w:pPr>
+      <w:r>
+        <w:rPr>
+          <w:rFonts w:ascii="Consolas" w:hAnsi="Consolas"/>
+          <w:sz w:val="16"/>
+          <w:szCs w:val="16"/>
+        </w:rPr>
+        <w:t xml:space="preserve">  PRIMARY KEY (`SK_status`))</w:t>
+      </w:r>
+    </w:p>
+    <w:p>
+      <w:pPr>
+        <w:spacing w:after="0" w:line="240" w:lineRule="auto"/>
+        <w:rPr>
+          <w:rFonts w:ascii="Consolas" w:hAnsi="Consolas"/>
+          <w:sz w:val="16"/>
+          <w:szCs w:val="16"/>
+        </w:rPr>
+      </w:pPr>
+      <w:r>
+        <w:rPr>
+          <w:rFonts w:ascii="Consolas" w:hAnsi="Consolas"/>
+          <w:sz w:val="16"/>
+          <w:szCs w:val="16"/>
+        </w:rPr>
+        <w:t>ENGINE = InnoDB</w:t>
+      </w:r>
     </w:p>
     <w:p>
       <w:pPr>
@@ -3226,25 +2546,7 @@
           <w:sz w:val="16"/>
           <w:szCs w:val="16"/>
         </w:rPr>
-        <w:t>-- Table `pkdd99_star</w:t>
-      </w:r>
-      <w:proofErr w:type="gramStart"/>
-      <w:r>
-        <w:rPr>
-          <w:rFonts w:ascii="Consolas" w:hAnsi="Consolas"/>
-          <w:sz w:val="16"/>
-          <w:szCs w:val="16"/>
-        </w:rPr>
-        <w:t>`.`</w:t>
-      </w:r>
-      <w:proofErr w:type="gramEnd"/>
-      <w:r>
-        <w:rPr>
-          <w:rFonts w:ascii="Consolas" w:hAnsi="Consolas"/>
-          <w:sz w:val="16"/>
-          <w:szCs w:val="16"/>
-        </w:rPr>
-        <w:t>loan`</w:t>
+        <w:t>-- Table `pkdd99_star`.`loan`</w:t>
       </w:r>
     </w:p>
     <w:p>
@@ -3288,143 +2590,71 @@
           <w:sz w:val="16"/>
           <w:szCs w:val="16"/>
         </w:rPr>
-        <w:t>DROP TABLE IF EXISTS `pkdd99_star</w:t>
-      </w:r>
-      <w:proofErr w:type="gramStart"/>
-      <w:r>
-        <w:rPr>
-          <w:rFonts w:ascii="Consolas" w:hAnsi="Consolas"/>
-          <w:sz w:val="16"/>
-          <w:szCs w:val="16"/>
-        </w:rPr>
-        <w:t>`.`</w:t>
-      </w:r>
-      <w:proofErr w:type="gramEnd"/>
-      <w:r>
-        <w:rPr>
-          <w:rFonts w:ascii="Consolas" w:hAnsi="Consolas"/>
-          <w:sz w:val="16"/>
-          <w:szCs w:val="16"/>
-        </w:rPr>
-        <w:t>loan` ;</w:t>
-      </w:r>
-    </w:p>
-    <w:p>
-      <w:pPr>
-        <w:spacing w:after="0" w:line="240" w:lineRule="auto"/>
-        <w:rPr>
-          <w:rFonts w:ascii="Consolas" w:hAnsi="Consolas"/>
-          <w:sz w:val="16"/>
-          <w:szCs w:val="16"/>
-        </w:rPr>
-      </w:pPr>
-    </w:p>
-    <w:p>
-      <w:pPr>
-        <w:spacing w:after="0" w:line="240" w:lineRule="auto"/>
-        <w:rPr>
-          <w:rFonts w:ascii="Consolas" w:hAnsi="Consolas"/>
-          <w:sz w:val="16"/>
-          <w:szCs w:val="16"/>
-        </w:rPr>
-      </w:pPr>
-      <w:r>
-        <w:rPr>
-          <w:rFonts w:ascii="Consolas" w:hAnsi="Consolas"/>
-          <w:sz w:val="16"/>
-          <w:szCs w:val="16"/>
-        </w:rPr>
-        <w:t>CREATE TABLE IF NOT EXISTS `pkdd99_star</w:t>
-      </w:r>
-      <w:proofErr w:type="gramStart"/>
-      <w:r>
-        <w:rPr>
-          <w:rFonts w:ascii="Consolas" w:hAnsi="Consolas"/>
-          <w:sz w:val="16"/>
-          <w:szCs w:val="16"/>
-        </w:rPr>
-        <w:t>`.`</w:t>
-      </w:r>
-      <w:proofErr w:type="gramEnd"/>
-      <w:r>
-        <w:rPr>
-          <w:rFonts w:ascii="Consolas" w:hAnsi="Consolas"/>
-          <w:sz w:val="16"/>
-          <w:szCs w:val="16"/>
-        </w:rPr>
-        <w:t>loan` (</w:t>
-      </w:r>
-    </w:p>
-    <w:p>
-      <w:pPr>
-        <w:spacing w:after="0" w:line="240" w:lineRule="auto"/>
-        <w:rPr>
-          <w:rFonts w:ascii="Consolas" w:hAnsi="Consolas"/>
-          <w:sz w:val="16"/>
-          <w:szCs w:val="16"/>
-        </w:rPr>
-      </w:pPr>
-      <w:r>
-        <w:rPr>
-          <w:rFonts w:ascii="Consolas" w:hAnsi="Consolas"/>
-          <w:sz w:val="16"/>
-          <w:szCs w:val="16"/>
-        </w:rPr>
-        <w:t xml:space="preserve">  `</w:t>
-      </w:r>
-      <w:proofErr w:type="spellStart"/>
-      <w:r>
-        <w:rPr>
-          <w:rFonts w:ascii="Consolas" w:hAnsi="Consolas"/>
-          <w:sz w:val="16"/>
-          <w:szCs w:val="16"/>
-        </w:rPr>
-        <w:t>loan_id</w:t>
-      </w:r>
-      <w:proofErr w:type="spellEnd"/>
-      <w:r>
-        <w:rPr>
-          <w:rFonts w:ascii="Consolas" w:hAnsi="Consolas"/>
-          <w:sz w:val="16"/>
-          <w:szCs w:val="16"/>
-        </w:rPr>
-        <w:t>` INT NOT NULL,</w:t>
-      </w:r>
-    </w:p>
-    <w:p>
-      <w:pPr>
-        <w:spacing w:after="0" w:line="240" w:lineRule="auto"/>
-        <w:rPr>
-          <w:rFonts w:ascii="Consolas" w:hAnsi="Consolas"/>
-          <w:sz w:val="16"/>
-          <w:szCs w:val="16"/>
-        </w:rPr>
-      </w:pPr>
-      <w:r>
-        <w:rPr>
-          <w:rFonts w:ascii="Consolas" w:hAnsi="Consolas"/>
-          <w:sz w:val="16"/>
-          <w:szCs w:val="16"/>
-        </w:rPr>
-        <w:t xml:space="preserve">  `</w:t>
-      </w:r>
-      <w:proofErr w:type="spellStart"/>
-      <w:r>
-        <w:rPr>
-          <w:rFonts w:ascii="Consolas" w:hAnsi="Consolas"/>
-          <w:sz w:val="16"/>
-          <w:szCs w:val="16"/>
-        </w:rPr>
-        <w:t>account_id</w:t>
-      </w:r>
-      <w:proofErr w:type="spellEnd"/>
-      <w:r>
-        <w:rPr>
-          <w:rFonts w:ascii="Consolas" w:hAnsi="Consolas"/>
-          <w:sz w:val="16"/>
-          <w:szCs w:val="16"/>
-        </w:rPr>
-        <w:t>` INT NOT NULL,</w:t>
+        <w:t>DROP TABLE IF EXISTS `pkdd99_star`.`loan` ;</w:t>
+      </w:r>
+    </w:p>
+    <w:p>
+      <w:pPr>
+        <w:spacing w:after="0" w:line="240" w:lineRule="auto"/>
+        <w:rPr>
+          <w:rFonts w:ascii="Consolas" w:hAnsi="Consolas"/>
+          <w:sz w:val="16"/>
+          <w:szCs w:val="16"/>
+        </w:rPr>
+      </w:pPr>
+    </w:p>
+    <w:p>
+      <w:pPr>
+        <w:spacing w:after="0" w:line="240" w:lineRule="auto"/>
+        <w:rPr>
+          <w:rFonts w:ascii="Consolas" w:hAnsi="Consolas"/>
+          <w:sz w:val="16"/>
+          <w:szCs w:val="16"/>
+        </w:rPr>
+      </w:pPr>
+      <w:r>
+        <w:rPr>
+          <w:rFonts w:ascii="Consolas" w:hAnsi="Consolas"/>
+          <w:sz w:val="16"/>
+          <w:szCs w:val="16"/>
+        </w:rPr>
+        <w:t>CREATE TABLE IF NOT EXISTS `pkdd99_star`.`loan` (</w:t>
+      </w:r>
+    </w:p>
+    <w:p>
+      <w:pPr>
+        <w:spacing w:after="0" w:line="240" w:lineRule="auto"/>
+        <w:rPr>
+          <w:rFonts w:ascii="Consolas" w:hAnsi="Consolas"/>
+          <w:sz w:val="16"/>
+          <w:szCs w:val="16"/>
+        </w:rPr>
+      </w:pPr>
+      <w:r>
+        <w:rPr>
+          <w:rFonts w:ascii="Consolas" w:hAnsi="Consolas"/>
+          <w:sz w:val="16"/>
+          <w:szCs w:val="16"/>
+        </w:rPr>
+        <w:t xml:space="preserve">  `loan_id` INT NOT NULL,</w:t>
+      </w:r>
+    </w:p>
+    <w:p>
+      <w:pPr>
+        <w:spacing w:after="0" w:line="240" w:lineRule="auto"/>
+        <w:rPr>
+          <w:rFonts w:ascii="Consolas" w:hAnsi="Consolas"/>
+          <w:sz w:val="16"/>
+          <w:szCs w:val="16"/>
+        </w:rPr>
+      </w:pPr>
+      <w:r>
+        <w:rPr>
+          <w:rFonts w:ascii="Consolas" w:hAnsi="Consolas"/>
+          <w:sz w:val="16"/>
+          <w:szCs w:val="16"/>
+        </w:rPr>
+        <w:t xml:space="preserve">  `account_id` INT NOT NULL,</w:t>
       </w:r>
     </w:p>
     <w:p>
@@ -3460,25 +2690,7 @@
           <w:sz w:val="16"/>
           <w:szCs w:val="16"/>
         </w:rPr>
-        <w:t xml:space="preserve">  `</w:t>
-      </w:r>
-      <w:proofErr w:type="spellStart"/>
-      <w:r>
-        <w:rPr>
-          <w:rFonts w:ascii="Consolas" w:hAnsi="Consolas"/>
-          <w:sz w:val="16"/>
-          <w:szCs w:val="16"/>
-        </w:rPr>
-        <w:t>status_id</w:t>
-      </w:r>
-      <w:proofErr w:type="spellEnd"/>
-      <w:r>
-        <w:rPr>
-          <w:rFonts w:ascii="Consolas" w:hAnsi="Consolas"/>
-          <w:sz w:val="16"/>
-          <w:szCs w:val="16"/>
-        </w:rPr>
-        <w:t>` INT NOT NULL,</w:t>
+        <w:t xml:space="preserve">  `status_id` INT NOT NULL,</w:t>
       </w:r>
     </w:p>
     <w:p>
@@ -3550,151 +2762,61 @@
           <w:sz w:val="16"/>
           <w:szCs w:val="16"/>
         </w:rPr>
-        <w:t xml:space="preserve">  PRIMARY KEY (`</w:t>
-      </w:r>
-      <w:proofErr w:type="spellStart"/>
-      <w:r>
-        <w:rPr>
-          <w:rFonts w:ascii="Consolas" w:hAnsi="Consolas"/>
-          <w:sz w:val="16"/>
-          <w:szCs w:val="16"/>
-        </w:rPr>
-        <w:t>loan_id</w:t>
-      </w:r>
-      <w:proofErr w:type="spellEnd"/>
-      <w:r>
-        <w:rPr>
-          <w:rFonts w:ascii="Consolas" w:hAnsi="Consolas"/>
-          <w:sz w:val="16"/>
-          <w:szCs w:val="16"/>
-        </w:rPr>
-        <w:t>`),</w:t>
-      </w:r>
-    </w:p>
-    <w:p>
-      <w:pPr>
-        <w:spacing w:after="0" w:line="240" w:lineRule="auto"/>
-        <w:rPr>
-          <w:rFonts w:ascii="Consolas" w:hAnsi="Consolas"/>
-          <w:sz w:val="16"/>
-          <w:szCs w:val="16"/>
-        </w:rPr>
-      </w:pPr>
-      <w:r>
-        <w:rPr>
-          <w:rFonts w:ascii="Consolas" w:hAnsi="Consolas"/>
-          <w:sz w:val="16"/>
-          <w:szCs w:val="16"/>
-        </w:rPr>
-        <w:t xml:space="preserve">  CONSTRAINT `</w:t>
-      </w:r>
-      <w:proofErr w:type="spellStart"/>
-      <w:r>
-        <w:rPr>
-          <w:rFonts w:ascii="Consolas" w:hAnsi="Consolas"/>
-          <w:sz w:val="16"/>
-          <w:szCs w:val="16"/>
-        </w:rPr>
-        <w:t>account_fk</w:t>
-      </w:r>
-      <w:proofErr w:type="spellEnd"/>
-      <w:r>
-        <w:rPr>
-          <w:rFonts w:ascii="Consolas" w:hAnsi="Consolas"/>
-          <w:sz w:val="16"/>
-          <w:szCs w:val="16"/>
-        </w:rPr>
-        <w:t>`</w:t>
-      </w:r>
-    </w:p>
-    <w:p>
-      <w:pPr>
-        <w:spacing w:after="0" w:line="240" w:lineRule="auto"/>
-        <w:rPr>
-          <w:rFonts w:ascii="Consolas" w:hAnsi="Consolas"/>
-          <w:sz w:val="16"/>
-          <w:szCs w:val="16"/>
-        </w:rPr>
-      </w:pPr>
-      <w:r>
-        <w:rPr>
-          <w:rFonts w:ascii="Consolas" w:hAnsi="Consolas"/>
-          <w:sz w:val="16"/>
-          <w:szCs w:val="16"/>
-        </w:rPr>
-        <w:t xml:space="preserve">    FOREIGN KEY (`</w:t>
-      </w:r>
-      <w:proofErr w:type="spellStart"/>
-      <w:r>
-        <w:rPr>
-          <w:rFonts w:ascii="Consolas" w:hAnsi="Consolas"/>
-          <w:sz w:val="16"/>
-          <w:szCs w:val="16"/>
-        </w:rPr>
-        <w:t>account_id</w:t>
-      </w:r>
-      <w:proofErr w:type="spellEnd"/>
-      <w:r>
-        <w:rPr>
-          <w:rFonts w:ascii="Consolas" w:hAnsi="Consolas"/>
-          <w:sz w:val="16"/>
-          <w:szCs w:val="16"/>
-        </w:rPr>
-        <w:t>`)</w:t>
-      </w:r>
-    </w:p>
-    <w:p>
-      <w:pPr>
-        <w:spacing w:after="0" w:line="240" w:lineRule="auto"/>
-        <w:rPr>
-          <w:rFonts w:ascii="Consolas" w:hAnsi="Consolas"/>
-          <w:sz w:val="16"/>
-          <w:szCs w:val="16"/>
-        </w:rPr>
-      </w:pPr>
-      <w:r>
-        <w:rPr>
-          <w:rFonts w:ascii="Consolas" w:hAnsi="Consolas"/>
-          <w:sz w:val="16"/>
-          <w:szCs w:val="16"/>
-        </w:rPr>
-        <w:t xml:space="preserve">    REFERENCES `pkdd99_star</w:t>
-      </w:r>
-      <w:proofErr w:type="gramStart"/>
-      <w:r>
-        <w:rPr>
-          <w:rFonts w:ascii="Consolas" w:hAnsi="Consolas"/>
-          <w:sz w:val="16"/>
-          <w:szCs w:val="16"/>
-        </w:rPr>
-        <w:t>`.`</w:t>
-      </w:r>
-      <w:proofErr w:type="gramEnd"/>
-      <w:r>
-        <w:rPr>
-          <w:rFonts w:ascii="Consolas" w:hAnsi="Consolas"/>
-          <w:sz w:val="16"/>
-          <w:szCs w:val="16"/>
-        </w:rPr>
-        <w:t>account` (`</w:t>
-      </w:r>
-      <w:proofErr w:type="spellStart"/>
-      <w:r>
-        <w:rPr>
-          <w:rFonts w:ascii="Consolas" w:hAnsi="Consolas"/>
-          <w:sz w:val="16"/>
-          <w:szCs w:val="16"/>
-        </w:rPr>
-        <w:t>account_id</w:t>
-      </w:r>
-      <w:proofErr w:type="spellEnd"/>
-      <w:r>
-        <w:rPr>
-          <w:rFonts w:ascii="Consolas" w:hAnsi="Consolas"/>
-          <w:sz w:val="16"/>
-          <w:szCs w:val="16"/>
-        </w:rPr>
-        <w:t>`)</w:t>
+        <w:t xml:space="preserve">  PRIMARY KEY (`loan_id`),</w:t>
+      </w:r>
+    </w:p>
+    <w:p>
+      <w:pPr>
+        <w:spacing w:after="0" w:line="240" w:lineRule="auto"/>
+        <w:rPr>
+          <w:rFonts w:ascii="Consolas" w:hAnsi="Consolas"/>
+          <w:sz w:val="16"/>
+          <w:szCs w:val="16"/>
+        </w:rPr>
+      </w:pPr>
+      <w:r>
+        <w:rPr>
+          <w:rFonts w:ascii="Consolas" w:hAnsi="Consolas"/>
+          <w:sz w:val="16"/>
+          <w:szCs w:val="16"/>
+        </w:rPr>
+        <w:t xml:space="preserve">  CONSTRAINT `account_fk`</w:t>
+      </w:r>
+    </w:p>
+    <w:p>
+      <w:pPr>
+        <w:spacing w:after="0" w:line="240" w:lineRule="auto"/>
+        <w:rPr>
+          <w:rFonts w:ascii="Consolas" w:hAnsi="Consolas"/>
+          <w:sz w:val="16"/>
+          <w:szCs w:val="16"/>
+        </w:rPr>
+      </w:pPr>
+      <w:r>
+        <w:rPr>
+          <w:rFonts w:ascii="Consolas" w:hAnsi="Consolas"/>
+          <w:sz w:val="16"/>
+          <w:szCs w:val="16"/>
+        </w:rPr>
+        <w:t xml:space="preserve">    FOREIGN KEY (`account_id`)</w:t>
+      </w:r>
+    </w:p>
+    <w:p>
+      <w:pPr>
+        <w:spacing w:after="0" w:line="240" w:lineRule="auto"/>
+        <w:rPr>
+          <w:rFonts w:ascii="Consolas" w:hAnsi="Consolas"/>
+          <w:sz w:val="16"/>
+          <w:szCs w:val="16"/>
+        </w:rPr>
+      </w:pPr>
+      <w:r>
+        <w:rPr>
+          <w:rFonts w:ascii="Consolas" w:hAnsi="Consolas"/>
+          <w:sz w:val="16"/>
+          <w:szCs w:val="16"/>
+        </w:rPr>
+        <w:t xml:space="preserve">    REFERENCES `pkdd99_star`.`account` (`account_id`)</w:t>
       </w:r>
     </w:p>
     <w:p>
@@ -3748,25 +2870,7 @@
           <w:sz w:val="16"/>
           <w:szCs w:val="16"/>
         </w:rPr>
-        <w:t xml:space="preserve">  CONSTRAINT `</w:t>
-      </w:r>
-      <w:proofErr w:type="spellStart"/>
-      <w:r>
-        <w:rPr>
-          <w:rFonts w:ascii="Consolas" w:hAnsi="Consolas"/>
-          <w:sz w:val="16"/>
-          <w:szCs w:val="16"/>
-        </w:rPr>
-        <w:t>date_fk</w:t>
-      </w:r>
-      <w:proofErr w:type="spellEnd"/>
-      <w:r>
-        <w:rPr>
-          <w:rFonts w:ascii="Consolas" w:hAnsi="Consolas"/>
-          <w:sz w:val="16"/>
-          <w:szCs w:val="16"/>
-        </w:rPr>
-        <w:t>`</w:t>
+        <w:t xml:space="preserve">  CONSTRAINT `date_fk`</w:t>
       </w:r>
     </w:p>
     <w:p>
@@ -3802,43 +2906,7 @@
           <w:sz w:val="16"/>
           <w:szCs w:val="16"/>
         </w:rPr>
-        <w:t xml:space="preserve">    REFERENCES `pkdd99_star</w:t>
-      </w:r>
-      <w:proofErr w:type="gramStart"/>
-      <w:r>
-        <w:rPr>
-          <w:rFonts w:ascii="Consolas" w:hAnsi="Consolas"/>
-          <w:sz w:val="16"/>
-          <w:szCs w:val="16"/>
-        </w:rPr>
-        <w:t>`.`</w:t>
-      </w:r>
-      <w:proofErr w:type="gramEnd"/>
-      <w:r>
-        <w:rPr>
-          <w:rFonts w:ascii="Consolas" w:hAnsi="Consolas"/>
-          <w:sz w:val="16"/>
-          <w:szCs w:val="16"/>
-        </w:rPr>
-        <w:t>date` (`</w:t>
-      </w:r>
-      <w:proofErr w:type="spellStart"/>
-      <w:r>
-        <w:rPr>
-          <w:rFonts w:ascii="Consolas" w:hAnsi="Consolas"/>
-          <w:sz w:val="16"/>
-          <w:szCs w:val="16"/>
-        </w:rPr>
-        <w:t>SK_Day</w:t>
-      </w:r>
-      <w:proofErr w:type="spellEnd"/>
-      <w:r>
-        <w:rPr>
-          <w:rFonts w:ascii="Consolas" w:hAnsi="Consolas"/>
-          <w:sz w:val="16"/>
-          <w:szCs w:val="16"/>
-        </w:rPr>
-        <w:t>`)</w:t>
+        <w:t xml:space="preserve">    REFERENCES `pkdd99_star`.`date` (`SK_Day`)</w:t>
       </w:r>
     </w:p>
     <w:p>
@@ -3892,115 +2960,43 @@
           <w:sz w:val="16"/>
           <w:szCs w:val="16"/>
         </w:rPr>
-        <w:t xml:space="preserve">  CONSTRAINT `</w:t>
-      </w:r>
-      <w:proofErr w:type="spellStart"/>
-      <w:r>
-        <w:rPr>
-          <w:rFonts w:ascii="Consolas" w:hAnsi="Consolas"/>
-          <w:sz w:val="16"/>
-          <w:szCs w:val="16"/>
-        </w:rPr>
-        <w:t>status_fk</w:t>
-      </w:r>
-      <w:proofErr w:type="spellEnd"/>
-      <w:r>
-        <w:rPr>
-          <w:rFonts w:ascii="Consolas" w:hAnsi="Consolas"/>
-          <w:sz w:val="16"/>
-          <w:szCs w:val="16"/>
-        </w:rPr>
-        <w:t>`</w:t>
-      </w:r>
-    </w:p>
-    <w:p>
-      <w:pPr>
-        <w:spacing w:after="0" w:line="240" w:lineRule="auto"/>
-        <w:rPr>
-          <w:rFonts w:ascii="Consolas" w:hAnsi="Consolas"/>
-          <w:sz w:val="16"/>
-          <w:szCs w:val="16"/>
-        </w:rPr>
-      </w:pPr>
-      <w:r>
-        <w:rPr>
-          <w:rFonts w:ascii="Consolas" w:hAnsi="Consolas"/>
-          <w:sz w:val="16"/>
-          <w:szCs w:val="16"/>
-        </w:rPr>
-        <w:t xml:space="preserve">    FOREIGN KEY (`</w:t>
-      </w:r>
-      <w:proofErr w:type="spellStart"/>
-      <w:r>
-        <w:rPr>
-          <w:rFonts w:ascii="Consolas" w:hAnsi="Consolas"/>
-          <w:sz w:val="16"/>
-          <w:szCs w:val="16"/>
-        </w:rPr>
-        <w:t>status_id</w:t>
-      </w:r>
-      <w:proofErr w:type="spellEnd"/>
-      <w:r>
-        <w:rPr>
-          <w:rFonts w:ascii="Consolas" w:hAnsi="Consolas"/>
-          <w:sz w:val="16"/>
-          <w:szCs w:val="16"/>
-        </w:rPr>
-        <w:t>`)</w:t>
-      </w:r>
-    </w:p>
-    <w:p>
-      <w:pPr>
-        <w:spacing w:after="0" w:line="240" w:lineRule="auto"/>
-        <w:rPr>
-          <w:rFonts w:ascii="Consolas" w:hAnsi="Consolas"/>
-          <w:sz w:val="16"/>
-          <w:szCs w:val="16"/>
-        </w:rPr>
-      </w:pPr>
-      <w:r>
-        <w:rPr>
-          <w:rFonts w:ascii="Consolas" w:hAnsi="Consolas"/>
-          <w:sz w:val="16"/>
-          <w:szCs w:val="16"/>
-        </w:rPr>
-        <w:t xml:space="preserve">    REFERENCES `pkdd99_star</w:t>
-      </w:r>
-      <w:proofErr w:type="gramStart"/>
-      <w:r>
-        <w:rPr>
-          <w:rFonts w:ascii="Consolas" w:hAnsi="Consolas"/>
-          <w:sz w:val="16"/>
-          <w:szCs w:val="16"/>
-        </w:rPr>
-        <w:t>`.`</w:t>
-      </w:r>
-      <w:proofErr w:type="gramEnd"/>
-      <w:r>
-        <w:rPr>
-          <w:rFonts w:ascii="Consolas" w:hAnsi="Consolas"/>
-          <w:sz w:val="16"/>
-          <w:szCs w:val="16"/>
-        </w:rPr>
-        <w:t>status` (`</w:t>
-      </w:r>
-      <w:proofErr w:type="spellStart"/>
-      <w:r>
-        <w:rPr>
-          <w:rFonts w:ascii="Consolas" w:hAnsi="Consolas"/>
-          <w:sz w:val="16"/>
-          <w:szCs w:val="16"/>
-        </w:rPr>
-        <w:t>SK_status</w:t>
-      </w:r>
-      <w:proofErr w:type="spellEnd"/>
-      <w:r>
-        <w:rPr>
-          <w:rFonts w:ascii="Consolas" w:hAnsi="Consolas"/>
-          <w:sz w:val="16"/>
-          <w:szCs w:val="16"/>
-        </w:rPr>
-        <w:t>`)</w:t>
+        <w:t xml:space="preserve">  CONSTRAINT `status_fk`</w:t>
+      </w:r>
+    </w:p>
+    <w:p>
+      <w:pPr>
+        <w:spacing w:after="0" w:line="240" w:lineRule="auto"/>
+        <w:rPr>
+          <w:rFonts w:ascii="Consolas" w:hAnsi="Consolas"/>
+          <w:sz w:val="16"/>
+          <w:szCs w:val="16"/>
+        </w:rPr>
+      </w:pPr>
+      <w:r>
+        <w:rPr>
+          <w:rFonts w:ascii="Consolas" w:hAnsi="Consolas"/>
+          <w:sz w:val="16"/>
+          <w:szCs w:val="16"/>
+        </w:rPr>
+        <w:t xml:space="preserve">    FOREIGN KEY (`status_id`)</w:t>
+      </w:r>
+    </w:p>
+    <w:p>
+      <w:pPr>
+        <w:spacing w:after="0" w:line="240" w:lineRule="auto"/>
+        <w:rPr>
+          <w:rFonts w:ascii="Consolas" w:hAnsi="Consolas"/>
+          <w:sz w:val="16"/>
+          <w:szCs w:val="16"/>
+        </w:rPr>
+      </w:pPr>
+      <w:r>
+        <w:rPr>
+          <w:rFonts w:ascii="Consolas" w:hAnsi="Consolas"/>
+          <w:sz w:val="16"/>
+          <w:szCs w:val="16"/>
+        </w:rPr>
+        <w:t xml:space="preserve">    REFERENCES `pkdd99_star`.`status` (`SK_status`)</w:t>
       </w:r>
     </w:p>
     <w:p>
@@ -4054,18 +3050,8 @@
           <w:sz w:val="16"/>
           <w:szCs w:val="16"/>
         </w:rPr>
-        <w:t xml:space="preserve">ENGINE = </w:t>
-      </w:r>
-      <w:proofErr w:type="spellStart"/>
-      <w:r>
-        <w:rPr>
-          <w:rFonts w:ascii="Consolas" w:hAnsi="Consolas"/>
-          <w:sz w:val="16"/>
-          <w:szCs w:val="16"/>
-        </w:rPr>
-        <w:t>InnoDB</w:t>
-      </w:r>
-      <w:proofErr w:type="spellEnd"/>
+        <w:t>ENGINE = InnoDB</w:t>
+      </w:r>
     </w:p>
     <w:p>
       <w:pPr>
@@ -4110,207 +3096,63 @@
           <w:sz w:val="16"/>
           <w:szCs w:val="16"/>
         </w:rPr>
-        <w:t>CREATE INDEX `</w:t>
-      </w:r>
-      <w:proofErr w:type="spellStart"/>
-      <w:r>
-        <w:rPr>
-          <w:rFonts w:ascii="Consolas" w:hAnsi="Consolas"/>
-          <w:sz w:val="16"/>
-          <w:szCs w:val="16"/>
-        </w:rPr>
-        <w:t>account_loan_fk_idx</w:t>
-      </w:r>
-      <w:proofErr w:type="spellEnd"/>
-      <w:r>
-        <w:rPr>
-          <w:rFonts w:ascii="Consolas" w:hAnsi="Consolas"/>
-          <w:sz w:val="16"/>
-          <w:szCs w:val="16"/>
-        </w:rPr>
-        <w:t>` ON `pkdd99_star</w:t>
-      </w:r>
-      <w:proofErr w:type="gramStart"/>
-      <w:r>
-        <w:rPr>
-          <w:rFonts w:ascii="Consolas" w:hAnsi="Consolas"/>
-          <w:sz w:val="16"/>
-          <w:szCs w:val="16"/>
-        </w:rPr>
-        <w:t>`.`</w:t>
-      </w:r>
-      <w:proofErr w:type="gramEnd"/>
-      <w:r>
-        <w:rPr>
-          <w:rFonts w:ascii="Consolas" w:hAnsi="Consolas"/>
-          <w:sz w:val="16"/>
-          <w:szCs w:val="16"/>
-        </w:rPr>
-        <w:t>loan` (`</w:t>
-      </w:r>
-      <w:proofErr w:type="spellStart"/>
-      <w:r>
-        <w:rPr>
-          <w:rFonts w:ascii="Consolas" w:hAnsi="Consolas"/>
-          <w:sz w:val="16"/>
-          <w:szCs w:val="16"/>
-        </w:rPr>
-        <w:t>account_id</w:t>
-      </w:r>
-      <w:proofErr w:type="spellEnd"/>
-      <w:r>
-        <w:rPr>
-          <w:rFonts w:ascii="Consolas" w:hAnsi="Consolas"/>
-          <w:sz w:val="16"/>
-          <w:szCs w:val="16"/>
-        </w:rPr>
-        <w:t>` ASC);</w:t>
-      </w:r>
-    </w:p>
-    <w:p>
-      <w:pPr>
-        <w:spacing w:after="0" w:line="240" w:lineRule="auto"/>
-        <w:rPr>
-          <w:rFonts w:ascii="Consolas" w:hAnsi="Consolas"/>
-          <w:sz w:val="16"/>
-          <w:szCs w:val="16"/>
-        </w:rPr>
-      </w:pPr>
-    </w:p>
-    <w:p>
-      <w:pPr>
-        <w:spacing w:after="0" w:line="240" w:lineRule="auto"/>
-        <w:rPr>
-          <w:rFonts w:ascii="Consolas" w:hAnsi="Consolas"/>
-          <w:sz w:val="16"/>
-          <w:szCs w:val="16"/>
-        </w:rPr>
-      </w:pPr>
-      <w:r>
-        <w:rPr>
-          <w:rFonts w:ascii="Consolas" w:hAnsi="Consolas"/>
-          <w:sz w:val="16"/>
-          <w:szCs w:val="16"/>
-        </w:rPr>
-        <w:t>CREATE INDEX `</w:t>
-      </w:r>
-      <w:proofErr w:type="spellStart"/>
-      <w:r>
-        <w:rPr>
-          <w:rFonts w:ascii="Consolas" w:hAnsi="Consolas"/>
-          <w:sz w:val="16"/>
-          <w:szCs w:val="16"/>
-        </w:rPr>
-        <w:t>date_loan_fk_idx</w:t>
-      </w:r>
-      <w:proofErr w:type="spellEnd"/>
-      <w:r>
-        <w:rPr>
-          <w:rFonts w:ascii="Consolas" w:hAnsi="Consolas"/>
-          <w:sz w:val="16"/>
-          <w:szCs w:val="16"/>
-        </w:rPr>
-        <w:t>` ON `pkdd99_star</w:t>
-      </w:r>
-      <w:proofErr w:type="gramStart"/>
-      <w:r>
-        <w:rPr>
-          <w:rFonts w:ascii="Consolas" w:hAnsi="Consolas"/>
-          <w:sz w:val="16"/>
-          <w:szCs w:val="16"/>
-        </w:rPr>
-        <w:t>`.`</w:t>
-      </w:r>
-      <w:proofErr w:type="gramEnd"/>
-      <w:r>
-        <w:rPr>
-          <w:rFonts w:ascii="Consolas" w:hAnsi="Consolas"/>
-          <w:sz w:val="16"/>
-          <w:szCs w:val="16"/>
-        </w:rPr>
-        <w:t>loan` (`date` ASC);</w:t>
-      </w:r>
-    </w:p>
-    <w:p>
-      <w:pPr>
-        <w:spacing w:after="0" w:line="240" w:lineRule="auto"/>
-        <w:rPr>
-          <w:rFonts w:ascii="Consolas" w:hAnsi="Consolas"/>
-          <w:sz w:val="16"/>
-          <w:szCs w:val="16"/>
-        </w:rPr>
-      </w:pPr>
-    </w:p>
-    <w:p>
-      <w:pPr>
-        <w:spacing w:after="0" w:line="240" w:lineRule="auto"/>
-        <w:rPr>
-          <w:rFonts w:ascii="Consolas" w:hAnsi="Consolas"/>
-          <w:sz w:val="16"/>
-          <w:szCs w:val="16"/>
-        </w:rPr>
-      </w:pPr>
-      <w:r>
-        <w:rPr>
-          <w:rFonts w:ascii="Consolas" w:hAnsi="Consolas"/>
-          <w:sz w:val="16"/>
-          <w:szCs w:val="16"/>
-        </w:rPr>
-        <w:t>CREATE INDEX `</w:t>
-      </w:r>
-      <w:proofErr w:type="spellStart"/>
-      <w:r>
-        <w:rPr>
-          <w:rFonts w:ascii="Consolas" w:hAnsi="Consolas"/>
-          <w:sz w:val="16"/>
-          <w:szCs w:val="16"/>
-        </w:rPr>
-        <w:t>status_loan_fk_idx</w:t>
-      </w:r>
-      <w:proofErr w:type="spellEnd"/>
-      <w:r>
-        <w:rPr>
-          <w:rFonts w:ascii="Consolas" w:hAnsi="Consolas"/>
-          <w:sz w:val="16"/>
-          <w:szCs w:val="16"/>
-        </w:rPr>
-        <w:t>` ON `pkdd99_star</w:t>
-      </w:r>
-      <w:proofErr w:type="gramStart"/>
-      <w:r>
-        <w:rPr>
-          <w:rFonts w:ascii="Consolas" w:hAnsi="Consolas"/>
-          <w:sz w:val="16"/>
-          <w:szCs w:val="16"/>
-        </w:rPr>
-        <w:t>`.`</w:t>
-      </w:r>
-      <w:proofErr w:type="gramEnd"/>
-      <w:r>
-        <w:rPr>
-          <w:rFonts w:ascii="Consolas" w:hAnsi="Consolas"/>
-          <w:sz w:val="16"/>
-          <w:szCs w:val="16"/>
-        </w:rPr>
-        <w:t>loan` (`</w:t>
-      </w:r>
-      <w:proofErr w:type="spellStart"/>
-      <w:r>
-        <w:rPr>
-          <w:rFonts w:ascii="Consolas" w:hAnsi="Consolas"/>
-          <w:sz w:val="16"/>
-          <w:szCs w:val="16"/>
-        </w:rPr>
-        <w:t>status_id</w:t>
-      </w:r>
-      <w:proofErr w:type="spellEnd"/>
-      <w:r>
-        <w:rPr>
-          <w:rFonts w:ascii="Consolas" w:hAnsi="Consolas"/>
-          <w:sz w:val="16"/>
-          <w:szCs w:val="16"/>
-        </w:rPr>
-        <w:t>` ASC);</w:t>
+        <w:t>CREATE INDEX `account_loan_fk_idx` ON `pkdd99_star`.`loan` (`account_id` ASC);</w:t>
+      </w:r>
+    </w:p>
+    <w:p>
+      <w:pPr>
+        <w:spacing w:after="0" w:line="240" w:lineRule="auto"/>
+        <w:rPr>
+          <w:rFonts w:ascii="Consolas" w:hAnsi="Consolas"/>
+          <w:sz w:val="16"/>
+          <w:szCs w:val="16"/>
+        </w:rPr>
+      </w:pPr>
+    </w:p>
+    <w:p>
+      <w:pPr>
+        <w:spacing w:after="0" w:line="240" w:lineRule="auto"/>
+        <w:rPr>
+          <w:rFonts w:ascii="Consolas" w:hAnsi="Consolas"/>
+          <w:sz w:val="16"/>
+          <w:szCs w:val="16"/>
+        </w:rPr>
+      </w:pPr>
+      <w:r>
+        <w:rPr>
+          <w:rFonts w:ascii="Consolas" w:hAnsi="Consolas"/>
+          <w:sz w:val="16"/>
+          <w:szCs w:val="16"/>
+        </w:rPr>
+        <w:t>CREATE INDEX `date_loan_fk_idx` ON `pkdd99_star`.`loan` (`date` ASC);</w:t>
+      </w:r>
+    </w:p>
+    <w:p>
+      <w:pPr>
+        <w:spacing w:after="0" w:line="240" w:lineRule="auto"/>
+        <w:rPr>
+          <w:rFonts w:ascii="Consolas" w:hAnsi="Consolas"/>
+          <w:sz w:val="16"/>
+          <w:szCs w:val="16"/>
+        </w:rPr>
+      </w:pPr>
+    </w:p>
+    <w:p>
+      <w:pPr>
+        <w:spacing w:after="0" w:line="240" w:lineRule="auto"/>
+        <w:rPr>
+          <w:rFonts w:ascii="Consolas" w:hAnsi="Consolas"/>
+          <w:sz w:val="16"/>
+          <w:szCs w:val="16"/>
+        </w:rPr>
+      </w:pPr>
+      <w:r>
+        <w:rPr>
+          <w:rFonts w:ascii="Consolas" w:hAnsi="Consolas"/>
+          <w:sz w:val="16"/>
+          <w:szCs w:val="16"/>
+        </w:rPr>
+        <w:t>CREATE INDEX `status_loan_fk_idx` ON `pkdd99_star`.`loan` (`status_id` ASC);</w:t>
       </w:r>
     </w:p>
     <w:p>
@@ -4364,25 +3206,7 @@
           <w:sz w:val="16"/>
           <w:szCs w:val="16"/>
         </w:rPr>
-        <w:t>-- Table `pkdd99_star</w:t>
-      </w:r>
-      <w:proofErr w:type="gramStart"/>
-      <w:r>
-        <w:rPr>
-          <w:rFonts w:ascii="Consolas" w:hAnsi="Consolas"/>
-          <w:sz w:val="16"/>
-          <w:szCs w:val="16"/>
-        </w:rPr>
-        <w:t>`.`</w:t>
-      </w:r>
-      <w:proofErr w:type="gramEnd"/>
-      <w:r>
-        <w:rPr>
-          <w:rFonts w:ascii="Consolas" w:hAnsi="Consolas"/>
-          <w:sz w:val="16"/>
-          <w:szCs w:val="16"/>
-        </w:rPr>
-        <w:t>payment_reason`</w:t>
+        <w:t>-- Table `pkdd99_star`.`payment_reason`</w:t>
       </w:r>
     </w:p>
     <w:p>
@@ -4426,244 +3250,126 @@
           <w:sz w:val="16"/>
           <w:szCs w:val="16"/>
         </w:rPr>
-        <w:t>DROP TABLE IF EXISTS `pkdd99_star</w:t>
-      </w:r>
-      <w:proofErr w:type="gramStart"/>
-      <w:r>
-        <w:rPr>
-          <w:rFonts w:ascii="Consolas" w:hAnsi="Consolas"/>
-          <w:sz w:val="16"/>
-          <w:szCs w:val="16"/>
-        </w:rPr>
-        <w:t>`.`</w:t>
-      </w:r>
-      <w:proofErr w:type="gramEnd"/>
-      <w:r>
-        <w:rPr>
-          <w:rFonts w:ascii="Consolas" w:hAnsi="Consolas"/>
-          <w:sz w:val="16"/>
-          <w:szCs w:val="16"/>
-        </w:rPr>
-        <w:t>payment_reason` ;</w:t>
-      </w:r>
-    </w:p>
-    <w:p>
-      <w:pPr>
-        <w:spacing w:after="0" w:line="240" w:lineRule="auto"/>
-        <w:rPr>
-          <w:rFonts w:ascii="Consolas" w:hAnsi="Consolas"/>
-          <w:sz w:val="16"/>
-          <w:szCs w:val="16"/>
-        </w:rPr>
-      </w:pPr>
-    </w:p>
-    <w:p>
-      <w:pPr>
-        <w:spacing w:after="0" w:line="240" w:lineRule="auto"/>
-        <w:rPr>
-          <w:rFonts w:ascii="Consolas" w:hAnsi="Consolas"/>
-          <w:sz w:val="16"/>
-          <w:szCs w:val="16"/>
-        </w:rPr>
-      </w:pPr>
-      <w:r>
-        <w:rPr>
-          <w:rFonts w:ascii="Consolas" w:hAnsi="Consolas"/>
-          <w:sz w:val="16"/>
-          <w:szCs w:val="16"/>
-        </w:rPr>
-        <w:t>CREATE TABLE IF NOT EXISTS `pkdd99_star</w:t>
-      </w:r>
-      <w:proofErr w:type="gramStart"/>
-      <w:r>
-        <w:rPr>
-          <w:rFonts w:ascii="Consolas" w:hAnsi="Consolas"/>
-          <w:sz w:val="16"/>
-          <w:szCs w:val="16"/>
-        </w:rPr>
-        <w:t>`.`</w:t>
-      </w:r>
-      <w:proofErr w:type="gramEnd"/>
-      <w:r>
-        <w:rPr>
-          <w:rFonts w:ascii="Consolas" w:hAnsi="Consolas"/>
-          <w:sz w:val="16"/>
-          <w:szCs w:val="16"/>
-        </w:rPr>
-        <w:t>payment_reason` (</w:t>
-      </w:r>
-    </w:p>
-    <w:p>
-      <w:pPr>
-        <w:spacing w:after="0" w:line="240" w:lineRule="auto"/>
-        <w:rPr>
-          <w:rFonts w:ascii="Consolas" w:hAnsi="Consolas"/>
-          <w:sz w:val="16"/>
-          <w:szCs w:val="16"/>
-        </w:rPr>
-      </w:pPr>
-      <w:r>
-        <w:rPr>
-          <w:rFonts w:ascii="Consolas" w:hAnsi="Consolas"/>
-          <w:sz w:val="16"/>
-          <w:szCs w:val="16"/>
-        </w:rPr>
-        <w:t xml:space="preserve">  `</w:t>
-      </w:r>
-      <w:proofErr w:type="spellStart"/>
-      <w:r>
-        <w:rPr>
-          <w:rFonts w:ascii="Consolas" w:hAnsi="Consolas"/>
-          <w:sz w:val="16"/>
-          <w:szCs w:val="16"/>
-        </w:rPr>
-        <w:t>SK_reason</w:t>
-      </w:r>
-      <w:proofErr w:type="spellEnd"/>
-      <w:r>
-        <w:rPr>
-          <w:rFonts w:ascii="Consolas" w:hAnsi="Consolas"/>
-          <w:sz w:val="16"/>
-          <w:szCs w:val="16"/>
-        </w:rPr>
-        <w:t>` INT NOT NULL,</w:t>
-      </w:r>
-    </w:p>
-    <w:p>
-      <w:pPr>
-        <w:spacing w:after="0" w:line="240" w:lineRule="auto"/>
-        <w:rPr>
-          <w:rFonts w:ascii="Consolas" w:hAnsi="Consolas"/>
-          <w:sz w:val="16"/>
-          <w:szCs w:val="16"/>
-        </w:rPr>
-      </w:pPr>
-      <w:r>
-        <w:rPr>
-          <w:rFonts w:ascii="Consolas" w:hAnsi="Consolas"/>
-          <w:sz w:val="16"/>
-          <w:szCs w:val="16"/>
-        </w:rPr>
-        <w:t xml:space="preserve">  `reason` </w:t>
-      </w:r>
-      <w:proofErr w:type="gramStart"/>
-      <w:r>
-        <w:rPr>
-          <w:rFonts w:ascii="Consolas" w:hAnsi="Consolas"/>
-          <w:sz w:val="16"/>
-          <w:szCs w:val="16"/>
-        </w:rPr>
-        <w:t>VARCHAR(</w:t>
-      </w:r>
-      <w:proofErr w:type="gramEnd"/>
-      <w:r>
-        <w:rPr>
-          <w:rFonts w:ascii="Consolas" w:hAnsi="Consolas"/>
-          <w:sz w:val="16"/>
-          <w:szCs w:val="16"/>
-        </w:rPr>
-        <w:t>50) NOT NULL,</w:t>
-      </w:r>
-    </w:p>
-    <w:p>
-      <w:pPr>
-        <w:spacing w:after="0" w:line="240" w:lineRule="auto"/>
-        <w:rPr>
-          <w:rFonts w:ascii="Consolas" w:hAnsi="Consolas"/>
-          <w:sz w:val="16"/>
-          <w:szCs w:val="16"/>
-        </w:rPr>
-      </w:pPr>
-      <w:r>
-        <w:rPr>
-          <w:rFonts w:ascii="Consolas" w:hAnsi="Consolas"/>
-          <w:sz w:val="16"/>
-          <w:szCs w:val="16"/>
-        </w:rPr>
-        <w:t xml:space="preserve">  `All` </w:t>
-      </w:r>
-      <w:proofErr w:type="gramStart"/>
-      <w:r>
-        <w:rPr>
-          <w:rFonts w:ascii="Consolas" w:hAnsi="Consolas"/>
-          <w:sz w:val="16"/>
-          <w:szCs w:val="16"/>
-        </w:rPr>
-        <w:t>VARCHAR(</w:t>
-      </w:r>
-      <w:proofErr w:type="gramEnd"/>
-      <w:r>
-        <w:rPr>
-          <w:rFonts w:ascii="Consolas" w:hAnsi="Consolas"/>
-          <w:sz w:val="16"/>
-          <w:szCs w:val="16"/>
-        </w:rPr>
-        <w:t>5) NOT NULL,</w:t>
-      </w:r>
-    </w:p>
-    <w:p>
-      <w:pPr>
-        <w:spacing w:after="0" w:line="240" w:lineRule="auto"/>
-        <w:rPr>
-          <w:rFonts w:ascii="Consolas" w:hAnsi="Consolas"/>
-          <w:sz w:val="16"/>
-          <w:szCs w:val="16"/>
-        </w:rPr>
-      </w:pPr>
-      <w:r>
-        <w:rPr>
-          <w:rFonts w:ascii="Consolas" w:hAnsi="Consolas"/>
-          <w:sz w:val="16"/>
-          <w:szCs w:val="16"/>
-        </w:rPr>
-        <w:t xml:space="preserve">  PRIMARY KEY (`</w:t>
-      </w:r>
-      <w:proofErr w:type="spellStart"/>
-      <w:r>
-        <w:rPr>
-          <w:rFonts w:ascii="Consolas" w:hAnsi="Consolas"/>
-          <w:sz w:val="16"/>
-          <w:szCs w:val="16"/>
-        </w:rPr>
-        <w:t>SK_reason</w:t>
-      </w:r>
-      <w:proofErr w:type="spellEnd"/>
-      <w:r>
-        <w:rPr>
-          <w:rFonts w:ascii="Consolas" w:hAnsi="Consolas"/>
-          <w:sz w:val="16"/>
-          <w:szCs w:val="16"/>
-        </w:rPr>
-        <w:t>`))</w:t>
-      </w:r>
-    </w:p>
-    <w:p>
-      <w:pPr>
-        <w:spacing w:after="0" w:line="240" w:lineRule="auto"/>
-        <w:rPr>
-          <w:rFonts w:ascii="Consolas" w:hAnsi="Consolas"/>
-          <w:sz w:val="16"/>
-          <w:szCs w:val="16"/>
-        </w:rPr>
-      </w:pPr>
-      <w:r>
-        <w:rPr>
-          <w:rFonts w:ascii="Consolas" w:hAnsi="Consolas"/>
-          <w:sz w:val="16"/>
-          <w:szCs w:val="16"/>
-        </w:rPr>
-        <w:t xml:space="preserve">ENGINE = </w:t>
-      </w:r>
-      <w:proofErr w:type="spellStart"/>
-      <w:r>
-        <w:rPr>
-          <w:rFonts w:ascii="Consolas" w:hAnsi="Consolas"/>
-          <w:sz w:val="16"/>
-          <w:szCs w:val="16"/>
-        </w:rPr>
-        <w:t>InnoDB</w:t>
-      </w:r>
-      <w:proofErr w:type="spellEnd"/>
+        <w:t>DROP TABLE IF EXISTS `pkdd99_star`.`payment_reason` ;</w:t>
+      </w:r>
+    </w:p>
+    <w:p>
+      <w:pPr>
+        <w:spacing w:after="0" w:line="240" w:lineRule="auto"/>
+        <w:rPr>
+          <w:rFonts w:ascii="Consolas" w:hAnsi="Consolas"/>
+          <w:sz w:val="16"/>
+          <w:szCs w:val="16"/>
+        </w:rPr>
+      </w:pPr>
+    </w:p>
+    <w:p>
+      <w:pPr>
+        <w:spacing w:after="0" w:line="240" w:lineRule="auto"/>
+        <w:rPr>
+          <w:rFonts w:ascii="Consolas" w:hAnsi="Consolas"/>
+          <w:sz w:val="16"/>
+          <w:szCs w:val="16"/>
+        </w:rPr>
+      </w:pPr>
+      <w:r>
+        <w:rPr>
+          <w:rFonts w:ascii="Consolas" w:hAnsi="Consolas"/>
+          <w:sz w:val="16"/>
+          <w:szCs w:val="16"/>
+        </w:rPr>
+        <w:t>CREATE TABLE IF NOT EXISTS `pkdd99_star`.`payment_reason` (</w:t>
+      </w:r>
+    </w:p>
+    <w:p>
+      <w:pPr>
+        <w:spacing w:after="0" w:line="240" w:lineRule="auto"/>
+        <w:rPr>
+          <w:rFonts w:ascii="Consolas" w:hAnsi="Consolas"/>
+          <w:sz w:val="16"/>
+          <w:szCs w:val="16"/>
+        </w:rPr>
+      </w:pPr>
+      <w:r>
+        <w:rPr>
+          <w:rFonts w:ascii="Consolas" w:hAnsi="Consolas"/>
+          <w:sz w:val="16"/>
+          <w:szCs w:val="16"/>
+        </w:rPr>
+        <w:t xml:space="preserve">  `SK_reason` INT NOT NULL,</w:t>
+      </w:r>
+    </w:p>
+    <w:p>
+      <w:pPr>
+        <w:spacing w:after="0" w:line="240" w:lineRule="auto"/>
+        <w:rPr>
+          <w:rFonts w:ascii="Consolas" w:hAnsi="Consolas"/>
+          <w:sz w:val="16"/>
+          <w:szCs w:val="16"/>
+        </w:rPr>
+      </w:pPr>
+      <w:r>
+        <w:rPr>
+          <w:rFonts w:ascii="Consolas" w:hAnsi="Consolas"/>
+          <w:sz w:val="16"/>
+          <w:szCs w:val="16"/>
+        </w:rPr>
+        <w:t xml:space="preserve">  `reason` VARCHAR(50) NOT NULL,</w:t>
+      </w:r>
+    </w:p>
+    <w:p>
+      <w:pPr>
+        <w:spacing w:after="0" w:line="240" w:lineRule="auto"/>
+        <w:rPr>
+          <w:rFonts w:ascii="Consolas" w:hAnsi="Consolas"/>
+          <w:sz w:val="16"/>
+          <w:szCs w:val="16"/>
+        </w:rPr>
+      </w:pPr>
+      <w:r>
+        <w:rPr>
+          <w:rFonts w:ascii="Consolas" w:hAnsi="Consolas"/>
+          <w:sz w:val="16"/>
+          <w:szCs w:val="16"/>
+        </w:rPr>
+        <w:t xml:space="preserve">  `All` VARCHAR(5) NOT NULL,</w:t>
+      </w:r>
+    </w:p>
+    <w:p>
+      <w:pPr>
+        <w:spacing w:after="0" w:line="240" w:lineRule="auto"/>
+        <w:rPr>
+          <w:rFonts w:ascii="Consolas" w:hAnsi="Consolas"/>
+          <w:sz w:val="16"/>
+          <w:szCs w:val="16"/>
+        </w:rPr>
+      </w:pPr>
+      <w:r>
+        <w:rPr>
+          <w:rFonts w:ascii="Consolas" w:hAnsi="Consolas"/>
+          <w:sz w:val="16"/>
+          <w:szCs w:val="16"/>
+        </w:rPr>
+        <w:t xml:space="preserve">  PRIMARY KEY (`SK_reason`))</w:t>
+      </w:r>
+    </w:p>
+    <w:p>
+      <w:pPr>
+        <w:spacing w:after="0" w:line="240" w:lineRule="auto"/>
+        <w:rPr>
+          <w:rFonts w:ascii="Consolas" w:hAnsi="Consolas"/>
+          <w:sz w:val="16"/>
+          <w:szCs w:val="16"/>
+        </w:rPr>
+      </w:pPr>
+      <w:r>
+        <w:rPr>
+          <w:rFonts w:ascii="Consolas" w:hAnsi="Consolas"/>
+          <w:sz w:val="16"/>
+          <w:szCs w:val="16"/>
+        </w:rPr>
+        <w:t>ENGINE = InnoDB</w:t>
+      </w:r>
     </w:p>
     <w:p>
       <w:pPr>
@@ -4734,25 +3440,7 @@
           <w:sz w:val="16"/>
           <w:szCs w:val="16"/>
         </w:rPr>
-        <w:t>-- Table `pkdd99_star</w:t>
-      </w:r>
-      <w:proofErr w:type="gramStart"/>
-      <w:r>
-        <w:rPr>
-          <w:rFonts w:ascii="Consolas" w:hAnsi="Consolas"/>
-          <w:sz w:val="16"/>
-          <w:szCs w:val="16"/>
-        </w:rPr>
-        <w:t>`.`</w:t>
-      </w:r>
-      <w:proofErr w:type="gramEnd"/>
-      <w:r>
-        <w:rPr>
-          <w:rFonts w:ascii="Consolas" w:hAnsi="Consolas"/>
-          <w:sz w:val="16"/>
-          <w:szCs w:val="16"/>
-        </w:rPr>
-        <w:t>orders`</w:t>
+        <w:t>-- Table `pkdd99_star`.`orders`</w:t>
       </w:r>
     </w:p>
     <w:p>
@@ -4796,233 +3484,107 @@
           <w:sz w:val="16"/>
           <w:szCs w:val="16"/>
         </w:rPr>
-        <w:t>DROP TABLE IF EXISTS `pkdd99_star</w:t>
-      </w:r>
-      <w:proofErr w:type="gramStart"/>
-      <w:r>
-        <w:rPr>
-          <w:rFonts w:ascii="Consolas" w:hAnsi="Consolas"/>
-          <w:sz w:val="16"/>
-          <w:szCs w:val="16"/>
-        </w:rPr>
-        <w:t>`.`</w:t>
-      </w:r>
-      <w:proofErr w:type="gramEnd"/>
-      <w:r>
-        <w:rPr>
-          <w:rFonts w:ascii="Consolas" w:hAnsi="Consolas"/>
-          <w:sz w:val="16"/>
-          <w:szCs w:val="16"/>
-        </w:rPr>
-        <w:t>orders` ;</w:t>
-      </w:r>
-    </w:p>
-    <w:p>
-      <w:pPr>
-        <w:spacing w:after="0" w:line="240" w:lineRule="auto"/>
-        <w:rPr>
-          <w:rFonts w:ascii="Consolas" w:hAnsi="Consolas"/>
-          <w:sz w:val="16"/>
-          <w:szCs w:val="16"/>
-        </w:rPr>
-      </w:pPr>
-    </w:p>
-    <w:p>
-      <w:pPr>
-        <w:spacing w:after="0" w:line="240" w:lineRule="auto"/>
-        <w:rPr>
-          <w:rFonts w:ascii="Consolas" w:hAnsi="Consolas"/>
-          <w:sz w:val="16"/>
-          <w:szCs w:val="16"/>
-        </w:rPr>
-      </w:pPr>
-      <w:r>
-        <w:rPr>
-          <w:rFonts w:ascii="Consolas" w:hAnsi="Consolas"/>
-          <w:sz w:val="16"/>
-          <w:szCs w:val="16"/>
-        </w:rPr>
-        <w:t>CREATE TABLE IF NOT EXISTS `pkdd99_star</w:t>
-      </w:r>
-      <w:proofErr w:type="gramStart"/>
-      <w:r>
-        <w:rPr>
-          <w:rFonts w:ascii="Consolas" w:hAnsi="Consolas"/>
-          <w:sz w:val="16"/>
-          <w:szCs w:val="16"/>
-        </w:rPr>
-        <w:t>`.`</w:t>
-      </w:r>
-      <w:proofErr w:type="gramEnd"/>
-      <w:r>
-        <w:rPr>
-          <w:rFonts w:ascii="Consolas" w:hAnsi="Consolas"/>
-          <w:sz w:val="16"/>
-          <w:szCs w:val="16"/>
-        </w:rPr>
-        <w:t>orders` (</w:t>
-      </w:r>
-    </w:p>
-    <w:p>
-      <w:pPr>
-        <w:spacing w:after="0" w:line="240" w:lineRule="auto"/>
-        <w:rPr>
-          <w:rFonts w:ascii="Consolas" w:hAnsi="Consolas"/>
-          <w:sz w:val="16"/>
-          <w:szCs w:val="16"/>
-        </w:rPr>
-      </w:pPr>
-      <w:r>
-        <w:rPr>
-          <w:rFonts w:ascii="Consolas" w:hAnsi="Consolas"/>
-          <w:sz w:val="16"/>
-          <w:szCs w:val="16"/>
-        </w:rPr>
-        <w:t xml:space="preserve">  `</w:t>
-      </w:r>
-      <w:proofErr w:type="spellStart"/>
-      <w:r>
-        <w:rPr>
-          <w:rFonts w:ascii="Consolas" w:hAnsi="Consolas"/>
-          <w:sz w:val="16"/>
-          <w:szCs w:val="16"/>
-        </w:rPr>
-        <w:t>order_id</w:t>
-      </w:r>
-      <w:proofErr w:type="spellEnd"/>
-      <w:r>
-        <w:rPr>
-          <w:rFonts w:ascii="Consolas" w:hAnsi="Consolas"/>
-          <w:sz w:val="16"/>
-          <w:szCs w:val="16"/>
-        </w:rPr>
-        <w:t>` INT NOT NULL,</w:t>
-      </w:r>
-    </w:p>
-    <w:p>
-      <w:pPr>
-        <w:spacing w:after="0" w:line="240" w:lineRule="auto"/>
-        <w:rPr>
-          <w:rFonts w:ascii="Consolas" w:hAnsi="Consolas"/>
-          <w:sz w:val="16"/>
-          <w:szCs w:val="16"/>
-        </w:rPr>
-      </w:pPr>
-      <w:r>
-        <w:rPr>
-          <w:rFonts w:ascii="Consolas" w:hAnsi="Consolas"/>
-          <w:sz w:val="16"/>
-          <w:szCs w:val="16"/>
-        </w:rPr>
-        <w:t xml:space="preserve">  `</w:t>
-      </w:r>
-      <w:proofErr w:type="spellStart"/>
-      <w:r>
-        <w:rPr>
-          <w:rFonts w:ascii="Consolas" w:hAnsi="Consolas"/>
-          <w:sz w:val="16"/>
-          <w:szCs w:val="16"/>
-        </w:rPr>
-        <w:t>account_id</w:t>
-      </w:r>
-      <w:proofErr w:type="spellEnd"/>
-      <w:r>
-        <w:rPr>
-          <w:rFonts w:ascii="Consolas" w:hAnsi="Consolas"/>
-          <w:sz w:val="16"/>
-          <w:szCs w:val="16"/>
-        </w:rPr>
-        <w:t>` INT NOT NULL,</w:t>
-      </w:r>
-    </w:p>
-    <w:p>
-      <w:pPr>
-        <w:spacing w:after="0" w:line="240" w:lineRule="auto"/>
-        <w:rPr>
-          <w:rFonts w:ascii="Consolas" w:hAnsi="Consolas"/>
-          <w:sz w:val="16"/>
-          <w:szCs w:val="16"/>
-        </w:rPr>
-      </w:pPr>
-      <w:r>
-        <w:rPr>
-          <w:rFonts w:ascii="Consolas" w:hAnsi="Consolas"/>
-          <w:sz w:val="16"/>
-          <w:szCs w:val="16"/>
-        </w:rPr>
-        <w:t xml:space="preserve">  `</w:t>
-      </w:r>
-      <w:proofErr w:type="spellStart"/>
-      <w:r>
-        <w:rPr>
-          <w:rFonts w:ascii="Consolas" w:hAnsi="Consolas"/>
-          <w:sz w:val="16"/>
-          <w:szCs w:val="16"/>
-        </w:rPr>
-        <w:t>bank_to</w:t>
-      </w:r>
-      <w:proofErr w:type="spellEnd"/>
-      <w:r>
-        <w:rPr>
-          <w:rFonts w:ascii="Consolas" w:hAnsi="Consolas"/>
-          <w:sz w:val="16"/>
-          <w:szCs w:val="16"/>
-        </w:rPr>
-        <w:t xml:space="preserve">` </w:t>
-      </w:r>
-      <w:proofErr w:type="gramStart"/>
-      <w:r>
-        <w:rPr>
-          <w:rFonts w:ascii="Consolas" w:hAnsi="Consolas"/>
-          <w:sz w:val="16"/>
-          <w:szCs w:val="16"/>
-        </w:rPr>
-        <w:t>VARCHAR(</w:t>
-      </w:r>
-      <w:proofErr w:type="gramEnd"/>
-      <w:r>
-        <w:rPr>
-          <w:rFonts w:ascii="Consolas" w:hAnsi="Consolas"/>
-          <w:sz w:val="16"/>
-          <w:szCs w:val="16"/>
-        </w:rPr>
-        <w:t>15) NOT NULL,</w:t>
-      </w:r>
-    </w:p>
-    <w:p>
-      <w:pPr>
-        <w:spacing w:after="0" w:line="240" w:lineRule="auto"/>
-        <w:rPr>
-          <w:rFonts w:ascii="Consolas" w:hAnsi="Consolas"/>
-          <w:sz w:val="16"/>
-          <w:szCs w:val="16"/>
-        </w:rPr>
-      </w:pPr>
-      <w:r>
-        <w:rPr>
-          <w:rFonts w:ascii="Consolas" w:hAnsi="Consolas"/>
-          <w:sz w:val="16"/>
-          <w:szCs w:val="16"/>
-        </w:rPr>
-        <w:t xml:space="preserve">  `</w:t>
-      </w:r>
-      <w:proofErr w:type="spellStart"/>
-      <w:r>
-        <w:rPr>
-          <w:rFonts w:ascii="Consolas" w:hAnsi="Consolas"/>
-          <w:sz w:val="16"/>
-          <w:szCs w:val="16"/>
-        </w:rPr>
-        <w:t>account_to</w:t>
-      </w:r>
-      <w:proofErr w:type="spellEnd"/>
-      <w:r>
-        <w:rPr>
-          <w:rFonts w:ascii="Consolas" w:hAnsi="Consolas"/>
-          <w:sz w:val="16"/>
-          <w:szCs w:val="16"/>
-        </w:rPr>
-        <w:t>` INT NOT NULL,</w:t>
+        <w:t>DROP TABLE IF EXISTS `pkdd99_star`.`orders` ;</w:t>
+      </w:r>
+    </w:p>
+    <w:p>
+      <w:pPr>
+        <w:spacing w:after="0" w:line="240" w:lineRule="auto"/>
+        <w:rPr>
+          <w:rFonts w:ascii="Consolas" w:hAnsi="Consolas"/>
+          <w:sz w:val="16"/>
+          <w:szCs w:val="16"/>
+        </w:rPr>
+      </w:pPr>
+    </w:p>
+    <w:p>
+      <w:pPr>
+        <w:spacing w:after="0" w:line="240" w:lineRule="auto"/>
+        <w:rPr>
+          <w:rFonts w:ascii="Consolas" w:hAnsi="Consolas"/>
+          <w:sz w:val="16"/>
+          <w:szCs w:val="16"/>
+        </w:rPr>
+      </w:pPr>
+      <w:r>
+        <w:rPr>
+          <w:rFonts w:ascii="Consolas" w:hAnsi="Consolas"/>
+          <w:sz w:val="16"/>
+          <w:szCs w:val="16"/>
+        </w:rPr>
+        <w:t>CREATE TABLE IF NOT EXISTS `pkdd99_star`.`orders` (</w:t>
+      </w:r>
+    </w:p>
+    <w:p>
+      <w:pPr>
+        <w:spacing w:after="0" w:line="240" w:lineRule="auto"/>
+        <w:rPr>
+          <w:rFonts w:ascii="Consolas" w:hAnsi="Consolas"/>
+          <w:sz w:val="16"/>
+          <w:szCs w:val="16"/>
+        </w:rPr>
+      </w:pPr>
+      <w:r>
+        <w:rPr>
+          <w:rFonts w:ascii="Consolas" w:hAnsi="Consolas"/>
+          <w:sz w:val="16"/>
+          <w:szCs w:val="16"/>
+        </w:rPr>
+        <w:t xml:space="preserve">  `order_id` INT NOT NULL,</w:t>
+      </w:r>
+    </w:p>
+    <w:p>
+      <w:pPr>
+        <w:spacing w:after="0" w:line="240" w:lineRule="auto"/>
+        <w:rPr>
+          <w:rFonts w:ascii="Consolas" w:hAnsi="Consolas"/>
+          <w:sz w:val="16"/>
+          <w:szCs w:val="16"/>
+        </w:rPr>
+      </w:pPr>
+      <w:r>
+        <w:rPr>
+          <w:rFonts w:ascii="Consolas" w:hAnsi="Consolas"/>
+          <w:sz w:val="16"/>
+          <w:szCs w:val="16"/>
+        </w:rPr>
+        <w:t xml:space="preserve">  `account_id` INT NOT NULL,</w:t>
+      </w:r>
+    </w:p>
+    <w:p>
+      <w:pPr>
+        <w:spacing w:after="0" w:line="240" w:lineRule="auto"/>
+        <w:rPr>
+          <w:rFonts w:ascii="Consolas" w:hAnsi="Consolas"/>
+          <w:sz w:val="16"/>
+          <w:szCs w:val="16"/>
+        </w:rPr>
+      </w:pPr>
+      <w:r>
+        <w:rPr>
+          <w:rFonts w:ascii="Consolas" w:hAnsi="Consolas"/>
+          <w:sz w:val="16"/>
+          <w:szCs w:val="16"/>
+        </w:rPr>
+        <w:t xml:space="preserve">  `bank_to` VARCHAR(15) NOT NULL,</w:t>
+      </w:r>
+    </w:p>
+    <w:p>
+      <w:pPr>
+        <w:spacing w:after="0" w:line="240" w:lineRule="auto"/>
+        <w:rPr>
+          <w:rFonts w:ascii="Consolas" w:hAnsi="Consolas"/>
+          <w:sz w:val="16"/>
+          <w:szCs w:val="16"/>
+        </w:rPr>
+      </w:pPr>
+      <w:r>
+        <w:rPr>
+          <w:rFonts w:ascii="Consolas" w:hAnsi="Consolas"/>
+          <w:sz w:val="16"/>
+          <w:szCs w:val="16"/>
+        </w:rPr>
+        <w:t xml:space="preserve">  `account_to` INT NOT NULL,</w:t>
       </w:r>
     </w:p>
     <w:p>
@@ -5058,61 +3620,25 @@
           <w:sz w:val="16"/>
           <w:szCs w:val="16"/>
         </w:rPr>
-        <w:t xml:space="preserve">  `</w:t>
-      </w:r>
-      <w:proofErr w:type="spellStart"/>
-      <w:r>
-        <w:rPr>
-          <w:rFonts w:ascii="Consolas" w:hAnsi="Consolas"/>
-          <w:sz w:val="16"/>
-          <w:szCs w:val="16"/>
-        </w:rPr>
-        <w:t>reason_id</w:t>
-      </w:r>
-      <w:proofErr w:type="spellEnd"/>
-      <w:r>
-        <w:rPr>
-          <w:rFonts w:ascii="Consolas" w:hAnsi="Consolas"/>
-          <w:sz w:val="16"/>
-          <w:szCs w:val="16"/>
-        </w:rPr>
-        <w:t>` INT NOT NULL,</w:t>
-      </w:r>
-    </w:p>
-    <w:p>
-      <w:pPr>
-        <w:spacing w:after="0" w:line="240" w:lineRule="auto"/>
-        <w:rPr>
-          <w:rFonts w:ascii="Consolas" w:hAnsi="Consolas"/>
-          <w:sz w:val="16"/>
-          <w:szCs w:val="16"/>
-        </w:rPr>
-      </w:pPr>
-      <w:r>
-        <w:rPr>
-          <w:rFonts w:ascii="Consolas" w:hAnsi="Consolas"/>
-          <w:sz w:val="16"/>
-          <w:szCs w:val="16"/>
-        </w:rPr>
-        <w:t xml:space="preserve">  PRIMARY KEY (`</w:t>
-      </w:r>
-      <w:proofErr w:type="spellStart"/>
-      <w:r>
-        <w:rPr>
-          <w:rFonts w:ascii="Consolas" w:hAnsi="Consolas"/>
-          <w:sz w:val="16"/>
-          <w:szCs w:val="16"/>
-        </w:rPr>
-        <w:t>order_id</w:t>
-      </w:r>
-      <w:proofErr w:type="spellEnd"/>
-      <w:r>
-        <w:rPr>
-          <w:rFonts w:ascii="Consolas" w:hAnsi="Consolas"/>
-          <w:sz w:val="16"/>
-          <w:szCs w:val="16"/>
-        </w:rPr>
-        <w:t>`),</w:t>
+        <w:t xml:space="preserve">  `reason_id` INT NOT NULL,</w:t>
+      </w:r>
+    </w:p>
+    <w:p>
+      <w:pPr>
+        <w:spacing w:after="0" w:line="240" w:lineRule="auto"/>
+        <w:rPr>
+          <w:rFonts w:ascii="Consolas" w:hAnsi="Consolas"/>
+          <w:sz w:val="16"/>
+          <w:szCs w:val="16"/>
+        </w:rPr>
+      </w:pPr>
+      <w:r>
+        <w:rPr>
+          <w:rFonts w:ascii="Consolas" w:hAnsi="Consolas"/>
+          <w:sz w:val="16"/>
+          <w:szCs w:val="16"/>
+        </w:rPr>
+        <w:t xml:space="preserve">  PRIMARY KEY (`order_id`),</w:t>
       </w:r>
     </w:p>
     <w:p>
@@ -5148,79 +3674,25 @@
           <w:sz w:val="16"/>
           <w:szCs w:val="16"/>
         </w:rPr>
-        <w:t xml:space="preserve">    FOREIGN KEY (`</w:t>
-      </w:r>
-      <w:proofErr w:type="spellStart"/>
-      <w:r>
-        <w:rPr>
-          <w:rFonts w:ascii="Consolas" w:hAnsi="Consolas"/>
-          <w:sz w:val="16"/>
-          <w:szCs w:val="16"/>
-        </w:rPr>
-        <w:t>account_id</w:t>
-      </w:r>
-      <w:proofErr w:type="spellEnd"/>
-      <w:r>
-        <w:rPr>
-          <w:rFonts w:ascii="Consolas" w:hAnsi="Consolas"/>
-          <w:sz w:val="16"/>
-          <w:szCs w:val="16"/>
-        </w:rPr>
-        <w:t>`)</w:t>
-      </w:r>
-    </w:p>
-    <w:p>
-      <w:pPr>
-        <w:spacing w:after="0" w:line="240" w:lineRule="auto"/>
-        <w:rPr>
-          <w:rFonts w:ascii="Consolas" w:hAnsi="Consolas"/>
-          <w:sz w:val="16"/>
-          <w:szCs w:val="16"/>
-        </w:rPr>
-      </w:pPr>
-      <w:r>
-        <w:rPr>
-          <w:rFonts w:ascii="Consolas" w:hAnsi="Consolas"/>
-          <w:sz w:val="16"/>
-          <w:szCs w:val="16"/>
-        </w:rPr>
-        <w:t xml:space="preserve">    REFERENCES `pkdd99_star</w:t>
-      </w:r>
-      <w:proofErr w:type="gramStart"/>
-      <w:r>
-        <w:rPr>
-          <w:rFonts w:ascii="Consolas" w:hAnsi="Consolas"/>
-          <w:sz w:val="16"/>
-          <w:szCs w:val="16"/>
-        </w:rPr>
-        <w:t>`.`</w:t>
-      </w:r>
-      <w:proofErr w:type="gramEnd"/>
-      <w:r>
-        <w:rPr>
-          <w:rFonts w:ascii="Consolas" w:hAnsi="Consolas"/>
-          <w:sz w:val="16"/>
-          <w:szCs w:val="16"/>
-        </w:rPr>
-        <w:t>account` (`</w:t>
-      </w:r>
-      <w:proofErr w:type="spellStart"/>
-      <w:r>
-        <w:rPr>
-          <w:rFonts w:ascii="Consolas" w:hAnsi="Consolas"/>
-          <w:sz w:val="16"/>
-          <w:szCs w:val="16"/>
-        </w:rPr>
-        <w:t>account_id</w:t>
-      </w:r>
-      <w:proofErr w:type="spellEnd"/>
-      <w:r>
-        <w:rPr>
-          <w:rFonts w:ascii="Consolas" w:hAnsi="Consolas"/>
-          <w:sz w:val="16"/>
-          <w:szCs w:val="16"/>
-        </w:rPr>
-        <w:t>`)</w:t>
+        <w:t xml:space="preserve">    FOREIGN KEY (`account_id`)</w:t>
+      </w:r>
+    </w:p>
+    <w:p>
+      <w:pPr>
+        <w:spacing w:after="0" w:line="240" w:lineRule="auto"/>
+        <w:rPr>
+          <w:rFonts w:ascii="Consolas" w:hAnsi="Consolas"/>
+          <w:sz w:val="16"/>
+          <w:szCs w:val="16"/>
+        </w:rPr>
+      </w:pPr>
+      <w:r>
+        <w:rPr>
+          <w:rFonts w:ascii="Consolas" w:hAnsi="Consolas"/>
+          <w:sz w:val="16"/>
+          <w:szCs w:val="16"/>
+        </w:rPr>
+        <w:t xml:space="preserve">    REFERENCES `pkdd99_star`.`account` (`account_id`)</w:t>
       </w:r>
     </w:p>
     <w:p>
@@ -5274,115 +3746,43 @@
           <w:sz w:val="16"/>
           <w:szCs w:val="16"/>
         </w:rPr>
-        <w:t xml:space="preserve">  CONSTRAINT `</w:t>
-      </w:r>
-      <w:proofErr w:type="spellStart"/>
-      <w:r>
-        <w:rPr>
-          <w:rFonts w:ascii="Consolas" w:hAnsi="Consolas"/>
-          <w:sz w:val="16"/>
-          <w:szCs w:val="16"/>
-        </w:rPr>
-        <w:t>reason_fk</w:t>
-      </w:r>
-      <w:proofErr w:type="spellEnd"/>
-      <w:r>
-        <w:rPr>
-          <w:rFonts w:ascii="Consolas" w:hAnsi="Consolas"/>
-          <w:sz w:val="16"/>
-          <w:szCs w:val="16"/>
-        </w:rPr>
-        <w:t>`</w:t>
-      </w:r>
-    </w:p>
-    <w:p>
-      <w:pPr>
-        <w:spacing w:after="0" w:line="240" w:lineRule="auto"/>
-        <w:rPr>
-          <w:rFonts w:ascii="Consolas" w:hAnsi="Consolas"/>
-          <w:sz w:val="16"/>
-          <w:szCs w:val="16"/>
-        </w:rPr>
-      </w:pPr>
-      <w:r>
-        <w:rPr>
-          <w:rFonts w:ascii="Consolas" w:hAnsi="Consolas"/>
-          <w:sz w:val="16"/>
-          <w:szCs w:val="16"/>
-        </w:rPr>
-        <w:t xml:space="preserve">    FOREIGN KEY (`</w:t>
-      </w:r>
-      <w:proofErr w:type="spellStart"/>
-      <w:r>
-        <w:rPr>
-          <w:rFonts w:ascii="Consolas" w:hAnsi="Consolas"/>
-          <w:sz w:val="16"/>
-          <w:szCs w:val="16"/>
-        </w:rPr>
-        <w:t>reason_id</w:t>
-      </w:r>
-      <w:proofErr w:type="spellEnd"/>
-      <w:r>
-        <w:rPr>
-          <w:rFonts w:ascii="Consolas" w:hAnsi="Consolas"/>
-          <w:sz w:val="16"/>
-          <w:szCs w:val="16"/>
-        </w:rPr>
-        <w:t>`)</w:t>
-      </w:r>
-    </w:p>
-    <w:p>
-      <w:pPr>
-        <w:spacing w:after="0" w:line="240" w:lineRule="auto"/>
-        <w:rPr>
-          <w:rFonts w:ascii="Consolas" w:hAnsi="Consolas"/>
-          <w:sz w:val="16"/>
-          <w:szCs w:val="16"/>
-        </w:rPr>
-      </w:pPr>
-      <w:r>
-        <w:rPr>
-          <w:rFonts w:ascii="Consolas" w:hAnsi="Consolas"/>
-          <w:sz w:val="16"/>
-          <w:szCs w:val="16"/>
-        </w:rPr>
-        <w:t xml:space="preserve">    REFERENCES `pkdd99_star</w:t>
-      </w:r>
-      <w:proofErr w:type="gramStart"/>
-      <w:r>
-        <w:rPr>
-          <w:rFonts w:ascii="Consolas" w:hAnsi="Consolas"/>
-          <w:sz w:val="16"/>
-          <w:szCs w:val="16"/>
-        </w:rPr>
-        <w:t>`.`</w:t>
-      </w:r>
-      <w:proofErr w:type="gramEnd"/>
-      <w:r>
-        <w:rPr>
-          <w:rFonts w:ascii="Consolas" w:hAnsi="Consolas"/>
-          <w:sz w:val="16"/>
-          <w:szCs w:val="16"/>
-        </w:rPr>
-        <w:t>payment_reason` (`</w:t>
-      </w:r>
-      <w:proofErr w:type="spellStart"/>
-      <w:r>
-        <w:rPr>
-          <w:rFonts w:ascii="Consolas" w:hAnsi="Consolas"/>
-          <w:sz w:val="16"/>
-          <w:szCs w:val="16"/>
-        </w:rPr>
-        <w:t>SK_reason</w:t>
-      </w:r>
-      <w:proofErr w:type="spellEnd"/>
-      <w:r>
-        <w:rPr>
-          <w:rFonts w:ascii="Consolas" w:hAnsi="Consolas"/>
-          <w:sz w:val="16"/>
-          <w:szCs w:val="16"/>
-        </w:rPr>
-        <w:t>`)</w:t>
+        <w:t xml:space="preserve">  CONSTRAINT `reason_fk`</w:t>
+      </w:r>
+    </w:p>
+    <w:p>
+      <w:pPr>
+        <w:spacing w:after="0" w:line="240" w:lineRule="auto"/>
+        <w:rPr>
+          <w:rFonts w:ascii="Consolas" w:hAnsi="Consolas"/>
+          <w:sz w:val="16"/>
+          <w:szCs w:val="16"/>
+        </w:rPr>
+      </w:pPr>
+      <w:r>
+        <w:rPr>
+          <w:rFonts w:ascii="Consolas" w:hAnsi="Consolas"/>
+          <w:sz w:val="16"/>
+          <w:szCs w:val="16"/>
+        </w:rPr>
+        <w:t xml:space="preserve">    FOREIGN KEY (`reason_id`)</w:t>
+      </w:r>
+    </w:p>
+    <w:p>
+      <w:pPr>
+        <w:spacing w:after="0" w:line="240" w:lineRule="auto"/>
+        <w:rPr>
+          <w:rFonts w:ascii="Consolas" w:hAnsi="Consolas"/>
+          <w:sz w:val="16"/>
+          <w:szCs w:val="16"/>
+        </w:rPr>
+      </w:pPr>
+      <w:r>
+        <w:rPr>
+          <w:rFonts w:ascii="Consolas" w:hAnsi="Consolas"/>
+          <w:sz w:val="16"/>
+          <w:szCs w:val="16"/>
+        </w:rPr>
+        <w:t xml:space="preserve">    REFERENCES `pkdd99_star`.`payment_reason` (`SK_reason`)</w:t>
       </w:r>
     </w:p>
     <w:p>
@@ -5436,18 +3836,8 @@
           <w:sz w:val="16"/>
           <w:szCs w:val="16"/>
         </w:rPr>
-        <w:t xml:space="preserve">ENGINE = </w:t>
-      </w:r>
-      <w:proofErr w:type="spellStart"/>
-      <w:r>
-        <w:rPr>
-          <w:rFonts w:ascii="Consolas" w:hAnsi="Consolas"/>
-          <w:sz w:val="16"/>
-          <w:szCs w:val="16"/>
-        </w:rPr>
-        <w:t>InnoDB</w:t>
-      </w:r>
-      <w:proofErr w:type="spellEnd"/>
+        <w:t>ENGINE = InnoDB</w:t>
+      </w:r>
     </w:p>
     <w:p>
       <w:pPr>
@@ -5492,143 +3882,35 @@
           <w:sz w:val="16"/>
           <w:szCs w:val="16"/>
         </w:rPr>
-        <w:t>CREATE INDEX `</w:t>
-      </w:r>
-      <w:proofErr w:type="spellStart"/>
-      <w:r>
-        <w:rPr>
-          <w:rFonts w:ascii="Consolas" w:hAnsi="Consolas"/>
-          <w:sz w:val="16"/>
-          <w:szCs w:val="16"/>
-        </w:rPr>
-        <w:t>account_orders_fk_idx</w:t>
-      </w:r>
-      <w:proofErr w:type="spellEnd"/>
-      <w:r>
-        <w:rPr>
-          <w:rFonts w:ascii="Consolas" w:hAnsi="Consolas"/>
-          <w:sz w:val="16"/>
-          <w:szCs w:val="16"/>
-        </w:rPr>
-        <w:t>` ON `pkdd99_star</w:t>
-      </w:r>
-      <w:proofErr w:type="gramStart"/>
-      <w:r>
-        <w:rPr>
-          <w:rFonts w:ascii="Consolas" w:hAnsi="Consolas"/>
-          <w:sz w:val="16"/>
-          <w:szCs w:val="16"/>
-        </w:rPr>
-        <w:t>`.`</w:t>
-      </w:r>
-      <w:proofErr w:type="gramEnd"/>
-      <w:r>
-        <w:rPr>
-          <w:rFonts w:ascii="Consolas" w:hAnsi="Consolas"/>
-          <w:sz w:val="16"/>
-          <w:szCs w:val="16"/>
-        </w:rPr>
-        <w:t>orders` (`</w:t>
-      </w:r>
-      <w:proofErr w:type="spellStart"/>
-      <w:r>
-        <w:rPr>
-          <w:rFonts w:ascii="Consolas" w:hAnsi="Consolas"/>
-          <w:sz w:val="16"/>
-          <w:szCs w:val="16"/>
-        </w:rPr>
-        <w:t>account_id</w:t>
-      </w:r>
-      <w:proofErr w:type="spellEnd"/>
-      <w:r>
-        <w:rPr>
-          <w:rFonts w:ascii="Consolas" w:hAnsi="Consolas"/>
-          <w:sz w:val="16"/>
-          <w:szCs w:val="16"/>
-        </w:rPr>
-        <w:t>` ASC);</w:t>
-      </w:r>
-    </w:p>
-    <w:p>
-      <w:pPr>
-        <w:spacing w:after="0" w:line="240" w:lineRule="auto"/>
-        <w:rPr>
-          <w:rFonts w:ascii="Consolas" w:hAnsi="Consolas"/>
-          <w:sz w:val="16"/>
-          <w:szCs w:val="16"/>
-        </w:rPr>
-      </w:pPr>
-    </w:p>
-    <w:p>
-      <w:pPr>
-        <w:spacing w:after="0" w:line="240" w:lineRule="auto"/>
-        <w:rPr>
-          <w:rFonts w:ascii="Consolas" w:hAnsi="Consolas"/>
-          <w:sz w:val="16"/>
-          <w:szCs w:val="16"/>
-        </w:rPr>
-      </w:pPr>
-      <w:r>
-        <w:rPr>
-          <w:rFonts w:ascii="Consolas" w:hAnsi="Consolas"/>
-          <w:sz w:val="16"/>
-          <w:szCs w:val="16"/>
-        </w:rPr>
-        <w:t>CREATE INDEX `</w:t>
-      </w:r>
-      <w:proofErr w:type="spellStart"/>
-      <w:r>
-        <w:rPr>
-          <w:rFonts w:ascii="Consolas" w:hAnsi="Consolas"/>
-          <w:sz w:val="16"/>
-          <w:szCs w:val="16"/>
-        </w:rPr>
-        <w:t>reason_orders_fk_idx</w:t>
-      </w:r>
-      <w:proofErr w:type="spellEnd"/>
-      <w:r>
-        <w:rPr>
-          <w:rFonts w:ascii="Consolas" w:hAnsi="Consolas"/>
-          <w:sz w:val="16"/>
-          <w:szCs w:val="16"/>
-        </w:rPr>
-        <w:t>` ON `pkdd99_star</w:t>
-      </w:r>
-      <w:proofErr w:type="gramStart"/>
-      <w:r>
-        <w:rPr>
-          <w:rFonts w:ascii="Consolas" w:hAnsi="Consolas"/>
-          <w:sz w:val="16"/>
-          <w:szCs w:val="16"/>
-        </w:rPr>
-        <w:t>`.`</w:t>
-      </w:r>
-      <w:proofErr w:type="gramEnd"/>
-      <w:r>
-        <w:rPr>
-          <w:rFonts w:ascii="Consolas" w:hAnsi="Consolas"/>
-          <w:sz w:val="16"/>
-          <w:szCs w:val="16"/>
-        </w:rPr>
-        <w:t>orders` (`</w:t>
-      </w:r>
-      <w:proofErr w:type="spellStart"/>
-      <w:r>
-        <w:rPr>
-          <w:rFonts w:ascii="Consolas" w:hAnsi="Consolas"/>
-          <w:sz w:val="16"/>
-          <w:szCs w:val="16"/>
-        </w:rPr>
-        <w:t>reason_id</w:t>
-      </w:r>
-      <w:proofErr w:type="spellEnd"/>
-      <w:r>
-        <w:rPr>
-          <w:rFonts w:ascii="Consolas" w:hAnsi="Consolas"/>
-          <w:sz w:val="16"/>
-          <w:szCs w:val="16"/>
-        </w:rPr>
-        <w:t>` ASC);</w:t>
+        <w:t>CREATE INDEX `account_orders_fk_idx` ON `pkdd99_star`.`orders` (`account_id` ASC);</w:t>
+      </w:r>
+    </w:p>
+    <w:p>
+      <w:pPr>
+        <w:spacing w:after="0" w:line="240" w:lineRule="auto"/>
+        <w:rPr>
+          <w:rFonts w:ascii="Consolas" w:hAnsi="Consolas"/>
+          <w:sz w:val="16"/>
+          <w:szCs w:val="16"/>
+        </w:rPr>
+      </w:pPr>
+    </w:p>
+    <w:p>
+      <w:pPr>
+        <w:spacing w:after="0" w:line="240" w:lineRule="auto"/>
+        <w:rPr>
+          <w:rFonts w:ascii="Consolas" w:hAnsi="Consolas"/>
+          <w:sz w:val="16"/>
+          <w:szCs w:val="16"/>
+        </w:rPr>
+      </w:pPr>
+      <w:r>
+        <w:rPr>
+          <w:rFonts w:ascii="Consolas" w:hAnsi="Consolas"/>
+          <w:sz w:val="16"/>
+          <w:szCs w:val="16"/>
+        </w:rPr>
+        <w:t>CREATE INDEX `reason_orders_fk_idx` ON `pkdd99_star`.`orders` (`reason_id` ASC);</w:t>
       </w:r>
     </w:p>
     <w:p>
@@ -6054,21 +4336,7 @@
         <w:rPr>
           <w:lang w:val="el-GR"/>
         </w:rPr>
-        <w:t xml:space="preserve"> </w:t>
-      </w:r>
-      <w:proofErr w:type="spellStart"/>
-      <w:r>
-        <w:rPr>
-          <w:lang w:val="el-GR"/>
-        </w:rPr>
-        <w:t>προεπεξεργασίας</w:t>
-      </w:r>
-      <w:proofErr w:type="spellEnd"/>
-      <w:r>
-        <w:rPr>
-          <w:lang w:val="el-GR"/>
-        </w:rPr>
-        <w:t xml:space="preserve"> και φόρτωσης δεδομένων</w:t>
+        <w:t xml:space="preserve"> προεπεξεργασίας και φόρτωσης δεδομένων</w:t>
       </w:r>
       <w:r>
         <w:rPr>
@@ -6142,21 +4410,7 @@
         <w:rPr>
           <w:lang w:val="el-GR"/>
         </w:rPr>
-        <w:t xml:space="preserve"> </w:t>
-      </w:r>
-      <w:proofErr w:type="spellStart"/>
-      <w:r>
-        <w:rPr>
-          <w:lang w:val="el-GR"/>
-        </w:rPr>
-        <w:t>formalisms</w:t>
-      </w:r>
-      <w:proofErr w:type="spellEnd"/>
-      <w:r>
-        <w:rPr>
-          <w:lang w:val="el-GR"/>
-        </w:rPr>
-        <w:t xml:space="preserve"> </w:t>
+        <w:t xml:space="preserve"> formalisms </w:t>
       </w:r>
       <w:r>
         <w:rPr>
@@ -6180,35 +4434,7 @@
         <w:rPr>
           <w:lang w:val="el-GR"/>
         </w:rPr>
-        <w:t xml:space="preserve">είτε τις σχετικές οδηγίες στο συνοδευτικό κείμενο στο </w:t>
-      </w:r>
-      <w:proofErr w:type="spellStart"/>
-      <w:r>
-        <w:rPr>
-          <w:lang w:val="el-GR"/>
-        </w:rPr>
-        <w:t>web</w:t>
-      </w:r>
-      <w:proofErr w:type="spellEnd"/>
-      <w:r>
-        <w:rPr>
-          <w:lang w:val="el-GR"/>
-        </w:rPr>
-        <w:t xml:space="preserve"> </w:t>
-      </w:r>
-      <w:proofErr w:type="spellStart"/>
-      <w:r>
-        <w:rPr>
-          <w:lang w:val="el-GR"/>
-        </w:rPr>
-        <w:t>site</w:t>
-      </w:r>
-      <w:proofErr w:type="spellEnd"/>
-      <w:r>
-        <w:rPr>
-          <w:lang w:val="el-GR"/>
-        </w:rPr>
-        <w:t xml:space="preserve"> του μαθήματος.</w:t>
+        <w:t>είτε τις σχετικές οδηγίες στο συνοδευτικό κείμενο στο web site του μαθήματος.</w:t>
       </w:r>
     </w:p>
     <w:p>
@@ -6241,7 +4467,7 @@
                     </pic:cNvPicPr>
                   </pic:nvPicPr>
                   <pic:blipFill>
-                    <a:blip r:embed="rId11">
+                    <a:blip r:embed="rId15">
                       <a:extLst>
                         <a:ext uri="{28A0092B-C50C-407E-A947-70E740481C1C}">
                           <a14:useLocalDpi xmlns:a14="http://schemas.microsoft.com/office/drawing/2010/main" val="0"/>
@@ -6435,21 +4661,7 @@
         <w:rPr>
           <w:lang w:val="el-GR"/>
         </w:rPr>
-        <w:t xml:space="preserve">Αν έχετε όμως παρεμβάσεις που γίνονται </w:t>
-      </w:r>
-      <w:proofErr w:type="spellStart"/>
-      <w:r>
-        <w:rPr>
-          <w:lang w:val="el-GR"/>
-        </w:rPr>
-        <w:t>manually</w:t>
-      </w:r>
-      <w:proofErr w:type="spellEnd"/>
-      <w:r>
-        <w:rPr>
-          <w:lang w:val="el-GR"/>
-        </w:rPr>
-        <w:t>, πρέπει να καταγραφούν επίσης οι λεπτομέρειες.</w:t>
+        <w:t>Αν έχετε όμως παρεμβάσεις που γίνονται manually, πρέπει να καταγραφούν επίσης οι λεπτομέρειες.</w:t>
       </w:r>
     </w:p>
     <w:p>
@@ -6527,21 +4739,7 @@
         <w:rPr>
           <w:lang w:val="el-GR"/>
         </w:rPr>
-        <w:t xml:space="preserve">ως κεντρική εφαρμογή επερώτησης. Ο στόχος είναι να φανεί η </w:t>
-      </w:r>
-      <w:proofErr w:type="spellStart"/>
-      <w:r>
-        <w:rPr>
-          <w:lang w:val="el-GR"/>
-        </w:rPr>
-        <w:t>high-level</w:t>
-      </w:r>
-      <w:proofErr w:type="spellEnd"/>
-      <w:r>
-        <w:rPr>
-          <w:lang w:val="el-GR"/>
-        </w:rPr>
-        <w:t xml:space="preserve"> αρχιτεκτονική του συστήματος, χωρίς λεπτομέρειες των επί μέρους κλάσεων.</w:t>
+        <w:t>ως κεντρική εφαρμογή επερώτησης. Ο στόχος είναι να φανεί η high-level αρχιτεκτονική του συστήματος, χωρίς λεπτομέρειες των επί μέρους κλάσεων.</w:t>
       </w:r>
       <w:r>
         <w:rPr>
@@ -6583,7 +4781,7 @@
                     </pic:cNvPicPr>
                   </pic:nvPicPr>
                   <pic:blipFill>
-                    <a:blip r:embed="rId12">
+                    <a:blip r:embed="rId16">
                       <a:extLst>
                         <a:ext uri="{28A0092B-C50C-407E-A947-70E740481C1C}">
                           <a14:useLocalDpi xmlns:a14="http://schemas.microsoft.com/office/drawing/2010/main" val="0"/>
@@ -6619,59 +4817,28 @@
       <w:pPr>
         <w:pStyle w:val="Caption"/>
       </w:pPr>
-      <w:proofErr w:type="spellStart"/>
-      <w:r>
-        <w:t>Σχήμ</w:t>
-      </w:r>
-      <w:proofErr w:type="spellEnd"/>
-      <w:r>
-        <w:t xml:space="preserve">α </w:t>
-      </w:r>
-      <w:r>
-        <w:fldChar w:fldCharType="begin"/>
-      </w:r>
-      <w:r>
-        <w:instrText xml:space="preserve"> STYLEREF 1 \s </w:instrText>
-      </w:r>
-      <w:r>
-        <w:fldChar w:fldCharType="separate"/>
-      </w:r>
-      <w:r>
-        <w:rPr>
-          <w:noProof/>
-        </w:rPr>
-        <w:t>2</w:t>
-      </w:r>
-      <w:r>
-        <w:rPr>
-          <w:noProof/>
-        </w:rPr>
-        <w:fldChar w:fldCharType="end"/>
-      </w:r>
+      <w:r>
+        <w:t xml:space="preserve">Σχήμα </w:t>
+      </w:r>
+      <w:fldSimple w:instr=" STYLEREF 1 \s ">
+        <w:r>
+          <w:rPr>
+            <w:noProof/>
+          </w:rPr>
+          <w:t>2</w:t>
+        </w:r>
+      </w:fldSimple>
       <w:r>
         <w:t>.</w:t>
       </w:r>
-      <w:r>
-        <w:fldChar w:fldCharType="begin"/>
-      </w:r>
-      <w:r>
-        <w:instrText xml:space="preserve"> SEQ Σχήμα \* ARABIC \s 1 </w:instrText>
-      </w:r>
-      <w:r>
-        <w:fldChar w:fldCharType="separate"/>
-      </w:r>
-      <w:r>
-        <w:rPr>
-          <w:noProof/>
-        </w:rPr>
-        <w:t>2</w:t>
-      </w:r>
-      <w:r>
-        <w:rPr>
-          <w:noProof/>
-        </w:rPr>
-        <w:fldChar w:fldCharType="end"/>
-      </w:r>
+      <w:fldSimple w:instr=" SEQ Σχήμα \* ARABIC \s 1 ">
+        <w:r>
+          <w:rPr>
+            <w:noProof/>
+          </w:rPr>
+          <w:t>2</w:t>
+        </w:r>
+      </w:fldSimple>
       <w:r>
         <w:t xml:space="preserve">Deployment diagram of a system (from </w:t>
       </w:r>
@@ -6745,21 +4912,7 @@
         <w:rPr>
           <w:lang w:val="el-GR"/>
         </w:rPr>
-        <w:t xml:space="preserve">Αν η ανάπτυξη γίνει </w:t>
-      </w:r>
-      <w:proofErr w:type="spellStart"/>
-      <w:r>
-        <w:rPr>
-          <w:lang w:val="el-GR"/>
-        </w:rPr>
-        <w:t>αντικειμενοστρεφώς</w:t>
-      </w:r>
-      <w:proofErr w:type="spellEnd"/>
-      <w:r>
-        <w:rPr>
-          <w:lang w:val="el-GR"/>
-        </w:rPr>
-        <w:t>, ε</w:t>
+        <w:t>Αν η ανάπτυξη γίνει αντικειμενοστρεφώς, ε</w:t>
       </w:r>
       <w:r>
         <w:rPr>
@@ -6794,28 +4947,12 @@
         </w:rPr>
         <w:t xml:space="preserve">/ </w:t>
       </w:r>
-      <w:proofErr w:type="spellStart"/>
-      <w:r>
-        <w:rPr>
-          <w:lang w:val="el-GR"/>
-        </w:rPr>
-        <w:t>deployment</w:t>
-      </w:r>
-      <w:proofErr w:type="spellEnd"/>
-      <w:r>
-        <w:rPr>
-          <w:lang w:val="el-GR"/>
-        </w:rPr>
-        <w:t xml:space="preserve"> </w:t>
-      </w:r>
-      <w:proofErr w:type="spellStart"/>
-      <w:r>
-        <w:rPr>
-          <w:lang w:val="el-GR"/>
-        </w:rPr>
-        <w:t>diagrams</w:t>
-      </w:r>
-      <w:proofErr w:type="spellEnd"/>
+      <w:r>
+        <w:rPr>
+          <w:lang w:val="el-GR"/>
+        </w:rPr>
+        <w:t>deployment diagrams</w:t>
+      </w:r>
       <w:r>
         <w:rPr>
           <w:lang w:val="el-GR"/>
@@ -6893,16 +5030,8 @@
         <w:rPr>
           <w:lang w:val="el-GR"/>
         </w:rPr>
-        <w:t xml:space="preserve"> </w:t>
-      </w:r>
-      <w:proofErr w:type="spellStart"/>
-      <w:r>
-        <w:rPr>
-          <w:lang w:val="el-GR"/>
-        </w:rPr>
-        <w:t>manual</w:t>
-      </w:r>
-      <w:proofErr w:type="spellEnd"/>
+        <w:t xml:space="preserve"> manual</w:t>
+      </w:r>
       <w:r>
         <w:t>…</w:t>
       </w:r>
@@ -6956,7 +5085,7 @@
 </file>
 
 <file path=word/endnotes.xml><?xml version="1.0" encoding="utf-8"?>
-<w:endnotes xmlns:wpc="http://schemas.microsoft.com/office/word/2010/wordprocessingCanvas" xmlns:cx="http://schemas.microsoft.com/office/drawing/2014/chartex" xmlns:cx1="http://schemas.microsoft.com/office/drawing/2015/9/8/chartex" xmlns:cx2="http://schemas.microsoft.com/office/drawing/2015/10/21/chartex" xmlns:cx3="http://schemas.microsoft.com/office/drawing/2016/5/9/chartex" xmlns:cx4="http://schemas.microsoft.com/office/drawing/2016/5/10/chartex" xmlns:cx5="http://schemas.microsoft.com/office/drawing/2016/5/11/chartex" xmlns:cx6="http://schemas.microsoft.com/office/drawing/2016/5/12/chartex" xmlns:cx7="http://schemas.microsoft.com/office/drawing/2016/5/13/chartex" xmlns:cx8="http://schemas.microsoft.com/office/drawing/2016/5/14/chartex" xmlns:mc="http://schemas.openxmlformats.org/markup-compatibility/2006" xmlns:aink="http://schemas.microsoft.com/office/drawing/2016/ink" xmlns:am3d="http://schemas.microsoft.com/office/drawing/2017/model3d" xmlns:o="urn:schemas-microsoft-com:office:office" xmlns:r="http://schemas.openxmlformats.org/officeDocument/2006/relationships" xmlns:m="http://schemas.openxmlformats.org/officeDocument/2006/math" xmlns:v="urn:schemas-microsoft-com:vml" xmlns:wp14="http://schemas.microsoft.com/office/word/2010/wordprocessingDrawing" xmlns:wp="http://schemas.openxmlformats.org/drawingml/2006/wordprocessingDrawing" xmlns:w10="urn:schemas-microsoft-com:office:word" xmlns:w="http://schemas.openxmlformats.org/wordprocessingml/2006/main" xmlns:w14="http://schemas.microsoft.com/office/word/2010/wordml" xmlns:w15="http://schemas.microsoft.com/office/word/2012/wordml" xmlns:w16cex="http://schemas.microsoft.com/office/word/2018/wordml/cex" xmlns:w16cid="http://schemas.microsoft.com/office/word/2016/wordml/cid" xmlns:w16="http://schemas.microsoft.com/office/word/2018/wordml" xmlns:w16sdtdh="http://schemas.microsoft.com/office/word/2020/wordml/sdtdatahash" xmlns:w16se="http://schemas.microsoft.com/office/word/2015/wordml/symex" xmlns:wpg="http://schemas.microsoft.com/office/word/2010/wordprocessingGroup" xmlns:wpi="http://schemas.microsoft.com/office/word/2010/wordprocessingInk" xmlns:wne="http://schemas.microsoft.com/office/word/2006/wordml" xmlns:wps="http://schemas.microsoft.com/office/word/2010/wordprocessingShape" mc:Ignorable="w14 w15 w16se w16cid w16 w16cex w16sdtdh wp14">
+<w:endnotes xmlns:wpc="http://schemas.microsoft.com/office/word/2010/wordprocessingCanvas" xmlns:cx="http://schemas.microsoft.com/office/drawing/2014/chartex" xmlns:cx1="http://schemas.microsoft.com/office/drawing/2015/9/8/chartex" xmlns:cx2="http://schemas.microsoft.com/office/drawing/2015/10/21/chartex" xmlns:cx3="http://schemas.microsoft.com/office/drawing/2016/5/9/chartex" xmlns:cx4="http://schemas.microsoft.com/office/drawing/2016/5/10/chartex" xmlns:cx5="http://schemas.microsoft.com/office/drawing/2016/5/11/chartex" xmlns:cx6="http://schemas.microsoft.com/office/drawing/2016/5/12/chartex" xmlns:cx7="http://schemas.microsoft.com/office/drawing/2016/5/13/chartex" xmlns:cx8="http://schemas.microsoft.com/office/drawing/2016/5/14/chartex" xmlns:mc="http://schemas.openxmlformats.org/markup-compatibility/2006" xmlns:aink="http://schemas.microsoft.com/office/drawing/2016/ink" xmlns:am3d="http://schemas.microsoft.com/office/drawing/2017/model3d" xmlns:o="urn:schemas-microsoft-com:office:office" xmlns:oel="http://schemas.microsoft.com/office/2019/extlst" xmlns:r="http://schemas.openxmlformats.org/officeDocument/2006/relationships" xmlns:m="http://schemas.openxmlformats.org/officeDocument/2006/math" xmlns:v="urn:schemas-microsoft-com:vml" xmlns:wp14="http://schemas.microsoft.com/office/word/2010/wordprocessingDrawing" xmlns:wp="http://schemas.openxmlformats.org/drawingml/2006/wordprocessingDrawing" xmlns:w10="urn:schemas-microsoft-com:office:word" xmlns:w="http://schemas.openxmlformats.org/wordprocessingml/2006/main" xmlns:w14="http://schemas.microsoft.com/office/word/2010/wordml" xmlns:w15="http://schemas.microsoft.com/office/word/2012/wordml" xmlns:w16cex="http://schemas.microsoft.com/office/word/2018/wordml/cex" xmlns:w16cid="http://schemas.microsoft.com/office/word/2016/wordml/cid" xmlns:w16="http://schemas.microsoft.com/office/word/2018/wordml" xmlns:w16du="http://schemas.microsoft.com/office/word/2023/wordml/word16du" xmlns:w16sdtdh="http://schemas.microsoft.com/office/word/2020/wordml/sdtdatahash" xmlns:w16sdtfl="http://schemas.microsoft.com/office/word/2024/wordml/sdtformatlock" xmlns:w16se="http://schemas.microsoft.com/office/word/2015/wordml/symex" xmlns:wpg="http://schemas.microsoft.com/office/word/2010/wordprocessingGroup" xmlns:wpi="http://schemas.microsoft.com/office/word/2010/wordprocessingInk" xmlns:wne="http://schemas.microsoft.com/office/word/2006/wordml" xmlns:wps="http://schemas.microsoft.com/office/word/2010/wordprocessingShape" mc:Ignorable="w14 w15 w16se w16cid w16 w16cex w16sdtdh w16sdtfl w16du wp14">
   <w:endnote w:type="separator" w:id="-1">
     <w:p>
       <w:pPr>
@@ -6981,7 +5110,17 @@
 </file>
 
 <file path=word/footer1.xml><?xml version="1.0" encoding="utf-8"?>
-<w:ftr xmlns:wpc="http://schemas.microsoft.com/office/word/2010/wordprocessingCanvas" xmlns:cx="http://schemas.microsoft.com/office/drawing/2014/chartex" xmlns:cx1="http://schemas.microsoft.com/office/drawing/2015/9/8/chartex" xmlns:cx2="http://schemas.microsoft.com/office/drawing/2015/10/21/chartex" xmlns:cx3="http://schemas.microsoft.com/office/drawing/2016/5/9/chartex" xmlns:cx4="http://schemas.microsoft.com/office/drawing/2016/5/10/chartex" xmlns:cx5="http://schemas.microsoft.com/office/drawing/2016/5/11/chartex" xmlns:cx6="http://schemas.microsoft.com/office/drawing/2016/5/12/chartex" xmlns:cx7="http://schemas.microsoft.com/office/drawing/2016/5/13/chartex" xmlns:cx8="http://schemas.microsoft.com/office/drawing/2016/5/14/chartex" xmlns:mc="http://schemas.openxmlformats.org/markup-compatibility/2006" xmlns:aink="http://schemas.microsoft.com/office/drawing/2016/ink" xmlns:am3d="http://schemas.microsoft.com/office/drawing/2017/model3d" xmlns:o="urn:schemas-microsoft-com:office:office" xmlns:r="http://schemas.openxmlformats.org/officeDocument/2006/relationships" xmlns:m="http://schemas.openxmlformats.org/officeDocument/2006/math" xmlns:v="urn:schemas-microsoft-com:vml" xmlns:wp14="http://schemas.microsoft.com/office/word/2010/wordprocessingDrawing" xmlns:wp="http://schemas.openxmlformats.org/drawingml/2006/wordprocessingDrawing" xmlns:w10="urn:schemas-microsoft-com:office:word" xmlns:w="http://schemas.openxmlformats.org/wordprocessingml/2006/main" xmlns:w14="http://schemas.microsoft.com/office/word/2010/wordml" xmlns:w15="http://schemas.microsoft.com/office/word/2012/wordml" xmlns:w16cex="http://schemas.microsoft.com/office/word/2018/wordml/cex" xmlns:w16cid="http://schemas.microsoft.com/office/word/2016/wordml/cid" xmlns:w16="http://schemas.microsoft.com/office/word/2018/wordml" xmlns:w16sdtdh="http://schemas.microsoft.com/office/word/2020/wordml/sdtdatahash" xmlns:w16se="http://schemas.microsoft.com/office/word/2015/wordml/symex" xmlns:wpg="http://schemas.microsoft.com/office/word/2010/wordprocessingGroup" xmlns:wpi="http://schemas.microsoft.com/office/word/2010/wordprocessingInk" xmlns:wne="http://schemas.microsoft.com/office/word/2006/wordml" xmlns:wps="http://schemas.microsoft.com/office/word/2010/wordprocessingShape" mc:Ignorable="w14 w15 w16se w16cid w16 w16cex w16sdtdh wp14">
+<w:ftr xmlns:wpc="http://schemas.microsoft.com/office/word/2010/wordprocessingCanvas" xmlns:cx="http://schemas.microsoft.com/office/drawing/2014/chartex" xmlns:cx1="http://schemas.microsoft.com/office/drawing/2015/9/8/chartex" xmlns:cx2="http://schemas.microsoft.com/office/drawing/2015/10/21/chartex" xmlns:cx3="http://schemas.microsoft.com/office/drawing/2016/5/9/chartex" xmlns:cx4="http://schemas.microsoft.com/office/drawing/2016/5/10/chartex" xmlns:cx5="http://schemas.microsoft.com/office/drawing/2016/5/11/chartex" xmlns:cx6="http://schemas.microsoft.com/office/drawing/2016/5/12/chartex" xmlns:cx7="http://schemas.microsoft.com/office/drawing/2016/5/13/chartex" xmlns:cx8="http://schemas.microsoft.com/office/drawing/2016/5/14/chartex" xmlns:mc="http://schemas.openxmlformats.org/markup-compatibility/2006" xmlns:aink="http://schemas.microsoft.com/office/drawing/2016/ink" xmlns:am3d="http://schemas.microsoft.com/office/drawing/2017/model3d" xmlns:o="urn:schemas-microsoft-com:office:office" xmlns:oel="http://schemas.microsoft.com/office/2019/extlst" xmlns:r="http://schemas.openxmlformats.org/officeDocument/2006/relationships" xmlns:m="http://schemas.openxmlformats.org/officeDocument/2006/math" xmlns:v="urn:schemas-microsoft-com:vml" xmlns:wp14="http://schemas.microsoft.com/office/word/2010/wordprocessingDrawing" xmlns:wp="http://schemas.openxmlformats.org/drawingml/2006/wordprocessingDrawing" xmlns:w10="urn:schemas-microsoft-com:office:word" xmlns:w="http://schemas.openxmlformats.org/wordprocessingml/2006/main" xmlns:w14="http://schemas.microsoft.com/office/word/2010/wordml" xmlns:w15="http://schemas.microsoft.com/office/word/2012/wordml" xmlns:w16cex="http://schemas.microsoft.com/office/word/2018/wordml/cex" xmlns:w16cid="http://schemas.microsoft.com/office/word/2016/wordml/cid" xmlns:w16="http://schemas.microsoft.com/office/word/2018/wordml" xmlns:w16du="http://schemas.microsoft.com/office/word/2023/wordml/word16du" xmlns:w16sdtdh="http://schemas.microsoft.com/office/word/2020/wordml/sdtdatahash" xmlns:w16sdtfl="http://schemas.microsoft.com/office/word/2024/wordml/sdtformatlock" xmlns:w16se="http://schemas.microsoft.com/office/word/2015/wordml/symex" xmlns:wpg="http://schemas.microsoft.com/office/word/2010/wordprocessingGroup" xmlns:wpi="http://schemas.microsoft.com/office/word/2010/wordprocessingInk" xmlns:wne="http://schemas.microsoft.com/office/word/2006/wordml" xmlns:wps="http://schemas.microsoft.com/office/word/2010/wordprocessingShape" mc:Ignorable="w14 w15 w16se w16cid w16 w16cex w16sdtdh w16sdtfl w16du wp14">
+  <w:p>
+    <w:pPr>
+      <w:pStyle w:val="Footer"/>
+    </w:pPr>
+  </w:p>
+</w:ftr>
+</file>
+
+<file path=word/footer2.xml><?xml version="1.0" encoding="utf-8"?>
+<w:ftr xmlns:wpc="http://schemas.microsoft.com/office/word/2010/wordprocessingCanvas" xmlns:cx="http://schemas.microsoft.com/office/drawing/2014/chartex" xmlns:cx1="http://schemas.microsoft.com/office/drawing/2015/9/8/chartex" xmlns:cx2="http://schemas.microsoft.com/office/drawing/2015/10/21/chartex" xmlns:cx3="http://schemas.microsoft.com/office/drawing/2016/5/9/chartex" xmlns:cx4="http://schemas.microsoft.com/office/drawing/2016/5/10/chartex" xmlns:cx5="http://schemas.microsoft.com/office/drawing/2016/5/11/chartex" xmlns:cx6="http://schemas.microsoft.com/office/drawing/2016/5/12/chartex" xmlns:cx7="http://schemas.microsoft.com/office/drawing/2016/5/13/chartex" xmlns:cx8="http://schemas.microsoft.com/office/drawing/2016/5/14/chartex" xmlns:mc="http://schemas.openxmlformats.org/markup-compatibility/2006" xmlns:aink="http://schemas.microsoft.com/office/drawing/2016/ink" xmlns:am3d="http://schemas.microsoft.com/office/drawing/2017/model3d" xmlns:o="urn:schemas-microsoft-com:office:office" xmlns:oel="http://schemas.microsoft.com/office/2019/extlst" xmlns:r="http://schemas.openxmlformats.org/officeDocument/2006/relationships" xmlns:m="http://schemas.openxmlformats.org/officeDocument/2006/math" xmlns:v="urn:schemas-microsoft-com:vml" xmlns:wp14="http://schemas.microsoft.com/office/word/2010/wordprocessingDrawing" xmlns:wp="http://schemas.openxmlformats.org/drawingml/2006/wordprocessingDrawing" xmlns:w10="urn:schemas-microsoft-com:office:word" xmlns:w="http://schemas.openxmlformats.org/wordprocessingml/2006/main" xmlns:w14="http://schemas.microsoft.com/office/word/2010/wordml" xmlns:w15="http://schemas.microsoft.com/office/word/2012/wordml" xmlns:w16cex="http://schemas.microsoft.com/office/word/2018/wordml/cex" xmlns:w16cid="http://schemas.microsoft.com/office/word/2016/wordml/cid" xmlns:w16="http://schemas.microsoft.com/office/word/2018/wordml" xmlns:w16du="http://schemas.microsoft.com/office/word/2023/wordml/word16du" xmlns:w16sdtdh="http://schemas.microsoft.com/office/word/2020/wordml/sdtdatahash" xmlns:w16sdtfl="http://schemas.microsoft.com/office/word/2024/wordml/sdtformatlock" xmlns:w16se="http://schemas.microsoft.com/office/word/2015/wordml/symex" xmlns:wpg="http://schemas.microsoft.com/office/word/2010/wordprocessingGroup" xmlns:wpi="http://schemas.microsoft.com/office/word/2010/wordprocessingInk" xmlns:wne="http://schemas.microsoft.com/office/word/2006/wordml" xmlns:wps="http://schemas.microsoft.com/office/word/2010/wordprocessingShape" mc:Ignorable="w14 w15 w16se w16cid w16 w16cex w16sdtdh w16sdtfl w16du wp14">
   <w:p>
     <w:pPr>
       <w:pStyle w:val="Footer"/>
@@ -7058,8 +5197,18 @@
 </w:ftr>
 </file>
 
+<file path=word/footer3.xml><?xml version="1.0" encoding="utf-8"?>
+<w:ftr xmlns:wpc="http://schemas.microsoft.com/office/word/2010/wordprocessingCanvas" xmlns:cx="http://schemas.microsoft.com/office/drawing/2014/chartex" xmlns:cx1="http://schemas.microsoft.com/office/drawing/2015/9/8/chartex" xmlns:cx2="http://schemas.microsoft.com/office/drawing/2015/10/21/chartex" xmlns:cx3="http://schemas.microsoft.com/office/drawing/2016/5/9/chartex" xmlns:cx4="http://schemas.microsoft.com/office/drawing/2016/5/10/chartex" xmlns:cx5="http://schemas.microsoft.com/office/drawing/2016/5/11/chartex" xmlns:cx6="http://schemas.microsoft.com/office/drawing/2016/5/12/chartex" xmlns:cx7="http://schemas.microsoft.com/office/drawing/2016/5/13/chartex" xmlns:cx8="http://schemas.microsoft.com/office/drawing/2016/5/14/chartex" xmlns:mc="http://schemas.openxmlformats.org/markup-compatibility/2006" xmlns:aink="http://schemas.microsoft.com/office/drawing/2016/ink" xmlns:am3d="http://schemas.microsoft.com/office/drawing/2017/model3d" xmlns:o="urn:schemas-microsoft-com:office:office" xmlns:oel="http://schemas.microsoft.com/office/2019/extlst" xmlns:r="http://schemas.openxmlformats.org/officeDocument/2006/relationships" xmlns:m="http://schemas.openxmlformats.org/officeDocument/2006/math" xmlns:v="urn:schemas-microsoft-com:vml" xmlns:wp14="http://schemas.microsoft.com/office/word/2010/wordprocessingDrawing" xmlns:wp="http://schemas.openxmlformats.org/drawingml/2006/wordprocessingDrawing" xmlns:w10="urn:schemas-microsoft-com:office:word" xmlns:w="http://schemas.openxmlformats.org/wordprocessingml/2006/main" xmlns:w14="http://schemas.microsoft.com/office/word/2010/wordml" xmlns:w15="http://schemas.microsoft.com/office/word/2012/wordml" xmlns:w16cex="http://schemas.microsoft.com/office/word/2018/wordml/cex" xmlns:w16cid="http://schemas.microsoft.com/office/word/2016/wordml/cid" xmlns:w16="http://schemas.microsoft.com/office/word/2018/wordml" xmlns:w16du="http://schemas.microsoft.com/office/word/2023/wordml/word16du" xmlns:w16sdtdh="http://schemas.microsoft.com/office/word/2020/wordml/sdtdatahash" xmlns:w16sdtfl="http://schemas.microsoft.com/office/word/2024/wordml/sdtformatlock" xmlns:w16se="http://schemas.microsoft.com/office/word/2015/wordml/symex" xmlns:wpg="http://schemas.microsoft.com/office/word/2010/wordprocessingGroup" xmlns:wpi="http://schemas.microsoft.com/office/word/2010/wordprocessingInk" xmlns:wne="http://schemas.microsoft.com/office/word/2006/wordml" xmlns:wps="http://schemas.microsoft.com/office/word/2010/wordprocessingShape" mc:Ignorable="w14 w15 w16se w16cid w16 w16cex w16sdtdh w16sdtfl w16du wp14">
+  <w:p>
+    <w:pPr>
+      <w:pStyle w:val="Footer"/>
+    </w:pPr>
+  </w:p>
+</w:ftr>
+</file>
+
 <file path=word/footnotes.xml><?xml version="1.0" encoding="utf-8"?>
-<w:footnotes xmlns:wpc="http://schemas.microsoft.com/office/word/2010/wordprocessingCanvas" xmlns:cx="http://schemas.microsoft.com/office/drawing/2014/chartex" xmlns:cx1="http://schemas.microsoft.com/office/drawing/2015/9/8/chartex" xmlns:cx2="http://schemas.microsoft.com/office/drawing/2015/10/21/chartex" xmlns:cx3="http://schemas.microsoft.com/office/drawing/2016/5/9/chartex" xmlns:cx4="http://schemas.microsoft.com/office/drawing/2016/5/10/chartex" xmlns:cx5="http://schemas.microsoft.com/office/drawing/2016/5/11/chartex" xmlns:cx6="http://schemas.microsoft.com/office/drawing/2016/5/12/chartex" xmlns:cx7="http://schemas.microsoft.com/office/drawing/2016/5/13/chartex" xmlns:cx8="http://schemas.microsoft.com/office/drawing/2016/5/14/chartex" xmlns:mc="http://schemas.openxmlformats.org/markup-compatibility/2006" xmlns:aink="http://schemas.microsoft.com/office/drawing/2016/ink" xmlns:am3d="http://schemas.microsoft.com/office/drawing/2017/model3d" xmlns:o="urn:schemas-microsoft-com:office:office" xmlns:r="http://schemas.openxmlformats.org/officeDocument/2006/relationships" xmlns:m="http://schemas.openxmlformats.org/officeDocument/2006/math" xmlns:v="urn:schemas-microsoft-com:vml" xmlns:wp14="http://schemas.microsoft.com/office/word/2010/wordprocessingDrawing" xmlns:wp="http://schemas.openxmlformats.org/drawingml/2006/wordprocessingDrawing" xmlns:w10="urn:schemas-microsoft-com:office:word" xmlns:w="http://schemas.openxmlformats.org/wordprocessingml/2006/main" xmlns:w14="http://schemas.microsoft.com/office/word/2010/wordml" xmlns:w15="http://schemas.microsoft.com/office/word/2012/wordml" xmlns:w16cex="http://schemas.microsoft.com/office/word/2018/wordml/cex" xmlns:w16cid="http://schemas.microsoft.com/office/word/2016/wordml/cid" xmlns:w16="http://schemas.microsoft.com/office/word/2018/wordml" xmlns:w16sdtdh="http://schemas.microsoft.com/office/word/2020/wordml/sdtdatahash" xmlns:w16se="http://schemas.microsoft.com/office/word/2015/wordml/symex" xmlns:wpg="http://schemas.microsoft.com/office/word/2010/wordprocessingGroup" xmlns:wpi="http://schemas.microsoft.com/office/word/2010/wordprocessingInk" xmlns:wne="http://schemas.microsoft.com/office/word/2006/wordml" xmlns:wps="http://schemas.microsoft.com/office/word/2010/wordprocessingShape" mc:Ignorable="w14 w15 w16se w16cid w16 w16cex w16sdtdh wp14">
+<w:footnotes xmlns:wpc="http://schemas.microsoft.com/office/word/2010/wordprocessingCanvas" xmlns:cx="http://schemas.microsoft.com/office/drawing/2014/chartex" xmlns:cx1="http://schemas.microsoft.com/office/drawing/2015/9/8/chartex" xmlns:cx2="http://schemas.microsoft.com/office/drawing/2015/10/21/chartex" xmlns:cx3="http://schemas.microsoft.com/office/drawing/2016/5/9/chartex" xmlns:cx4="http://schemas.microsoft.com/office/drawing/2016/5/10/chartex" xmlns:cx5="http://schemas.microsoft.com/office/drawing/2016/5/11/chartex" xmlns:cx6="http://schemas.microsoft.com/office/drawing/2016/5/12/chartex" xmlns:cx7="http://schemas.microsoft.com/office/drawing/2016/5/13/chartex" xmlns:cx8="http://schemas.microsoft.com/office/drawing/2016/5/14/chartex" xmlns:mc="http://schemas.openxmlformats.org/markup-compatibility/2006" xmlns:aink="http://schemas.microsoft.com/office/drawing/2016/ink" xmlns:am3d="http://schemas.microsoft.com/office/drawing/2017/model3d" xmlns:o="urn:schemas-microsoft-com:office:office" xmlns:oel="http://schemas.microsoft.com/office/2019/extlst" xmlns:r="http://schemas.openxmlformats.org/officeDocument/2006/relationships" xmlns:m="http://schemas.openxmlformats.org/officeDocument/2006/math" xmlns:v="urn:schemas-microsoft-com:vml" xmlns:wp14="http://schemas.microsoft.com/office/word/2010/wordprocessingDrawing" xmlns:wp="http://schemas.openxmlformats.org/drawingml/2006/wordprocessingDrawing" xmlns:w10="urn:schemas-microsoft-com:office:word" xmlns:w="http://schemas.openxmlformats.org/wordprocessingml/2006/main" xmlns:w14="http://schemas.microsoft.com/office/word/2010/wordml" xmlns:w15="http://schemas.microsoft.com/office/word/2012/wordml" xmlns:w16cex="http://schemas.microsoft.com/office/word/2018/wordml/cex" xmlns:w16cid="http://schemas.microsoft.com/office/word/2016/wordml/cid" xmlns:w16="http://schemas.microsoft.com/office/word/2018/wordml" xmlns:w16du="http://schemas.microsoft.com/office/word/2023/wordml/word16du" xmlns:w16sdtdh="http://schemas.microsoft.com/office/word/2020/wordml/sdtdatahash" xmlns:w16sdtfl="http://schemas.microsoft.com/office/word/2024/wordml/sdtformatlock" xmlns:w16se="http://schemas.microsoft.com/office/word/2015/wordml/symex" xmlns:wpg="http://schemas.microsoft.com/office/word/2010/wordprocessingGroup" xmlns:wpi="http://schemas.microsoft.com/office/word/2010/wordprocessingInk" xmlns:wne="http://schemas.microsoft.com/office/word/2006/wordml" xmlns:wps="http://schemas.microsoft.com/office/word/2010/wordprocessingShape" mc:Ignorable="w14 w15 w16se w16cid w16 w16cex w16sdtdh w16sdtfl w16du wp14">
   <w:footnote w:type="separator" w:id="-1">
     <w:p>
       <w:pPr>
@@ -7084,7 +5233,17 @@
 </file>
 
 <file path=word/header1.xml><?xml version="1.0" encoding="utf-8"?>
-<w:hdr xmlns:wpc="http://schemas.microsoft.com/office/word/2010/wordprocessingCanvas" xmlns:cx="http://schemas.microsoft.com/office/drawing/2014/chartex" xmlns:cx1="http://schemas.microsoft.com/office/drawing/2015/9/8/chartex" xmlns:cx2="http://schemas.microsoft.com/office/drawing/2015/10/21/chartex" xmlns:cx3="http://schemas.microsoft.com/office/drawing/2016/5/9/chartex" xmlns:cx4="http://schemas.microsoft.com/office/drawing/2016/5/10/chartex" xmlns:cx5="http://schemas.microsoft.com/office/drawing/2016/5/11/chartex" xmlns:cx6="http://schemas.microsoft.com/office/drawing/2016/5/12/chartex" xmlns:cx7="http://schemas.microsoft.com/office/drawing/2016/5/13/chartex" xmlns:cx8="http://schemas.microsoft.com/office/drawing/2016/5/14/chartex" xmlns:mc="http://schemas.openxmlformats.org/markup-compatibility/2006" xmlns:aink="http://schemas.microsoft.com/office/drawing/2016/ink" xmlns:am3d="http://schemas.microsoft.com/office/drawing/2017/model3d" xmlns:o="urn:schemas-microsoft-com:office:office" xmlns:r="http://schemas.openxmlformats.org/officeDocument/2006/relationships" xmlns:m="http://schemas.openxmlformats.org/officeDocument/2006/math" xmlns:v="urn:schemas-microsoft-com:vml" xmlns:wp14="http://schemas.microsoft.com/office/word/2010/wordprocessingDrawing" xmlns:wp="http://schemas.openxmlformats.org/drawingml/2006/wordprocessingDrawing" xmlns:w10="urn:schemas-microsoft-com:office:word" xmlns:w="http://schemas.openxmlformats.org/wordprocessingml/2006/main" xmlns:w14="http://schemas.microsoft.com/office/word/2010/wordml" xmlns:w15="http://schemas.microsoft.com/office/word/2012/wordml" xmlns:w16cex="http://schemas.microsoft.com/office/word/2018/wordml/cex" xmlns:w16cid="http://schemas.microsoft.com/office/word/2016/wordml/cid" xmlns:w16="http://schemas.microsoft.com/office/word/2018/wordml" xmlns:w16sdtdh="http://schemas.microsoft.com/office/word/2020/wordml/sdtdatahash" xmlns:w16se="http://schemas.microsoft.com/office/word/2015/wordml/symex" xmlns:wpg="http://schemas.microsoft.com/office/word/2010/wordprocessingGroup" xmlns:wpi="http://schemas.microsoft.com/office/word/2010/wordprocessingInk" xmlns:wne="http://schemas.microsoft.com/office/word/2006/wordml" xmlns:wps="http://schemas.microsoft.com/office/word/2010/wordprocessingShape" mc:Ignorable="w14 w15 w16se w16cid w16 w16cex w16sdtdh wp14">
+<w:hdr xmlns:wpc="http://schemas.microsoft.com/office/word/2010/wordprocessingCanvas" xmlns:cx="http://schemas.microsoft.com/office/drawing/2014/chartex" xmlns:cx1="http://schemas.microsoft.com/office/drawing/2015/9/8/chartex" xmlns:cx2="http://schemas.microsoft.com/office/drawing/2015/10/21/chartex" xmlns:cx3="http://schemas.microsoft.com/office/drawing/2016/5/9/chartex" xmlns:cx4="http://schemas.microsoft.com/office/drawing/2016/5/10/chartex" xmlns:cx5="http://schemas.microsoft.com/office/drawing/2016/5/11/chartex" xmlns:cx6="http://schemas.microsoft.com/office/drawing/2016/5/12/chartex" xmlns:cx7="http://schemas.microsoft.com/office/drawing/2016/5/13/chartex" xmlns:cx8="http://schemas.microsoft.com/office/drawing/2016/5/14/chartex" xmlns:mc="http://schemas.openxmlformats.org/markup-compatibility/2006" xmlns:aink="http://schemas.microsoft.com/office/drawing/2016/ink" xmlns:am3d="http://schemas.microsoft.com/office/drawing/2017/model3d" xmlns:o="urn:schemas-microsoft-com:office:office" xmlns:oel="http://schemas.microsoft.com/office/2019/extlst" xmlns:r="http://schemas.openxmlformats.org/officeDocument/2006/relationships" xmlns:m="http://schemas.openxmlformats.org/officeDocument/2006/math" xmlns:v="urn:schemas-microsoft-com:vml" xmlns:wp14="http://schemas.microsoft.com/office/word/2010/wordprocessingDrawing" xmlns:wp="http://schemas.openxmlformats.org/drawingml/2006/wordprocessingDrawing" xmlns:w10="urn:schemas-microsoft-com:office:word" xmlns:w="http://schemas.openxmlformats.org/wordprocessingml/2006/main" xmlns:w14="http://schemas.microsoft.com/office/word/2010/wordml" xmlns:w15="http://schemas.microsoft.com/office/word/2012/wordml" xmlns:w16cex="http://schemas.microsoft.com/office/word/2018/wordml/cex" xmlns:w16cid="http://schemas.microsoft.com/office/word/2016/wordml/cid" xmlns:w16="http://schemas.microsoft.com/office/word/2018/wordml" xmlns:w16du="http://schemas.microsoft.com/office/word/2023/wordml/word16du" xmlns:w16sdtdh="http://schemas.microsoft.com/office/word/2020/wordml/sdtdatahash" xmlns:w16sdtfl="http://schemas.microsoft.com/office/word/2024/wordml/sdtformatlock" xmlns:w16se="http://schemas.microsoft.com/office/word/2015/wordml/symex" xmlns:wpg="http://schemas.microsoft.com/office/word/2010/wordprocessingGroup" xmlns:wpi="http://schemas.microsoft.com/office/word/2010/wordprocessingInk" xmlns:wne="http://schemas.microsoft.com/office/word/2006/wordml" xmlns:wps="http://schemas.microsoft.com/office/word/2010/wordprocessingShape" mc:Ignorable="w14 w15 w16se w16cid w16 w16cex w16sdtdh w16sdtfl w16du wp14">
+  <w:p>
+    <w:pPr>
+      <w:pStyle w:val="Header"/>
+    </w:pPr>
+  </w:p>
+</w:hdr>
+</file>
+
+<file path=word/header2.xml><?xml version="1.0" encoding="utf-8"?>
+<w:hdr xmlns:wpc="http://schemas.microsoft.com/office/word/2010/wordprocessingCanvas" xmlns:cx="http://schemas.microsoft.com/office/drawing/2014/chartex" xmlns:cx1="http://schemas.microsoft.com/office/drawing/2015/9/8/chartex" xmlns:cx2="http://schemas.microsoft.com/office/drawing/2015/10/21/chartex" xmlns:cx3="http://schemas.microsoft.com/office/drawing/2016/5/9/chartex" xmlns:cx4="http://schemas.microsoft.com/office/drawing/2016/5/10/chartex" xmlns:cx5="http://schemas.microsoft.com/office/drawing/2016/5/11/chartex" xmlns:cx6="http://schemas.microsoft.com/office/drawing/2016/5/12/chartex" xmlns:cx7="http://schemas.microsoft.com/office/drawing/2016/5/13/chartex" xmlns:cx8="http://schemas.microsoft.com/office/drawing/2016/5/14/chartex" xmlns:mc="http://schemas.openxmlformats.org/markup-compatibility/2006" xmlns:aink="http://schemas.microsoft.com/office/drawing/2016/ink" xmlns:am3d="http://schemas.microsoft.com/office/drawing/2017/model3d" xmlns:o="urn:schemas-microsoft-com:office:office" xmlns:oel="http://schemas.microsoft.com/office/2019/extlst" xmlns:r="http://schemas.openxmlformats.org/officeDocument/2006/relationships" xmlns:m="http://schemas.openxmlformats.org/officeDocument/2006/math" xmlns:v="urn:schemas-microsoft-com:vml" xmlns:wp14="http://schemas.microsoft.com/office/word/2010/wordprocessingDrawing" xmlns:wp="http://schemas.openxmlformats.org/drawingml/2006/wordprocessingDrawing" xmlns:w10="urn:schemas-microsoft-com:office:word" xmlns:w="http://schemas.openxmlformats.org/wordprocessingml/2006/main" xmlns:w14="http://schemas.microsoft.com/office/word/2010/wordml" xmlns:w15="http://schemas.microsoft.com/office/word/2012/wordml" xmlns:w16cex="http://schemas.microsoft.com/office/word/2018/wordml/cex" xmlns:w16cid="http://schemas.microsoft.com/office/word/2016/wordml/cid" xmlns:w16="http://schemas.microsoft.com/office/word/2018/wordml" xmlns:w16du="http://schemas.microsoft.com/office/word/2023/wordml/word16du" xmlns:w16sdtdh="http://schemas.microsoft.com/office/word/2020/wordml/sdtdatahash" xmlns:w16sdtfl="http://schemas.microsoft.com/office/word/2024/wordml/sdtformatlock" xmlns:w16se="http://schemas.microsoft.com/office/word/2015/wordml/symex" xmlns:wpg="http://schemas.microsoft.com/office/word/2010/wordprocessingGroup" xmlns:wpi="http://schemas.microsoft.com/office/word/2010/wordprocessingInk" xmlns:wne="http://schemas.microsoft.com/office/word/2006/wordml" xmlns:wps="http://schemas.microsoft.com/office/word/2010/wordprocessingShape" mc:Ignorable="w14 w15 w16se w16cid w16 w16cex w16sdtdh w16sdtfl w16du wp14">
   <w:p>
     <w:pPr>
       <w:pStyle w:val="Header"/>
@@ -7104,27 +5263,19 @@
       </w:rPr>
       <w:t xml:space="preserve"> (ΜΥΕ030/ΠΛΕ</w:t>
     </w:r>
-    <w:proofErr w:type="gramStart"/>
     <w:r>
       <w:rPr>
         <w:lang w:val="el-GR"/>
       </w:rPr>
-      <w:t>045)</w:t>
+      <w:t xml:space="preserve">045) </w:t>
     </w:r>
     <w:r>
       <w:rPr>
         <w:lang w:val="el-GR"/>
       </w:rPr>
       <w:tab/>
-    </w:r>
-    <w:r>
-      <w:rPr>
-        <w:color w:val="FF0000"/>
-        <w:lang w:val="el-GR"/>
-      </w:rPr>
       <w:t>ΑΚ.ΕΤΟΣ</w:t>
     </w:r>
-    <w:proofErr w:type="gramEnd"/>
     <w:r>
       <w:rPr>
         <w:lang w:val="el-GR"/>
@@ -7143,8 +5294,18 @@
 </w:hdr>
 </file>
 
+<file path=word/header3.xml><?xml version="1.0" encoding="utf-8"?>
+<w:hdr xmlns:wpc="http://schemas.microsoft.com/office/word/2010/wordprocessingCanvas" xmlns:cx="http://schemas.microsoft.com/office/drawing/2014/chartex" xmlns:cx1="http://schemas.microsoft.com/office/drawing/2015/9/8/chartex" xmlns:cx2="http://schemas.microsoft.com/office/drawing/2015/10/21/chartex" xmlns:cx3="http://schemas.microsoft.com/office/drawing/2016/5/9/chartex" xmlns:cx4="http://schemas.microsoft.com/office/drawing/2016/5/10/chartex" xmlns:cx5="http://schemas.microsoft.com/office/drawing/2016/5/11/chartex" xmlns:cx6="http://schemas.microsoft.com/office/drawing/2016/5/12/chartex" xmlns:cx7="http://schemas.microsoft.com/office/drawing/2016/5/13/chartex" xmlns:cx8="http://schemas.microsoft.com/office/drawing/2016/5/14/chartex" xmlns:mc="http://schemas.openxmlformats.org/markup-compatibility/2006" xmlns:aink="http://schemas.microsoft.com/office/drawing/2016/ink" xmlns:am3d="http://schemas.microsoft.com/office/drawing/2017/model3d" xmlns:o="urn:schemas-microsoft-com:office:office" xmlns:oel="http://schemas.microsoft.com/office/2019/extlst" xmlns:r="http://schemas.openxmlformats.org/officeDocument/2006/relationships" xmlns:m="http://schemas.openxmlformats.org/officeDocument/2006/math" xmlns:v="urn:schemas-microsoft-com:vml" xmlns:wp14="http://schemas.microsoft.com/office/word/2010/wordprocessingDrawing" xmlns:wp="http://schemas.openxmlformats.org/drawingml/2006/wordprocessingDrawing" xmlns:w10="urn:schemas-microsoft-com:office:word" xmlns:w="http://schemas.openxmlformats.org/wordprocessingml/2006/main" xmlns:w14="http://schemas.microsoft.com/office/word/2010/wordml" xmlns:w15="http://schemas.microsoft.com/office/word/2012/wordml" xmlns:w16cex="http://schemas.microsoft.com/office/word/2018/wordml/cex" xmlns:w16cid="http://schemas.microsoft.com/office/word/2016/wordml/cid" xmlns:w16="http://schemas.microsoft.com/office/word/2018/wordml" xmlns:w16du="http://schemas.microsoft.com/office/word/2023/wordml/word16du" xmlns:w16sdtdh="http://schemas.microsoft.com/office/word/2020/wordml/sdtdatahash" xmlns:w16sdtfl="http://schemas.microsoft.com/office/word/2024/wordml/sdtformatlock" xmlns:w16se="http://schemas.microsoft.com/office/word/2015/wordml/symex" xmlns:wpg="http://schemas.microsoft.com/office/word/2010/wordprocessingGroup" xmlns:wpi="http://schemas.microsoft.com/office/word/2010/wordprocessingInk" xmlns:wne="http://schemas.microsoft.com/office/word/2006/wordml" xmlns:wps="http://schemas.microsoft.com/office/word/2010/wordprocessingShape" mc:Ignorable="w14 w15 w16se w16cid w16 w16cex w16sdtdh w16sdtfl w16du wp14">
+  <w:p>
+    <w:pPr>
+      <w:pStyle w:val="Header"/>
+    </w:pPr>
+  </w:p>
+</w:hdr>
+</file>
+
 <file path=word/numbering.xml><?xml version="1.0" encoding="utf-8"?>
-<w:numbering xmlns:wpc="http://schemas.microsoft.com/office/word/2010/wordprocessingCanvas" xmlns:cx="http://schemas.microsoft.com/office/drawing/2014/chartex" xmlns:cx1="http://schemas.microsoft.com/office/drawing/2015/9/8/chartex" xmlns:cx2="http://schemas.microsoft.com/office/drawing/2015/10/21/chartex" xmlns:cx3="http://schemas.microsoft.com/office/drawing/2016/5/9/chartex" xmlns:cx4="http://schemas.microsoft.com/office/drawing/2016/5/10/chartex" xmlns:cx5="http://schemas.microsoft.com/office/drawing/2016/5/11/chartex" xmlns:cx6="http://schemas.microsoft.com/office/drawing/2016/5/12/chartex" xmlns:cx7="http://schemas.microsoft.com/office/drawing/2016/5/13/chartex" xmlns:cx8="http://schemas.microsoft.com/office/drawing/2016/5/14/chartex" xmlns:mc="http://schemas.openxmlformats.org/markup-compatibility/2006" xmlns:aink="http://schemas.microsoft.com/office/drawing/2016/ink" xmlns:am3d="http://schemas.microsoft.com/office/drawing/2017/model3d" xmlns:o="urn:schemas-microsoft-com:office:office" xmlns:r="http://schemas.openxmlformats.org/officeDocument/2006/relationships" xmlns:m="http://schemas.openxmlformats.org/officeDocument/2006/math" xmlns:v="urn:schemas-microsoft-com:vml" xmlns:wp14="http://schemas.microsoft.com/office/word/2010/wordprocessingDrawing" xmlns:wp="http://schemas.openxmlformats.org/drawingml/2006/wordprocessingDrawing" xmlns:w10="urn:schemas-microsoft-com:office:word" xmlns:w="http://schemas.openxmlformats.org/wordprocessingml/2006/main" xmlns:w14="http://schemas.microsoft.com/office/word/2010/wordml" xmlns:w15="http://schemas.microsoft.com/office/word/2012/wordml" xmlns:w16cex="http://schemas.microsoft.com/office/word/2018/wordml/cex" xmlns:w16cid="http://schemas.microsoft.com/office/word/2016/wordml/cid" xmlns:w16="http://schemas.microsoft.com/office/word/2018/wordml" xmlns:w16sdtdh="http://schemas.microsoft.com/office/word/2020/wordml/sdtdatahash" xmlns:w16se="http://schemas.microsoft.com/office/word/2015/wordml/symex" xmlns:wpg="http://schemas.microsoft.com/office/word/2010/wordprocessingGroup" xmlns:wpi="http://schemas.microsoft.com/office/word/2010/wordprocessingInk" xmlns:wne="http://schemas.microsoft.com/office/word/2006/wordml" xmlns:wps="http://schemas.microsoft.com/office/word/2010/wordprocessingShape" mc:Ignorable="w14 w15 w16se w16cid w16 w16cex w16sdtdh wp14">
+<w:numbering xmlns:wpc="http://schemas.microsoft.com/office/word/2010/wordprocessingCanvas" xmlns:cx="http://schemas.microsoft.com/office/drawing/2014/chartex" xmlns:cx1="http://schemas.microsoft.com/office/drawing/2015/9/8/chartex" xmlns:cx2="http://schemas.microsoft.com/office/drawing/2015/10/21/chartex" xmlns:cx3="http://schemas.microsoft.com/office/drawing/2016/5/9/chartex" xmlns:cx4="http://schemas.microsoft.com/office/drawing/2016/5/10/chartex" xmlns:cx5="http://schemas.microsoft.com/office/drawing/2016/5/11/chartex" xmlns:cx6="http://schemas.microsoft.com/office/drawing/2016/5/12/chartex" xmlns:cx7="http://schemas.microsoft.com/office/drawing/2016/5/13/chartex" xmlns:cx8="http://schemas.microsoft.com/office/drawing/2016/5/14/chartex" xmlns:mc="http://schemas.openxmlformats.org/markup-compatibility/2006" xmlns:aink="http://schemas.microsoft.com/office/drawing/2016/ink" xmlns:am3d="http://schemas.microsoft.com/office/drawing/2017/model3d" xmlns:o="urn:schemas-microsoft-com:office:office" xmlns:oel="http://schemas.microsoft.com/office/2019/extlst" xmlns:r="http://schemas.openxmlformats.org/officeDocument/2006/relationships" xmlns:m="http://schemas.openxmlformats.org/officeDocument/2006/math" xmlns:v="urn:schemas-microsoft-com:vml" xmlns:wp14="http://schemas.microsoft.com/office/word/2010/wordprocessingDrawing" xmlns:wp="http://schemas.openxmlformats.org/drawingml/2006/wordprocessingDrawing" xmlns:w10="urn:schemas-microsoft-com:office:word" xmlns:w="http://schemas.openxmlformats.org/wordprocessingml/2006/main" xmlns:w14="http://schemas.microsoft.com/office/word/2010/wordml" xmlns:w15="http://schemas.microsoft.com/office/word/2012/wordml" xmlns:w16cex="http://schemas.microsoft.com/office/word/2018/wordml/cex" xmlns:w16cid="http://schemas.microsoft.com/office/word/2016/wordml/cid" xmlns:w16="http://schemas.microsoft.com/office/word/2018/wordml" xmlns:w16du="http://schemas.microsoft.com/office/word/2023/wordml/word16du" xmlns:w16sdtdh="http://schemas.microsoft.com/office/word/2020/wordml/sdtdatahash" xmlns:w16sdtfl="http://schemas.microsoft.com/office/word/2024/wordml/sdtformatlock" xmlns:w16se="http://schemas.microsoft.com/office/word/2015/wordml/symex" xmlns:wpg="http://schemas.microsoft.com/office/word/2010/wordprocessingGroup" xmlns:wpi="http://schemas.microsoft.com/office/word/2010/wordprocessingInk" xmlns:wne="http://schemas.microsoft.com/office/word/2006/wordml" xmlns:wps="http://schemas.microsoft.com/office/word/2010/wordprocessingShape" mc:Ignorable="w14 w15 w16se w16cid w16 w16cex w16sdtdh w16sdtfl w16du wp14">
   <w:abstractNum w:abstractNumId="0" w15:restartNumberingAfterBreak="0">
     <w:nsid w:val="0F63790A"/>
     <w:multiLevelType w:val="multilevel"/>
@@ -7240,14 +5401,14 @@
       </w:pPr>
     </w:lvl>
   </w:abstractNum>
-  <w:num w:numId="1">
+  <w:num w:numId="1" w16cid:durableId="1194223243">
     <w:abstractNumId w:val="0"/>
   </w:num>
 </w:numbering>
 </file>
 
 <file path=word/styles.xml><?xml version="1.0" encoding="utf-8"?>
-<w:styles xmlns:mc="http://schemas.openxmlformats.org/markup-compatibility/2006" xmlns:r="http://schemas.openxmlformats.org/officeDocument/2006/relationships" xmlns:w="http://schemas.openxmlformats.org/wordprocessingml/2006/main" xmlns:w14="http://schemas.microsoft.com/office/word/2010/wordml" xmlns:w15="http://schemas.microsoft.com/office/word/2012/wordml" xmlns:w16cex="http://schemas.microsoft.com/office/word/2018/wordml/cex" xmlns:w16cid="http://schemas.microsoft.com/office/word/2016/wordml/cid" xmlns:w16="http://schemas.microsoft.com/office/word/2018/wordml" xmlns:w16sdtdh="http://schemas.microsoft.com/office/word/2020/wordml/sdtdatahash" xmlns:w16se="http://schemas.microsoft.com/office/word/2015/wordml/symex" mc:Ignorable="w14 w15 w16se w16cid w16 w16cex w16sdtdh">
+<w:styles xmlns:mc="http://schemas.openxmlformats.org/markup-compatibility/2006" xmlns:r="http://schemas.openxmlformats.org/officeDocument/2006/relationships" xmlns:w="http://schemas.openxmlformats.org/wordprocessingml/2006/main" xmlns:w14="http://schemas.microsoft.com/office/word/2010/wordml" xmlns:w15="http://schemas.microsoft.com/office/word/2012/wordml" xmlns:w16cex="http://schemas.microsoft.com/office/word/2018/wordml/cex" xmlns:w16cid="http://schemas.microsoft.com/office/word/2016/wordml/cid" xmlns:w16="http://schemas.microsoft.com/office/word/2018/wordml" xmlns:w16du="http://schemas.microsoft.com/office/word/2023/wordml/word16du" xmlns:w16sdtdh="http://schemas.microsoft.com/office/word/2020/wordml/sdtdatahash" xmlns:w16sdtfl="http://schemas.microsoft.com/office/word/2024/wordml/sdtformatlock" xmlns:w16se="http://schemas.microsoft.com/office/word/2015/wordml/symex" mc:Ignorable="w14 w15 w16se w16cid w16 w16cex w16sdtdh w16sdtfl w16du">
   <w:docDefaults>
     <w:rPrDefault>
       <w:rPr>
@@ -8323,7 +6484,6 @@
     <w:basedOn w:val="Normal"/>
     <w:link w:val="HeaderChar"/>
     <w:uiPriority w:val="99"/>
-    <w:semiHidden/>
     <w:unhideWhenUsed/>
     <w:rsid w:val="00153414"/>
     <w:pPr>
@@ -8339,7 +6499,6 @@
     <w:basedOn w:val="DefaultParagraphFont"/>
     <w:link w:val="Header"/>
     <w:uiPriority w:val="99"/>
-    <w:semiHidden/>
     <w:rsid w:val="00153414"/>
   </w:style>
   <w:style w:type="paragraph" w:styleId="Footer">
@@ -8347,7 +6506,6 @@
     <w:basedOn w:val="Normal"/>
     <w:link w:val="FooterChar"/>
     <w:uiPriority w:val="99"/>
-    <w:semiHidden/>
     <w:unhideWhenUsed/>
     <w:rsid w:val="00153414"/>
     <w:pPr>
@@ -8363,7 +6521,6 @@
     <w:basedOn w:val="DefaultParagraphFont"/>
     <w:link w:val="Footer"/>
     <w:uiPriority w:val="99"/>
-    <w:semiHidden/>
     <w:rsid w:val="00153414"/>
   </w:style>
   <w:style w:type="paragraph" w:customStyle="1" w:styleId="Tabletext">
@@ -8410,6 +6567,16 @@
       <w:rFonts w:ascii="Tahoma" w:hAnsi="Tahoma" w:cs="Tahoma"/>
       <w:sz w:val="16"/>
       <w:szCs w:val="16"/>
+    </w:rPr>
+  </w:style>
+  <w:style w:type="character" w:styleId="PlaceholderText">
+    <w:name w:val="Placeholder Text"/>
+    <w:basedOn w:val="DefaultParagraphFont"/>
+    <w:uiPriority w:val="99"/>
+    <w:semiHidden/>
+    <w:rsid w:val="0038588B"/>
+    <w:rPr>
+      <w:color w:val="666666"/>
     </w:rPr>
   </w:style>
 </w:styles>

</xml_diff>